<commit_message>
Final Commit including sample DB
</commit_message>
<xml_diff>
--- a/SOFT7008_Project 2015.docx
+++ b/SOFT7008_Project 2015.docx
@@ -1,6 +1,6 @@
 
 <file path=word/document.xml><?xml version="1.0" encoding="utf-8"?>
-<w:document xmlns:wpc="http://schemas.microsoft.com/office/word/2010/wordprocessingCanvas" xmlns:mc="http://schemas.openxmlformats.org/markup-compatibility/2006" xmlns:o="urn:schemas-microsoft-com:office:office" xmlns:r="http://schemas.openxmlformats.org/officeDocument/2006/relationships" xmlns:m="http://schemas.openxmlformats.org/officeDocument/2006/math" xmlns:v="urn:schemas-microsoft-com:vml" xmlns:wp14="http://schemas.microsoft.com/office/word/2010/wordprocessingDrawing" xmlns:wp="http://schemas.openxmlformats.org/drawingml/2006/wordprocessingDrawing" xmlns:w10="urn:schemas-microsoft-com:office:word" xmlns:w="http://schemas.openxmlformats.org/wordprocessingml/2006/main" xmlns:w14="http://schemas.microsoft.com/office/word/2010/wordml" xmlns:wpg="http://schemas.microsoft.com/office/word/2010/wordprocessingGroup" xmlns:wpi="http://schemas.microsoft.com/office/word/2010/wordprocessingInk" xmlns:wne="http://schemas.microsoft.com/office/word/2006/wordml" xmlns:wps="http://schemas.microsoft.com/office/word/2010/wordprocessingShape" mc:Ignorable="w14 wp14">
+<w:document xmlns:wpc="http://schemas.microsoft.com/office/word/2010/wordprocessingCanvas" xmlns:mc="http://schemas.openxmlformats.org/markup-compatibility/2006" xmlns:o="urn:schemas-microsoft-com:office:office" xmlns:r="http://schemas.openxmlformats.org/officeDocument/2006/relationships" xmlns:m="http://schemas.openxmlformats.org/officeDocument/2006/math" xmlns:v="urn:schemas-microsoft-com:vml" xmlns:wp14="http://schemas.microsoft.com/office/word/2010/wordprocessingDrawing" xmlns:wp="http://schemas.openxmlformats.org/drawingml/2006/wordprocessingDrawing" xmlns:w10="urn:schemas-microsoft-com:office:word" xmlns:w="http://schemas.openxmlformats.org/wordprocessingml/2006/main" xmlns:w14="http://schemas.microsoft.com/office/word/2010/wordml" xmlns:w15="http://schemas.microsoft.com/office/word/2012/wordml" xmlns:wpg="http://schemas.microsoft.com/office/word/2010/wordprocessingGroup" xmlns:wpi="http://schemas.microsoft.com/office/word/2010/wordprocessingInk" xmlns:wne="http://schemas.microsoft.com/office/word/2006/wordml" xmlns:wps="http://schemas.microsoft.com/office/word/2010/wordprocessingShape" mc:Ignorable="w14 w15 wp14">
   <w:body>
     <w:tbl>
       <w:tblPr>
@@ -361,6 +361,144 @@
           <w:szCs w:val="20"/>
         </w:rPr>
       </w:pPr>
+      <w:r>
+        <w:rPr>
+          <w:rFonts w:ascii="Verdana" w:hAnsi="Verdana"/>
+          <w:noProof/>
+          <w:sz w:val="20"/>
+          <w:szCs w:val="20"/>
+          <w:lang w:val="en-GB" w:eastAsia="en-GB"/>
+        </w:rPr>
+        <mc:AlternateContent>
+          <mc:Choice Requires="wps">
+            <w:drawing>
+              <wp:anchor distT="0" distB="0" distL="114300" distR="114300" simplePos="0" relativeHeight="251616256" behindDoc="0" locked="0" layoutInCell="1" allowOverlap="1" wp14:anchorId="509AB981" wp14:editId="5ACB5B16">
+                <wp:simplePos x="0" y="0"/>
+                <wp:positionH relativeFrom="column">
+                  <wp:posOffset>2815046</wp:posOffset>
+                </wp:positionH>
+                <wp:positionV relativeFrom="paragraph">
+                  <wp:posOffset>93617</wp:posOffset>
+                </wp:positionV>
+                <wp:extent cx="1567543" cy="444137"/>
+                <wp:effectExtent l="0" t="0" r="0" b="0"/>
+                <wp:wrapNone/>
+                <wp:docPr id="2" name="Text Box 2"/>
+                <wp:cNvGraphicFramePr/>
+                <a:graphic xmlns:a="http://schemas.openxmlformats.org/drawingml/2006/main">
+                  <a:graphicData uri="http://schemas.microsoft.com/office/word/2010/wordprocessingShape">
+                    <wps:wsp>
+                      <wps:cNvSpPr txBox="1"/>
+                      <wps:spPr>
+                        <a:xfrm>
+                          <a:off x="0" y="0"/>
+                          <a:ext cx="1567543" cy="444137"/>
+                        </a:xfrm>
+                        <a:prstGeom prst="rect">
+                          <a:avLst/>
+                        </a:prstGeom>
+                        <a:solidFill>
+                          <a:schemeClr val="lt1"/>
+                        </a:solidFill>
+                        <a:ln w="6350">
+                          <a:noFill/>
+                        </a:ln>
+                        <a:effectLst/>
+                      </wps:spPr>
+                      <wps:style>
+                        <a:lnRef idx="0">
+                          <a:schemeClr val="accent1"/>
+                        </a:lnRef>
+                        <a:fillRef idx="0">
+                          <a:schemeClr val="accent1"/>
+                        </a:fillRef>
+                        <a:effectRef idx="0">
+                          <a:schemeClr val="accent1"/>
+                        </a:effectRef>
+                        <a:fontRef idx="minor">
+                          <a:schemeClr val="dk1"/>
+                        </a:fontRef>
+                      </wps:style>
+                      <wps:txbx>
+                        <w:txbxContent>
+                          <w:p>
+                            <w:pPr>
+                              <w:rPr>
+                                <w:b/>
+                                <w:color w:val="FF0000"/>
+                                <w:sz w:val="32"/>
+                                <w:u w:val="single"/>
+                                <w:lang w:val="en-GB"/>
+                              </w:rPr>
+                            </w:pPr>
+                            <w:r>
+                              <w:rPr>
+                                <w:b/>
+                                <w:color w:val="FF0000"/>
+                                <w:sz w:val="32"/>
+                                <w:u w:val="single"/>
+                                <w:lang w:val="en-GB"/>
+                              </w:rPr>
+                              <w:t>DONE!!</w:t>
+                            </w:r>
+                          </w:p>
+                        </w:txbxContent>
+                      </wps:txbx>
+                      <wps:bodyPr rot="0" spcFirstLastPara="0" vertOverflow="overflow" horzOverflow="overflow" vert="horz" wrap="square" lIns="91440" tIns="45720" rIns="91440" bIns="45720" numCol="1" spcCol="0" rtlCol="0" fromWordArt="0" anchor="t" anchorCtr="0" forceAA="0" compatLnSpc="1">
+                        <a:prstTxWarp prst="textNoShape">
+                          <a:avLst/>
+                        </a:prstTxWarp>
+                        <a:noAutofit/>
+                      </wps:bodyPr>
+                    </wps:wsp>
+                  </a:graphicData>
+                </a:graphic>
+                <wp14:sizeRelH relativeFrom="margin">
+                  <wp14:pctWidth>0</wp14:pctWidth>
+                </wp14:sizeRelH>
+                <wp14:sizeRelV relativeFrom="margin">
+                  <wp14:pctHeight>0</wp14:pctHeight>
+                </wp14:sizeRelV>
+              </wp:anchor>
+            </w:drawing>
+          </mc:Choice>
+          <mc:Fallback>
+            <w:pict>
+              <v:shapetype w14:anchorId="509AB981" id="_x0000_t202" coordsize="21600,21600" o:spt="202" path="m,l,21600r21600,l21600,xe">
+                <v:stroke joinstyle="miter"/>
+                <v:path gradientshapeok="t" o:connecttype="rect"/>
+              </v:shapetype>
+              <v:shape id="Text Box 2" o:spid="_x0000_s1026" type="#_x0000_t202" style="position:absolute;margin-left:221.65pt;margin-top:7.35pt;width:123.45pt;height:34.95pt;z-index:251616256;visibility:visible;mso-wrap-style:square;mso-width-percent:0;mso-height-percent:0;mso-wrap-distance-left:9pt;mso-wrap-distance-top:0;mso-wrap-distance-right:9pt;mso-wrap-distance-bottom:0;mso-position-horizontal:absolute;mso-position-horizontal-relative:text;mso-position-vertical:absolute;mso-position-vertical-relative:text;mso-width-percent:0;mso-height-percent:0;mso-width-relative:margin;mso-height-relative:margin;v-text-anchor:top" o:gfxdata="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" fillcolor="white [3201]" stroked="f" strokeweight=".5pt">
+                <v:textbox>
+                  <w:txbxContent>
+                    <w:p>
+                      <w:pPr>
+                        <w:rPr>
+                          <w:b/>
+                          <w:color w:val="FF0000"/>
+                          <w:sz w:val="32"/>
+                          <w:u w:val="single"/>
+                          <w:lang w:val="en-GB"/>
+                        </w:rPr>
+                      </w:pPr>
+                      <w:r>
+                        <w:rPr>
+                          <w:b/>
+                          <w:color w:val="FF0000"/>
+                          <w:sz w:val="32"/>
+                          <w:u w:val="single"/>
+                          <w:lang w:val="en-GB"/>
+                        </w:rPr>
+                        <w:t>DONE!!</w:t>
+                      </w:r>
+                    </w:p>
+                  </w:txbxContent>
+                </v:textbox>
+              </v:shape>
+            </w:pict>
+          </mc:Fallback>
+        </mc:AlternateContent>
+      </w:r>
     </w:p>
     <w:p>
       <w:pPr>
@@ -569,6 +707,140 @@
       </w:pPr>
       <w:r>
         <w:rPr>
+          <w:rFonts w:ascii="Verdana" w:hAnsi="Verdana"/>
+          <w:noProof/>
+          <w:sz w:val="20"/>
+          <w:szCs w:val="20"/>
+          <w:lang w:val="en-GB" w:eastAsia="en-GB"/>
+        </w:rPr>
+        <mc:AlternateContent>
+          <mc:Choice Requires="wps">
+            <w:drawing>
+              <wp:anchor distT="0" distB="0" distL="114300" distR="114300" simplePos="0" relativeHeight="251629568" behindDoc="0" locked="0" layoutInCell="1" allowOverlap="1" wp14:anchorId="48747B02" wp14:editId="379FD1D2">
+                <wp:simplePos x="0" y="0"/>
+                <wp:positionH relativeFrom="column">
+                  <wp:posOffset>3071858</wp:posOffset>
+                </wp:positionH>
+                <wp:positionV relativeFrom="paragraph">
+                  <wp:posOffset>12247</wp:posOffset>
+                </wp:positionV>
+                <wp:extent cx="1567543" cy="444137"/>
+                <wp:effectExtent l="0" t="0" r="0" b="0"/>
+                <wp:wrapNone/>
+                <wp:docPr id="4" name="Text Box 4"/>
+                <wp:cNvGraphicFramePr/>
+                <a:graphic xmlns:a="http://schemas.openxmlformats.org/drawingml/2006/main">
+                  <a:graphicData uri="http://schemas.microsoft.com/office/word/2010/wordprocessingShape">
+                    <wps:wsp>
+                      <wps:cNvSpPr txBox="1"/>
+                      <wps:spPr>
+                        <a:xfrm>
+                          <a:off x="0" y="0"/>
+                          <a:ext cx="1567543" cy="444137"/>
+                        </a:xfrm>
+                        <a:prstGeom prst="rect">
+                          <a:avLst/>
+                        </a:prstGeom>
+                        <a:solidFill>
+                          <a:schemeClr val="lt1"/>
+                        </a:solidFill>
+                        <a:ln w="6350">
+                          <a:noFill/>
+                        </a:ln>
+                        <a:effectLst/>
+                      </wps:spPr>
+                      <wps:style>
+                        <a:lnRef idx="0">
+                          <a:schemeClr val="accent1"/>
+                        </a:lnRef>
+                        <a:fillRef idx="0">
+                          <a:schemeClr val="accent1"/>
+                        </a:fillRef>
+                        <a:effectRef idx="0">
+                          <a:schemeClr val="accent1"/>
+                        </a:effectRef>
+                        <a:fontRef idx="minor">
+                          <a:schemeClr val="dk1"/>
+                        </a:fontRef>
+                      </wps:style>
+                      <wps:txbx>
+                        <w:txbxContent>
+                          <w:p>
+                            <w:pPr>
+                              <w:rPr>
+                                <w:b/>
+                                <w:color w:val="FF0000"/>
+                                <w:sz w:val="32"/>
+                                <w:u w:val="single"/>
+                                <w:lang w:val="en-GB"/>
+                              </w:rPr>
+                            </w:pPr>
+                            <w:r>
+                              <w:rPr>
+                                <w:b/>
+                                <w:color w:val="FF0000"/>
+                                <w:sz w:val="32"/>
+                                <w:u w:val="single"/>
+                                <w:lang w:val="en-GB"/>
+                              </w:rPr>
+                              <w:t>DONE!!</w:t>
+                            </w:r>
+                          </w:p>
+                        </w:txbxContent>
+                      </wps:txbx>
+                      <wps:bodyPr rot="0" spcFirstLastPara="0" vertOverflow="overflow" horzOverflow="overflow" vert="horz" wrap="square" lIns="91440" tIns="45720" rIns="91440" bIns="45720" numCol="1" spcCol="0" rtlCol="0" fromWordArt="0" anchor="t" anchorCtr="0" forceAA="0" compatLnSpc="1">
+                        <a:prstTxWarp prst="textNoShape">
+                          <a:avLst/>
+                        </a:prstTxWarp>
+                        <a:noAutofit/>
+                      </wps:bodyPr>
+                    </wps:wsp>
+                  </a:graphicData>
+                </a:graphic>
+                <wp14:sizeRelH relativeFrom="margin">
+                  <wp14:pctWidth>0</wp14:pctWidth>
+                </wp14:sizeRelH>
+                <wp14:sizeRelV relativeFrom="margin">
+                  <wp14:pctHeight>0</wp14:pctHeight>
+                </wp14:sizeRelV>
+              </wp:anchor>
+            </w:drawing>
+          </mc:Choice>
+          <mc:Fallback>
+            <w:pict>
+              <v:shape w14:anchorId="48747B02" id="Text Box 4" o:spid="_x0000_s1027" type="#_x0000_t202" style="position:absolute;left:0;text-align:left;margin-left:241.9pt;margin-top:.95pt;width:123.45pt;height:34.95pt;z-index:251629568;visibility:visible;mso-wrap-style:square;mso-width-percent:0;mso-height-percent:0;mso-wrap-distance-left:9pt;mso-wrap-distance-top:0;mso-wrap-distance-right:9pt;mso-wrap-distance-bottom:0;mso-position-horizontal:absolute;mso-position-horizontal-relative:text;mso-position-vertical:absolute;mso-position-vertical-relative:text;mso-width-percent:0;mso-height-percent:0;mso-width-relative:margin;mso-height-relative:margin;v-text-anchor:top" o:gfxdata="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" fillcolor="white [3201]" stroked="f" strokeweight=".5pt">
+                <v:textbox>
+                  <w:txbxContent>
+                    <w:p>
+                      <w:pPr>
+                        <w:rPr>
+                          <w:b/>
+                          <w:color w:val="FF0000"/>
+                          <w:sz w:val="32"/>
+                          <w:u w:val="single"/>
+                          <w:lang w:val="en-GB"/>
+                        </w:rPr>
+                      </w:pPr>
+                      <w:r>
+                        <w:rPr>
+                          <w:b/>
+                          <w:color w:val="FF0000"/>
+                          <w:sz w:val="32"/>
+                          <w:u w:val="single"/>
+                          <w:lang w:val="en-GB"/>
+                        </w:rPr>
+                        <w:t>DONE!!</w:t>
+                      </w:r>
+                    </w:p>
+                  </w:txbxContent>
+                </v:textbox>
+              </v:shape>
+            </w:pict>
+          </mc:Fallback>
+        </mc:AlternateContent>
+      </w:r>
+      <w:r>
+        <w:rPr>
           <w:rFonts w:ascii="Courier New" w:hAnsi="Courier New" w:cs="Courier New"/>
           <w:sz w:val="20"/>
           <w:szCs w:val="20"/>
@@ -1120,6 +1392,140 @@
           <w:szCs w:val="20"/>
         </w:rPr>
       </w:pPr>
+      <w:r>
+        <w:rPr>
+          <w:rFonts w:ascii="Verdana" w:hAnsi="Verdana"/>
+          <w:noProof/>
+          <w:sz w:val="20"/>
+          <w:szCs w:val="20"/>
+          <w:lang w:val="en-GB" w:eastAsia="en-GB"/>
+        </w:rPr>
+        <mc:AlternateContent>
+          <mc:Choice Requires="wps">
+            <w:drawing>
+              <wp:anchor distT="0" distB="0" distL="114300" distR="114300" simplePos="0" relativeHeight="251652096" behindDoc="0" locked="0" layoutInCell="1" allowOverlap="1" wp14:anchorId="63944310" wp14:editId="49DDA184">
+                <wp:simplePos x="0" y="0"/>
+                <wp:positionH relativeFrom="column">
+                  <wp:posOffset>3803105</wp:posOffset>
+                </wp:positionH>
+                <wp:positionV relativeFrom="paragraph">
+                  <wp:posOffset>35923</wp:posOffset>
+                </wp:positionV>
+                <wp:extent cx="1567543" cy="444137"/>
+                <wp:effectExtent l="0" t="0" r="0" b="0"/>
+                <wp:wrapNone/>
+                <wp:docPr id="5" name="Text Box 5"/>
+                <wp:cNvGraphicFramePr/>
+                <a:graphic xmlns:a="http://schemas.openxmlformats.org/drawingml/2006/main">
+                  <a:graphicData uri="http://schemas.microsoft.com/office/word/2010/wordprocessingShape">
+                    <wps:wsp>
+                      <wps:cNvSpPr txBox="1"/>
+                      <wps:spPr>
+                        <a:xfrm>
+                          <a:off x="0" y="0"/>
+                          <a:ext cx="1567543" cy="444137"/>
+                        </a:xfrm>
+                        <a:prstGeom prst="rect">
+                          <a:avLst/>
+                        </a:prstGeom>
+                        <a:solidFill>
+                          <a:schemeClr val="lt1"/>
+                        </a:solidFill>
+                        <a:ln w="6350">
+                          <a:noFill/>
+                        </a:ln>
+                        <a:effectLst/>
+                      </wps:spPr>
+                      <wps:style>
+                        <a:lnRef idx="0">
+                          <a:schemeClr val="accent1"/>
+                        </a:lnRef>
+                        <a:fillRef idx="0">
+                          <a:schemeClr val="accent1"/>
+                        </a:fillRef>
+                        <a:effectRef idx="0">
+                          <a:schemeClr val="accent1"/>
+                        </a:effectRef>
+                        <a:fontRef idx="minor">
+                          <a:schemeClr val="dk1"/>
+                        </a:fontRef>
+                      </wps:style>
+                      <wps:txbx>
+                        <w:txbxContent>
+                          <w:p>
+                            <w:pPr>
+                              <w:rPr>
+                                <w:b/>
+                                <w:color w:val="FF0000"/>
+                                <w:sz w:val="32"/>
+                                <w:u w:val="single"/>
+                                <w:lang w:val="en-GB"/>
+                              </w:rPr>
+                            </w:pPr>
+                            <w:r>
+                              <w:rPr>
+                                <w:b/>
+                                <w:color w:val="FF0000"/>
+                                <w:sz w:val="32"/>
+                                <w:u w:val="single"/>
+                                <w:lang w:val="en-GB"/>
+                              </w:rPr>
+                              <w:t>DONE!!</w:t>
+                            </w:r>
+                          </w:p>
+                        </w:txbxContent>
+                      </wps:txbx>
+                      <wps:bodyPr rot="0" spcFirstLastPara="0" vertOverflow="overflow" horzOverflow="overflow" vert="horz" wrap="square" lIns="91440" tIns="45720" rIns="91440" bIns="45720" numCol="1" spcCol="0" rtlCol="0" fromWordArt="0" anchor="t" anchorCtr="0" forceAA="0" compatLnSpc="1">
+                        <a:prstTxWarp prst="textNoShape">
+                          <a:avLst/>
+                        </a:prstTxWarp>
+                        <a:noAutofit/>
+                      </wps:bodyPr>
+                    </wps:wsp>
+                  </a:graphicData>
+                </a:graphic>
+                <wp14:sizeRelH relativeFrom="margin">
+                  <wp14:pctWidth>0</wp14:pctWidth>
+                </wp14:sizeRelH>
+                <wp14:sizeRelV relativeFrom="margin">
+                  <wp14:pctHeight>0</wp14:pctHeight>
+                </wp14:sizeRelV>
+              </wp:anchor>
+            </w:drawing>
+          </mc:Choice>
+          <mc:Fallback>
+            <w:pict>
+              <v:shape w14:anchorId="63944310" id="Text Box 5" o:spid="_x0000_s1028" type="#_x0000_t202" style="position:absolute;left:0;text-align:left;margin-left:299.45pt;margin-top:2.85pt;width:123.45pt;height:34.95pt;z-index:251652096;visibility:visible;mso-wrap-style:square;mso-width-percent:0;mso-height-percent:0;mso-wrap-distance-left:9pt;mso-wrap-distance-top:0;mso-wrap-distance-right:9pt;mso-wrap-distance-bottom:0;mso-position-horizontal:absolute;mso-position-horizontal-relative:text;mso-position-vertical:absolute;mso-position-vertical-relative:text;mso-width-percent:0;mso-height-percent:0;mso-width-relative:margin;mso-height-relative:margin;v-text-anchor:top" o:gfxdata="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" fillcolor="white [3201]" stroked="f" strokeweight=".5pt">
+                <v:textbox>
+                  <w:txbxContent>
+                    <w:p>
+                      <w:pPr>
+                        <w:rPr>
+                          <w:b/>
+                          <w:color w:val="FF0000"/>
+                          <w:sz w:val="32"/>
+                          <w:u w:val="single"/>
+                          <w:lang w:val="en-GB"/>
+                        </w:rPr>
+                      </w:pPr>
+                      <w:r>
+                        <w:rPr>
+                          <w:b/>
+                          <w:color w:val="FF0000"/>
+                          <w:sz w:val="32"/>
+                          <w:u w:val="single"/>
+                          <w:lang w:val="en-GB"/>
+                        </w:rPr>
+                        <w:t>DONE!!</w:t>
+                      </w:r>
+                    </w:p>
+                  </w:txbxContent>
+                </v:textbox>
+              </v:shape>
+            </w:pict>
+          </mc:Fallback>
+        </mc:AlternateContent>
+      </w:r>
       <w:proofErr w:type="spellStart"/>
       <w:r>
         <w:rPr>
@@ -1334,6 +1740,204 @@
           <w:szCs w:val="20"/>
         </w:rPr>
       </w:pPr>
+      <w:r>
+        <w:rPr>
+          <w:rFonts w:ascii="Verdana" w:hAnsi="Verdana"/>
+          <w:noProof/>
+          <w:sz w:val="20"/>
+          <w:szCs w:val="20"/>
+          <w:lang w:val="en-GB" w:eastAsia="en-GB"/>
+        </w:rPr>
+        <mc:AlternateContent>
+          <mc:Choice Requires="wps">
+            <w:drawing>
+              <wp:anchor distT="0" distB="0" distL="114300" distR="114300" simplePos="0" relativeHeight="251659264" behindDoc="0" locked="0" layoutInCell="1" allowOverlap="1" wp14:anchorId="0EFA4BA5" wp14:editId="3334A9F2">
+                <wp:simplePos x="0" y="0"/>
+                <wp:positionH relativeFrom="column">
+                  <wp:posOffset>1508760</wp:posOffset>
+                </wp:positionH>
+                <wp:positionV relativeFrom="paragraph">
+                  <wp:posOffset>17236</wp:posOffset>
+                </wp:positionV>
+                <wp:extent cx="2168434" cy="888274"/>
+                <wp:effectExtent l="0" t="0" r="3810" b="7620"/>
+                <wp:wrapNone/>
+                <wp:docPr id="6" name="Text Box 6"/>
+                <wp:cNvGraphicFramePr/>
+                <a:graphic xmlns:a="http://schemas.openxmlformats.org/drawingml/2006/main">
+                  <a:graphicData uri="http://schemas.microsoft.com/office/word/2010/wordprocessingShape">
+                    <wps:wsp>
+                      <wps:cNvSpPr txBox="1"/>
+                      <wps:spPr>
+                        <a:xfrm>
+                          <a:off x="0" y="0"/>
+                          <a:ext cx="2168434" cy="888274"/>
+                        </a:xfrm>
+                        <a:prstGeom prst="rect">
+                          <a:avLst/>
+                        </a:prstGeom>
+                        <a:solidFill>
+                          <a:schemeClr val="lt1"/>
+                        </a:solidFill>
+                        <a:ln w="6350">
+                          <a:noFill/>
+                        </a:ln>
+                        <a:effectLst/>
+                      </wps:spPr>
+                      <wps:style>
+                        <a:lnRef idx="0">
+                          <a:schemeClr val="accent1"/>
+                        </a:lnRef>
+                        <a:fillRef idx="0">
+                          <a:schemeClr val="accent1"/>
+                        </a:fillRef>
+                        <a:effectRef idx="0">
+                          <a:schemeClr val="accent1"/>
+                        </a:effectRef>
+                        <a:fontRef idx="minor">
+                          <a:schemeClr val="dk1"/>
+                        </a:fontRef>
+                      </wps:style>
+                      <wps:txbx>
+                        <w:txbxContent>
+                          <w:p>
+                            <w:pPr>
+                              <w:rPr>
+                                <w:b/>
+                                <w:color w:val="FF0000"/>
+                                <w:sz w:val="32"/>
+                                <w:u w:val="single"/>
+                                <w:lang w:val="en-GB"/>
+                              </w:rPr>
+                            </w:pPr>
+                            <w:r>
+                              <w:rPr>
+                                <w:b/>
+                                <w:color w:val="FF0000"/>
+                                <w:sz w:val="32"/>
+                                <w:u w:val="single"/>
+                                <w:lang w:val="en-GB"/>
+                              </w:rPr>
+                              <w:t>DONE!!</w:t>
+                            </w:r>
+                            <w:r>
+                              <w:rPr>
+                                <w:b/>
+                                <w:color w:val="FF0000"/>
+                                <w:sz w:val="32"/>
+                                <w:u w:val="single"/>
+                                <w:lang w:val="en-GB"/>
+                              </w:rPr>
+                              <w:t xml:space="preserve"> </w:t>
+                            </w:r>
+                            <w:proofErr w:type="spellStart"/>
+                            <w:r>
+                              <w:rPr>
+                                <w:b/>
+                                <w:color w:val="FF0000"/>
+                                <w:sz w:val="32"/>
+                                <w:u w:val="single"/>
+                                <w:lang w:val="en-GB"/>
+                              </w:rPr>
+                              <w:t>Ish</w:t>
+                            </w:r>
+                            <w:proofErr w:type="spellEnd"/>
+                            <w:r>
+                              <w:rPr>
+                                <w:b/>
+                                <w:color w:val="FF0000"/>
+                                <w:sz w:val="32"/>
+                                <w:u w:val="single"/>
+                                <w:lang w:val="en-GB"/>
+                              </w:rPr>
+                              <w:t xml:space="preserve"> might need to change</w:t>
+                            </w:r>
+                          </w:p>
+                        </w:txbxContent>
+                      </wps:txbx>
+                      <wps:bodyPr rot="0" spcFirstLastPara="0" vertOverflow="overflow" horzOverflow="overflow" vert="horz" wrap="square" lIns="91440" tIns="45720" rIns="91440" bIns="45720" numCol="1" spcCol="0" rtlCol="0" fromWordArt="0" anchor="t" anchorCtr="0" forceAA="0" compatLnSpc="1">
+                        <a:prstTxWarp prst="textNoShape">
+                          <a:avLst/>
+                        </a:prstTxWarp>
+                        <a:noAutofit/>
+                      </wps:bodyPr>
+                    </wps:wsp>
+                  </a:graphicData>
+                </a:graphic>
+                <wp14:sizeRelH relativeFrom="margin">
+                  <wp14:pctWidth>0</wp14:pctWidth>
+                </wp14:sizeRelH>
+                <wp14:sizeRelV relativeFrom="margin">
+                  <wp14:pctHeight>0</wp14:pctHeight>
+                </wp14:sizeRelV>
+              </wp:anchor>
+            </w:drawing>
+          </mc:Choice>
+          <mc:Fallback>
+            <w:pict>
+              <v:shape w14:anchorId="0EFA4BA5" id="Text Box 6" o:spid="_x0000_s1029" type="#_x0000_t202" style="position:absolute;margin-left:118.8pt;margin-top:1.35pt;width:170.75pt;height:69.95pt;z-index:251659264;visibility:visible;mso-wrap-style:square;mso-width-percent:0;mso-height-percent:0;mso-wrap-distance-left:9pt;mso-wrap-distance-top:0;mso-wrap-distance-right:9pt;mso-wrap-distance-bottom:0;mso-position-horizontal:absolute;mso-position-horizontal-relative:text;mso-position-vertical:absolute;mso-position-vertical-relative:text;mso-width-percent:0;mso-height-percent:0;mso-width-relative:margin;mso-height-relative:margin;v-text-anchor:top" o:gfxdata="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" fillcolor="white [3201]" stroked="f" strokeweight=".5pt">
+                <v:textbox>
+                  <w:txbxContent>
+                    <w:p>
+                      <w:pPr>
+                        <w:rPr>
+                          <w:b/>
+                          <w:color w:val="FF0000"/>
+                          <w:sz w:val="32"/>
+                          <w:u w:val="single"/>
+                          <w:lang w:val="en-GB"/>
+                        </w:rPr>
+                      </w:pPr>
+                      <w:r>
+                        <w:rPr>
+                          <w:b/>
+                          <w:color w:val="FF0000"/>
+                          <w:sz w:val="32"/>
+                          <w:u w:val="single"/>
+                          <w:lang w:val="en-GB"/>
+                        </w:rPr>
+                        <w:t>DONE!!</w:t>
+                      </w:r>
+                      <w:r>
+                        <w:rPr>
+                          <w:b/>
+                          <w:color w:val="FF0000"/>
+                          <w:sz w:val="32"/>
+                          <w:u w:val="single"/>
+                          <w:lang w:val="en-GB"/>
+                        </w:rPr>
+                        <w:t xml:space="preserve"> </w:t>
+                      </w:r>
+                      <w:proofErr w:type="spellStart"/>
+                      <w:r>
+                        <w:rPr>
+                          <w:b/>
+                          <w:color w:val="FF0000"/>
+                          <w:sz w:val="32"/>
+                          <w:u w:val="single"/>
+                          <w:lang w:val="en-GB"/>
+                        </w:rPr>
+                        <w:t>Ish</w:t>
+                      </w:r>
+                      <w:proofErr w:type="spellEnd"/>
+                      <w:r>
+                        <w:rPr>
+                          <w:b/>
+                          <w:color w:val="FF0000"/>
+                          <w:sz w:val="32"/>
+                          <w:u w:val="single"/>
+                          <w:lang w:val="en-GB"/>
+                        </w:rPr>
+                        <w:t xml:space="preserve"> might need to change</w:t>
+                      </w:r>
+                    </w:p>
+                  </w:txbxContent>
+                </v:textbox>
+              </v:shape>
+            </w:pict>
+          </mc:Fallback>
+        </mc:AlternateContent>
+      </w:r>
     </w:p>
     <w:p>
       <w:pPr>
@@ -1347,10 +1951,11 @@
       <w:r>
         <w:rPr>
           <w:noProof/>
+          <w:lang w:val="en-GB" w:eastAsia="en-GB"/>
         </w:rPr>
         <w:lastRenderedPageBreak/>
         <w:drawing>
-          <wp:inline distT="0" distB="0" distL="0" distR="0" wp14:anchorId="4109EA4B" wp14:editId="7B867809">
+          <wp:inline distT="0" distB="0" distL="0" distR="0" wp14:anchorId="19BA95C7" wp14:editId="2610A62C">
             <wp:extent cx="5274310" cy="4485417"/>
             <wp:effectExtent l="0" t="0" r="2540" b="0"/>
             <wp:docPr id="1" name="Picture 1"/>
@@ -1365,7 +1970,7 @@
                     <pic:cNvPicPr/>
                   </pic:nvPicPr>
                   <pic:blipFill>
-                    <a:blip r:embed="rId10"/>
+                    <a:blip r:embed="rId9"/>
                     <a:stretch>
                       <a:fillRect/>
                     </a:stretch>
@@ -1395,6 +2000,140 @@
           <w:szCs w:val="20"/>
         </w:rPr>
       </w:pPr>
+      <w:r>
+        <w:rPr>
+          <w:rFonts w:ascii="Verdana" w:hAnsi="Verdana"/>
+          <w:noProof/>
+          <w:sz w:val="20"/>
+          <w:szCs w:val="20"/>
+          <w:lang w:val="en-GB" w:eastAsia="en-GB"/>
+        </w:rPr>
+        <mc:AlternateContent>
+          <mc:Choice Requires="wps">
+            <w:drawing>
+              <wp:anchor distT="0" distB="0" distL="114300" distR="114300" simplePos="0" relativeHeight="251674624" behindDoc="0" locked="0" layoutInCell="1" allowOverlap="1" wp14:anchorId="5EFE0E99" wp14:editId="5382DB9F">
+                <wp:simplePos x="0" y="0"/>
+                <wp:positionH relativeFrom="column">
+                  <wp:posOffset>3337560</wp:posOffset>
+                </wp:positionH>
+                <wp:positionV relativeFrom="paragraph">
+                  <wp:posOffset>13970</wp:posOffset>
+                </wp:positionV>
+                <wp:extent cx="1567543" cy="444137"/>
+                <wp:effectExtent l="0" t="0" r="0" b="0"/>
+                <wp:wrapNone/>
+                <wp:docPr id="7" name="Text Box 7"/>
+                <wp:cNvGraphicFramePr/>
+                <a:graphic xmlns:a="http://schemas.openxmlformats.org/drawingml/2006/main">
+                  <a:graphicData uri="http://schemas.microsoft.com/office/word/2010/wordprocessingShape">
+                    <wps:wsp>
+                      <wps:cNvSpPr txBox="1"/>
+                      <wps:spPr>
+                        <a:xfrm>
+                          <a:off x="0" y="0"/>
+                          <a:ext cx="1567543" cy="444137"/>
+                        </a:xfrm>
+                        <a:prstGeom prst="rect">
+                          <a:avLst/>
+                        </a:prstGeom>
+                        <a:solidFill>
+                          <a:schemeClr val="lt1"/>
+                        </a:solidFill>
+                        <a:ln w="6350">
+                          <a:noFill/>
+                        </a:ln>
+                        <a:effectLst/>
+                      </wps:spPr>
+                      <wps:style>
+                        <a:lnRef idx="0">
+                          <a:schemeClr val="accent1"/>
+                        </a:lnRef>
+                        <a:fillRef idx="0">
+                          <a:schemeClr val="accent1"/>
+                        </a:fillRef>
+                        <a:effectRef idx="0">
+                          <a:schemeClr val="accent1"/>
+                        </a:effectRef>
+                        <a:fontRef idx="minor">
+                          <a:schemeClr val="dk1"/>
+                        </a:fontRef>
+                      </wps:style>
+                      <wps:txbx>
+                        <w:txbxContent>
+                          <w:p>
+                            <w:pPr>
+                              <w:rPr>
+                                <w:b/>
+                                <w:color w:val="FF0000"/>
+                                <w:sz w:val="32"/>
+                                <w:u w:val="single"/>
+                                <w:lang w:val="en-GB"/>
+                              </w:rPr>
+                            </w:pPr>
+                            <w:r>
+                              <w:rPr>
+                                <w:b/>
+                                <w:color w:val="FF0000"/>
+                                <w:sz w:val="32"/>
+                                <w:u w:val="single"/>
+                                <w:lang w:val="en-GB"/>
+                              </w:rPr>
+                              <w:t>DONE!!</w:t>
+                            </w:r>
+                          </w:p>
+                        </w:txbxContent>
+                      </wps:txbx>
+                      <wps:bodyPr rot="0" spcFirstLastPara="0" vertOverflow="overflow" horzOverflow="overflow" vert="horz" wrap="square" lIns="91440" tIns="45720" rIns="91440" bIns="45720" numCol="1" spcCol="0" rtlCol="0" fromWordArt="0" anchor="t" anchorCtr="0" forceAA="0" compatLnSpc="1">
+                        <a:prstTxWarp prst="textNoShape">
+                          <a:avLst/>
+                        </a:prstTxWarp>
+                        <a:noAutofit/>
+                      </wps:bodyPr>
+                    </wps:wsp>
+                  </a:graphicData>
+                </a:graphic>
+                <wp14:sizeRelH relativeFrom="margin">
+                  <wp14:pctWidth>0</wp14:pctWidth>
+                </wp14:sizeRelH>
+                <wp14:sizeRelV relativeFrom="margin">
+                  <wp14:pctHeight>0</wp14:pctHeight>
+                </wp14:sizeRelV>
+              </wp:anchor>
+            </w:drawing>
+          </mc:Choice>
+          <mc:Fallback>
+            <w:pict>
+              <v:shape w14:anchorId="5EFE0E99" id="Text Box 7" o:spid="_x0000_s1030" type="#_x0000_t202" style="position:absolute;margin-left:262.8pt;margin-top:1.1pt;width:123.45pt;height:34.95pt;z-index:251674624;visibility:visible;mso-wrap-style:square;mso-width-percent:0;mso-height-percent:0;mso-wrap-distance-left:9pt;mso-wrap-distance-top:0;mso-wrap-distance-right:9pt;mso-wrap-distance-bottom:0;mso-position-horizontal:absolute;mso-position-horizontal-relative:text;mso-position-vertical:absolute;mso-position-vertical-relative:text;mso-width-percent:0;mso-height-percent:0;mso-width-relative:margin;mso-height-relative:margin;v-text-anchor:top" o:gfxdata="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" fillcolor="white [3201]" stroked="f" strokeweight=".5pt">
+                <v:textbox>
+                  <w:txbxContent>
+                    <w:p>
+                      <w:pPr>
+                        <w:rPr>
+                          <w:b/>
+                          <w:color w:val="FF0000"/>
+                          <w:sz w:val="32"/>
+                          <w:u w:val="single"/>
+                          <w:lang w:val="en-GB"/>
+                        </w:rPr>
+                      </w:pPr>
+                      <w:r>
+                        <w:rPr>
+                          <w:b/>
+                          <w:color w:val="FF0000"/>
+                          <w:sz w:val="32"/>
+                          <w:u w:val="single"/>
+                          <w:lang w:val="en-GB"/>
+                        </w:rPr>
+                        <w:t>DONE!!</w:t>
+                      </w:r>
+                    </w:p>
+                  </w:txbxContent>
+                </v:textbox>
+              </v:shape>
+            </w:pict>
+          </mc:Fallback>
+        </mc:AlternateContent>
+      </w:r>
     </w:p>
     <w:p>
       <w:pPr>
@@ -1464,6 +2203,140 @@
       <w:r>
         <w:rPr>
           <w:rFonts w:ascii="Verdana" w:hAnsi="Verdana"/>
+          <w:noProof/>
+          <w:sz w:val="20"/>
+          <w:szCs w:val="20"/>
+          <w:lang w:val="en-GB" w:eastAsia="en-GB"/>
+        </w:rPr>
+        <mc:AlternateContent>
+          <mc:Choice Requires="wps">
+            <w:drawing>
+              <wp:anchor distT="0" distB="0" distL="114300" distR="114300" simplePos="0" relativeHeight="251679744" behindDoc="0" locked="0" layoutInCell="1" allowOverlap="1" wp14:anchorId="677800E0" wp14:editId="01C68033">
+                <wp:simplePos x="0" y="0"/>
+                <wp:positionH relativeFrom="column">
+                  <wp:posOffset>3294018</wp:posOffset>
+                </wp:positionH>
+                <wp:positionV relativeFrom="paragraph">
+                  <wp:posOffset>177981</wp:posOffset>
+                </wp:positionV>
+                <wp:extent cx="1567543" cy="444137"/>
+                <wp:effectExtent l="0" t="0" r="0" b="0"/>
+                <wp:wrapNone/>
+                <wp:docPr id="8" name="Text Box 8"/>
+                <wp:cNvGraphicFramePr/>
+                <a:graphic xmlns:a="http://schemas.openxmlformats.org/drawingml/2006/main">
+                  <a:graphicData uri="http://schemas.microsoft.com/office/word/2010/wordprocessingShape">
+                    <wps:wsp>
+                      <wps:cNvSpPr txBox="1"/>
+                      <wps:spPr>
+                        <a:xfrm>
+                          <a:off x="0" y="0"/>
+                          <a:ext cx="1567543" cy="444137"/>
+                        </a:xfrm>
+                        <a:prstGeom prst="rect">
+                          <a:avLst/>
+                        </a:prstGeom>
+                        <a:solidFill>
+                          <a:schemeClr val="lt1"/>
+                        </a:solidFill>
+                        <a:ln w="6350">
+                          <a:noFill/>
+                        </a:ln>
+                        <a:effectLst/>
+                      </wps:spPr>
+                      <wps:style>
+                        <a:lnRef idx="0">
+                          <a:schemeClr val="accent1"/>
+                        </a:lnRef>
+                        <a:fillRef idx="0">
+                          <a:schemeClr val="accent1"/>
+                        </a:fillRef>
+                        <a:effectRef idx="0">
+                          <a:schemeClr val="accent1"/>
+                        </a:effectRef>
+                        <a:fontRef idx="minor">
+                          <a:schemeClr val="dk1"/>
+                        </a:fontRef>
+                      </wps:style>
+                      <wps:txbx>
+                        <w:txbxContent>
+                          <w:p>
+                            <w:pPr>
+                              <w:rPr>
+                                <w:b/>
+                                <w:color w:val="FF0000"/>
+                                <w:sz w:val="32"/>
+                                <w:u w:val="single"/>
+                                <w:lang w:val="en-GB"/>
+                              </w:rPr>
+                            </w:pPr>
+                            <w:r>
+                              <w:rPr>
+                                <w:b/>
+                                <w:color w:val="FF0000"/>
+                                <w:sz w:val="32"/>
+                                <w:u w:val="single"/>
+                                <w:lang w:val="en-GB"/>
+                              </w:rPr>
+                              <w:t>DONE!!</w:t>
+                            </w:r>
+                          </w:p>
+                        </w:txbxContent>
+                      </wps:txbx>
+                      <wps:bodyPr rot="0" spcFirstLastPara="0" vertOverflow="overflow" horzOverflow="overflow" vert="horz" wrap="square" lIns="91440" tIns="45720" rIns="91440" bIns="45720" numCol="1" spcCol="0" rtlCol="0" fromWordArt="0" anchor="t" anchorCtr="0" forceAA="0" compatLnSpc="1">
+                        <a:prstTxWarp prst="textNoShape">
+                          <a:avLst/>
+                        </a:prstTxWarp>
+                        <a:noAutofit/>
+                      </wps:bodyPr>
+                    </wps:wsp>
+                  </a:graphicData>
+                </a:graphic>
+                <wp14:sizeRelH relativeFrom="margin">
+                  <wp14:pctWidth>0</wp14:pctWidth>
+                </wp14:sizeRelH>
+                <wp14:sizeRelV relativeFrom="margin">
+                  <wp14:pctHeight>0</wp14:pctHeight>
+                </wp14:sizeRelV>
+              </wp:anchor>
+            </w:drawing>
+          </mc:Choice>
+          <mc:Fallback>
+            <w:pict>
+              <v:shape w14:anchorId="677800E0" id="Text Box 8" o:spid="_x0000_s1031" type="#_x0000_t202" style="position:absolute;left:0;text-align:left;margin-left:259.35pt;margin-top:14pt;width:123.45pt;height:34.95pt;z-index:251679744;visibility:visible;mso-wrap-style:square;mso-width-percent:0;mso-height-percent:0;mso-wrap-distance-left:9pt;mso-wrap-distance-top:0;mso-wrap-distance-right:9pt;mso-wrap-distance-bottom:0;mso-position-horizontal:absolute;mso-position-horizontal-relative:text;mso-position-vertical:absolute;mso-position-vertical-relative:text;mso-width-percent:0;mso-height-percent:0;mso-width-relative:margin;mso-height-relative:margin;v-text-anchor:top" o:gfxdata="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" fillcolor="white [3201]" stroked="f" strokeweight=".5pt">
+                <v:textbox>
+                  <w:txbxContent>
+                    <w:p>
+                      <w:pPr>
+                        <w:rPr>
+                          <w:b/>
+                          <w:color w:val="FF0000"/>
+                          <w:sz w:val="32"/>
+                          <w:u w:val="single"/>
+                          <w:lang w:val="en-GB"/>
+                        </w:rPr>
+                      </w:pPr>
+                      <w:r>
+                        <w:rPr>
+                          <w:b/>
+                          <w:color w:val="FF0000"/>
+                          <w:sz w:val="32"/>
+                          <w:u w:val="single"/>
+                          <w:lang w:val="en-GB"/>
+                        </w:rPr>
+                        <w:t>DONE!!</w:t>
+                      </w:r>
+                    </w:p>
+                  </w:txbxContent>
+                </v:textbox>
+              </v:shape>
+            </w:pict>
+          </mc:Fallback>
+        </mc:AlternateContent>
+      </w:r>
+      <w:r>
+        <w:rPr>
+          <w:rFonts w:ascii="Verdana" w:hAnsi="Verdana"/>
           <w:sz w:val="20"/>
           <w:szCs w:val="20"/>
         </w:rPr>
@@ -1611,6 +2484,140 @@
       <w:r>
         <w:rPr>
           <w:rFonts w:ascii="Verdana" w:hAnsi="Verdana"/>
+          <w:noProof/>
+          <w:sz w:val="20"/>
+          <w:szCs w:val="20"/>
+          <w:lang w:val="en-GB" w:eastAsia="en-GB"/>
+        </w:rPr>
+        <mc:AlternateContent>
+          <mc:Choice Requires="wps">
+            <w:drawing>
+              <wp:anchor distT="0" distB="0" distL="114300" distR="114300" simplePos="0" relativeHeight="251680768" behindDoc="0" locked="0" layoutInCell="1" allowOverlap="1" wp14:anchorId="3DC0B96D" wp14:editId="25965B26">
+                <wp:simplePos x="0" y="0"/>
+                <wp:positionH relativeFrom="column">
+                  <wp:posOffset>3689870</wp:posOffset>
+                </wp:positionH>
+                <wp:positionV relativeFrom="paragraph">
+                  <wp:posOffset>659707</wp:posOffset>
+                </wp:positionV>
+                <wp:extent cx="1567543" cy="444137"/>
+                <wp:effectExtent l="0" t="0" r="0" b="0"/>
+                <wp:wrapNone/>
+                <wp:docPr id="9" name="Text Box 9"/>
+                <wp:cNvGraphicFramePr/>
+                <a:graphic xmlns:a="http://schemas.openxmlformats.org/drawingml/2006/main">
+                  <a:graphicData uri="http://schemas.microsoft.com/office/word/2010/wordprocessingShape">
+                    <wps:wsp>
+                      <wps:cNvSpPr txBox="1"/>
+                      <wps:spPr>
+                        <a:xfrm>
+                          <a:off x="0" y="0"/>
+                          <a:ext cx="1567543" cy="444137"/>
+                        </a:xfrm>
+                        <a:prstGeom prst="rect">
+                          <a:avLst/>
+                        </a:prstGeom>
+                        <a:solidFill>
+                          <a:schemeClr val="lt1"/>
+                        </a:solidFill>
+                        <a:ln w="6350">
+                          <a:noFill/>
+                        </a:ln>
+                        <a:effectLst/>
+                      </wps:spPr>
+                      <wps:style>
+                        <a:lnRef idx="0">
+                          <a:schemeClr val="accent1"/>
+                        </a:lnRef>
+                        <a:fillRef idx="0">
+                          <a:schemeClr val="accent1"/>
+                        </a:fillRef>
+                        <a:effectRef idx="0">
+                          <a:schemeClr val="accent1"/>
+                        </a:effectRef>
+                        <a:fontRef idx="minor">
+                          <a:schemeClr val="dk1"/>
+                        </a:fontRef>
+                      </wps:style>
+                      <wps:txbx>
+                        <w:txbxContent>
+                          <w:p>
+                            <w:pPr>
+                              <w:rPr>
+                                <w:b/>
+                                <w:color w:val="FF0000"/>
+                                <w:sz w:val="32"/>
+                                <w:u w:val="single"/>
+                                <w:lang w:val="en-GB"/>
+                              </w:rPr>
+                            </w:pPr>
+                            <w:r>
+                              <w:rPr>
+                                <w:b/>
+                                <w:color w:val="FF0000"/>
+                                <w:sz w:val="32"/>
+                                <w:u w:val="single"/>
+                                <w:lang w:val="en-GB"/>
+                              </w:rPr>
+                              <w:t>DONE!!</w:t>
+                            </w:r>
+                          </w:p>
+                        </w:txbxContent>
+                      </wps:txbx>
+                      <wps:bodyPr rot="0" spcFirstLastPara="0" vertOverflow="overflow" horzOverflow="overflow" vert="horz" wrap="square" lIns="91440" tIns="45720" rIns="91440" bIns="45720" numCol="1" spcCol="0" rtlCol="0" fromWordArt="0" anchor="t" anchorCtr="0" forceAA="0" compatLnSpc="1">
+                        <a:prstTxWarp prst="textNoShape">
+                          <a:avLst/>
+                        </a:prstTxWarp>
+                        <a:noAutofit/>
+                      </wps:bodyPr>
+                    </wps:wsp>
+                  </a:graphicData>
+                </a:graphic>
+                <wp14:sizeRelH relativeFrom="margin">
+                  <wp14:pctWidth>0</wp14:pctWidth>
+                </wp14:sizeRelH>
+                <wp14:sizeRelV relativeFrom="margin">
+                  <wp14:pctHeight>0</wp14:pctHeight>
+                </wp14:sizeRelV>
+              </wp:anchor>
+            </w:drawing>
+          </mc:Choice>
+          <mc:Fallback>
+            <w:pict>
+              <v:shape w14:anchorId="3DC0B96D" id="Text Box 9" o:spid="_x0000_s1032" type="#_x0000_t202" style="position:absolute;left:0;text-align:left;margin-left:290.55pt;margin-top:51.95pt;width:123.45pt;height:34.95pt;z-index:251680768;visibility:visible;mso-wrap-style:square;mso-width-percent:0;mso-height-percent:0;mso-wrap-distance-left:9pt;mso-wrap-distance-top:0;mso-wrap-distance-right:9pt;mso-wrap-distance-bottom:0;mso-position-horizontal:absolute;mso-position-horizontal-relative:text;mso-position-vertical:absolute;mso-position-vertical-relative:text;mso-width-percent:0;mso-height-percent:0;mso-width-relative:margin;mso-height-relative:margin;v-text-anchor:top" o:gfxdata="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" fillcolor="white [3201]" stroked="f" strokeweight=".5pt">
+                <v:textbox>
+                  <w:txbxContent>
+                    <w:p>
+                      <w:pPr>
+                        <w:rPr>
+                          <w:b/>
+                          <w:color w:val="FF0000"/>
+                          <w:sz w:val="32"/>
+                          <w:u w:val="single"/>
+                          <w:lang w:val="en-GB"/>
+                        </w:rPr>
+                      </w:pPr>
+                      <w:r>
+                        <w:rPr>
+                          <w:b/>
+                          <w:color w:val="FF0000"/>
+                          <w:sz w:val="32"/>
+                          <w:u w:val="single"/>
+                          <w:lang w:val="en-GB"/>
+                        </w:rPr>
+                        <w:t>DONE!!</w:t>
+                      </w:r>
+                    </w:p>
+                  </w:txbxContent>
+                </v:textbox>
+              </v:shape>
+            </w:pict>
+          </mc:Fallback>
+        </mc:AlternateContent>
+      </w:r>
+      <w:r>
+        <w:rPr>
+          <w:rFonts w:ascii="Verdana" w:hAnsi="Verdana"/>
           <w:sz w:val="20"/>
           <w:szCs w:val="20"/>
         </w:rPr>
@@ -1792,6 +2799,140 @@
       <w:r>
         <w:rPr>
           <w:rFonts w:ascii="Verdana" w:hAnsi="Verdana"/>
+          <w:noProof/>
+          <w:sz w:val="20"/>
+          <w:szCs w:val="20"/>
+          <w:lang w:val="en-GB" w:eastAsia="en-GB"/>
+        </w:rPr>
+        <mc:AlternateContent>
+          <mc:Choice Requires="wps">
+            <w:drawing>
+              <wp:anchor distT="0" distB="0" distL="114300" distR="114300" simplePos="0" relativeHeight="251686912" behindDoc="0" locked="0" layoutInCell="1" allowOverlap="1" wp14:anchorId="728B1B40" wp14:editId="5DA16494">
+                <wp:simplePos x="0" y="0"/>
+                <wp:positionH relativeFrom="column">
+                  <wp:posOffset>4221018</wp:posOffset>
+                </wp:positionH>
+                <wp:positionV relativeFrom="paragraph">
+                  <wp:posOffset>10449</wp:posOffset>
+                </wp:positionV>
+                <wp:extent cx="1567543" cy="444137"/>
+                <wp:effectExtent l="0" t="0" r="0" b="0"/>
+                <wp:wrapNone/>
+                <wp:docPr id="10" name="Text Box 10"/>
+                <wp:cNvGraphicFramePr/>
+                <a:graphic xmlns:a="http://schemas.openxmlformats.org/drawingml/2006/main">
+                  <a:graphicData uri="http://schemas.microsoft.com/office/word/2010/wordprocessingShape">
+                    <wps:wsp>
+                      <wps:cNvSpPr txBox="1"/>
+                      <wps:spPr>
+                        <a:xfrm>
+                          <a:off x="0" y="0"/>
+                          <a:ext cx="1567543" cy="444137"/>
+                        </a:xfrm>
+                        <a:prstGeom prst="rect">
+                          <a:avLst/>
+                        </a:prstGeom>
+                        <a:solidFill>
+                          <a:schemeClr val="lt1"/>
+                        </a:solidFill>
+                        <a:ln w="6350">
+                          <a:noFill/>
+                        </a:ln>
+                        <a:effectLst/>
+                      </wps:spPr>
+                      <wps:style>
+                        <a:lnRef idx="0">
+                          <a:schemeClr val="accent1"/>
+                        </a:lnRef>
+                        <a:fillRef idx="0">
+                          <a:schemeClr val="accent1"/>
+                        </a:fillRef>
+                        <a:effectRef idx="0">
+                          <a:schemeClr val="accent1"/>
+                        </a:effectRef>
+                        <a:fontRef idx="minor">
+                          <a:schemeClr val="dk1"/>
+                        </a:fontRef>
+                      </wps:style>
+                      <wps:txbx>
+                        <w:txbxContent>
+                          <w:p>
+                            <w:pPr>
+                              <w:rPr>
+                                <w:b/>
+                                <w:color w:val="FF0000"/>
+                                <w:sz w:val="32"/>
+                                <w:u w:val="single"/>
+                                <w:lang w:val="en-GB"/>
+                              </w:rPr>
+                            </w:pPr>
+                            <w:r>
+                              <w:rPr>
+                                <w:b/>
+                                <w:color w:val="FF0000"/>
+                                <w:sz w:val="32"/>
+                                <w:u w:val="single"/>
+                                <w:lang w:val="en-GB"/>
+                              </w:rPr>
+                              <w:t>DONE!!</w:t>
+                            </w:r>
+                          </w:p>
+                        </w:txbxContent>
+                      </wps:txbx>
+                      <wps:bodyPr rot="0" spcFirstLastPara="0" vertOverflow="overflow" horzOverflow="overflow" vert="horz" wrap="square" lIns="91440" tIns="45720" rIns="91440" bIns="45720" numCol="1" spcCol="0" rtlCol="0" fromWordArt="0" anchor="t" anchorCtr="0" forceAA="0" compatLnSpc="1">
+                        <a:prstTxWarp prst="textNoShape">
+                          <a:avLst/>
+                        </a:prstTxWarp>
+                        <a:noAutofit/>
+                      </wps:bodyPr>
+                    </wps:wsp>
+                  </a:graphicData>
+                </a:graphic>
+                <wp14:sizeRelH relativeFrom="margin">
+                  <wp14:pctWidth>0</wp14:pctWidth>
+                </wp14:sizeRelH>
+                <wp14:sizeRelV relativeFrom="margin">
+                  <wp14:pctHeight>0</wp14:pctHeight>
+                </wp14:sizeRelV>
+              </wp:anchor>
+            </w:drawing>
+          </mc:Choice>
+          <mc:Fallback>
+            <w:pict>
+              <v:shape w14:anchorId="728B1B40" id="Text Box 10" o:spid="_x0000_s1033" type="#_x0000_t202" style="position:absolute;left:0;text-align:left;margin-left:332.35pt;margin-top:.8pt;width:123.45pt;height:34.95pt;z-index:251686912;visibility:visible;mso-wrap-style:square;mso-width-percent:0;mso-height-percent:0;mso-wrap-distance-left:9pt;mso-wrap-distance-top:0;mso-wrap-distance-right:9pt;mso-wrap-distance-bottom:0;mso-position-horizontal:absolute;mso-position-horizontal-relative:text;mso-position-vertical:absolute;mso-position-vertical-relative:text;mso-width-percent:0;mso-height-percent:0;mso-width-relative:margin;mso-height-relative:margin;v-text-anchor:top" o:gfxdata="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" fillcolor="white [3201]" stroked="f" strokeweight=".5pt">
+                <v:textbox>
+                  <w:txbxContent>
+                    <w:p>
+                      <w:pPr>
+                        <w:rPr>
+                          <w:b/>
+                          <w:color w:val="FF0000"/>
+                          <w:sz w:val="32"/>
+                          <w:u w:val="single"/>
+                          <w:lang w:val="en-GB"/>
+                        </w:rPr>
+                      </w:pPr>
+                      <w:r>
+                        <w:rPr>
+                          <w:b/>
+                          <w:color w:val="FF0000"/>
+                          <w:sz w:val="32"/>
+                          <w:u w:val="single"/>
+                          <w:lang w:val="en-GB"/>
+                        </w:rPr>
+                        <w:t>DONE!!</w:t>
+                      </w:r>
+                    </w:p>
+                  </w:txbxContent>
+                </v:textbox>
+              </v:shape>
+            </w:pict>
+          </mc:Fallback>
+        </mc:AlternateContent>
+      </w:r>
+      <w:r>
+        <w:rPr>
+          <w:rFonts w:ascii="Verdana" w:hAnsi="Verdana"/>
           <w:sz w:val="20"/>
           <w:szCs w:val="20"/>
         </w:rPr>
@@ -2017,10 +3158,144 @@
       <w:r>
         <w:rPr>
           <w:rFonts w:ascii="Verdana" w:hAnsi="Verdana"/>
-          <w:sz w:val="20"/>
-          <w:szCs w:val="20"/>
+          <w:noProof/>
+          <w:sz w:val="20"/>
+          <w:szCs w:val="20"/>
+          <w:lang w:val="en-GB" w:eastAsia="en-GB"/>
         </w:rPr>
         <w:lastRenderedPageBreak/>
+        <mc:AlternateContent>
+          <mc:Choice Requires="wps">
+            <w:drawing>
+              <wp:anchor distT="0" distB="0" distL="114300" distR="114300" simplePos="0" relativeHeight="251687936" behindDoc="0" locked="0" layoutInCell="1" allowOverlap="1" wp14:anchorId="4C9E3581" wp14:editId="6C77710C">
+                <wp:simplePos x="0" y="0"/>
+                <wp:positionH relativeFrom="column">
+                  <wp:posOffset>3703781</wp:posOffset>
+                </wp:positionH>
+                <wp:positionV relativeFrom="paragraph">
+                  <wp:posOffset>420601</wp:posOffset>
+                </wp:positionV>
+                <wp:extent cx="1567543" cy="444137"/>
+                <wp:effectExtent l="0" t="0" r="0" b="0"/>
+                <wp:wrapNone/>
+                <wp:docPr id="11" name="Text Box 11"/>
+                <wp:cNvGraphicFramePr/>
+                <a:graphic xmlns:a="http://schemas.openxmlformats.org/drawingml/2006/main">
+                  <a:graphicData uri="http://schemas.microsoft.com/office/word/2010/wordprocessingShape">
+                    <wps:wsp>
+                      <wps:cNvSpPr txBox="1"/>
+                      <wps:spPr>
+                        <a:xfrm>
+                          <a:off x="0" y="0"/>
+                          <a:ext cx="1567543" cy="444137"/>
+                        </a:xfrm>
+                        <a:prstGeom prst="rect">
+                          <a:avLst/>
+                        </a:prstGeom>
+                        <a:solidFill>
+                          <a:schemeClr val="lt1"/>
+                        </a:solidFill>
+                        <a:ln w="6350">
+                          <a:noFill/>
+                        </a:ln>
+                        <a:effectLst/>
+                      </wps:spPr>
+                      <wps:style>
+                        <a:lnRef idx="0">
+                          <a:schemeClr val="accent1"/>
+                        </a:lnRef>
+                        <a:fillRef idx="0">
+                          <a:schemeClr val="accent1"/>
+                        </a:fillRef>
+                        <a:effectRef idx="0">
+                          <a:schemeClr val="accent1"/>
+                        </a:effectRef>
+                        <a:fontRef idx="minor">
+                          <a:schemeClr val="dk1"/>
+                        </a:fontRef>
+                      </wps:style>
+                      <wps:txbx>
+                        <w:txbxContent>
+                          <w:p>
+                            <w:pPr>
+                              <w:rPr>
+                                <w:b/>
+                                <w:color w:val="FF0000"/>
+                                <w:sz w:val="32"/>
+                                <w:u w:val="single"/>
+                                <w:lang w:val="en-GB"/>
+                              </w:rPr>
+                            </w:pPr>
+                            <w:r>
+                              <w:rPr>
+                                <w:b/>
+                                <w:color w:val="FF0000"/>
+                                <w:sz w:val="32"/>
+                                <w:u w:val="single"/>
+                                <w:lang w:val="en-GB"/>
+                              </w:rPr>
+                              <w:t>DONE!!</w:t>
+                            </w:r>
+                          </w:p>
+                        </w:txbxContent>
+                      </wps:txbx>
+                      <wps:bodyPr rot="0" spcFirstLastPara="0" vertOverflow="overflow" horzOverflow="overflow" vert="horz" wrap="square" lIns="91440" tIns="45720" rIns="91440" bIns="45720" numCol="1" spcCol="0" rtlCol="0" fromWordArt="0" anchor="t" anchorCtr="0" forceAA="0" compatLnSpc="1">
+                        <a:prstTxWarp prst="textNoShape">
+                          <a:avLst/>
+                        </a:prstTxWarp>
+                        <a:noAutofit/>
+                      </wps:bodyPr>
+                    </wps:wsp>
+                  </a:graphicData>
+                </a:graphic>
+                <wp14:sizeRelH relativeFrom="margin">
+                  <wp14:pctWidth>0</wp14:pctWidth>
+                </wp14:sizeRelH>
+                <wp14:sizeRelV relativeFrom="margin">
+                  <wp14:pctHeight>0</wp14:pctHeight>
+                </wp14:sizeRelV>
+              </wp:anchor>
+            </w:drawing>
+          </mc:Choice>
+          <mc:Fallback>
+            <w:pict>
+              <v:shape w14:anchorId="4C9E3581" id="Text Box 11" o:spid="_x0000_s1034" type="#_x0000_t202" style="position:absolute;left:0;text-align:left;margin-left:291.65pt;margin-top:33.1pt;width:123.45pt;height:34.95pt;z-index:251687936;visibility:visible;mso-wrap-style:square;mso-width-percent:0;mso-height-percent:0;mso-wrap-distance-left:9pt;mso-wrap-distance-top:0;mso-wrap-distance-right:9pt;mso-wrap-distance-bottom:0;mso-position-horizontal:absolute;mso-position-horizontal-relative:text;mso-position-vertical:absolute;mso-position-vertical-relative:text;mso-width-percent:0;mso-height-percent:0;mso-width-relative:margin;mso-height-relative:margin;v-text-anchor:top" o:gfxdata="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" fillcolor="white [3201]" stroked="f" strokeweight=".5pt">
+                <v:textbox>
+                  <w:txbxContent>
+                    <w:p>
+                      <w:pPr>
+                        <w:rPr>
+                          <w:b/>
+                          <w:color w:val="FF0000"/>
+                          <w:sz w:val="32"/>
+                          <w:u w:val="single"/>
+                          <w:lang w:val="en-GB"/>
+                        </w:rPr>
+                      </w:pPr>
+                      <w:r>
+                        <w:rPr>
+                          <w:b/>
+                          <w:color w:val="FF0000"/>
+                          <w:sz w:val="32"/>
+                          <w:u w:val="single"/>
+                          <w:lang w:val="en-GB"/>
+                        </w:rPr>
+                        <w:t>DONE!!</w:t>
+                      </w:r>
+                    </w:p>
+                  </w:txbxContent>
+                </v:textbox>
+              </v:shape>
+            </w:pict>
+          </mc:Fallback>
+        </mc:AlternateContent>
+      </w:r>
+      <w:r>
+        <w:rPr>
+          <w:rFonts w:ascii="Verdana" w:hAnsi="Verdana"/>
+          <w:sz w:val="20"/>
+          <w:szCs w:val="20"/>
+        </w:rPr>
         <w:t>The</w:t>
       </w:r>
       <w:r>
@@ -2365,6 +3640,140 @@
       <w:r>
         <w:rPr>
           <w:rFonts w:ascii="Verdana" w:hAnsi="Verdana"/>
+          <w:noProof/>
+          <w:sz w:val="20"/>
+          <w:szCs w:val="20"/>
+          <w:lang w:val="en-GB" w:eastAsia="en-GB"/>
+        </w:rPr>
+        <mc:AlternateContent>
+          <mc:Choice Requires="wps">
+            <w:drawing>
+              <wp:anchor distT="0" distB="0" distL="114300" distR="114300" simplePos="0" relativeHeight="251688960" behindDoc="0" locked="0" layoutInCell="1" allowOverlap="1" wp14:anchorId="6A9D7D99" wp14:editId="36E8542A">
+                <wp:simplePos x="0" y="0"/>
+                <wp:positionH relativeFrom="column">
+                  <wp:posOffset>3611418</wp:posOffset>
+                </wp:positionH>
+                <wp:positionV relativeFrom="paragraph">
+                  <wp:posOffset>191828</wp:posOffset>
+                </wp:positionV>
+                <wp:extent cx="1567543" cy="444137"/>
+                <wp:effectExtent l="0" t="0" r="0" b="0"/>
+                <wp:wrapNone/>
+                <wp:docPr id="12" name="Text Box 12"/>
+                <wp:cNvGraphicFramePr/>
+                <a:graphic xmlns:a="http://schemas.openxmlformats.org/drawingml/2006/main">
+                  <a:graphicData uri="http://schemas.microsoft.com/office/word/2010/wordprocessingShape">
+                    <wps:wsp>
+                      <wps:cNvSpPr txBox="1"/>
+                      <wps:spPr>
+                        <a:xfrm>
+                          <a:off x="0" y="0"/>
+                          <a:ext cx="1567543" cy="444137"/>
+                        </a:xfrm>
+                        <a:prstGeom prst="rect">
+                          <a:avLst/>
+                        </a:prstGeom>
+                        <a:solidFill>
+                          <a:schemeClr val="lt1"/>
+                        </a:solidFill>
+                        <a:ln w="6350">
+                          <a:noFill/>
+                        </a:ln>
+                        <a:effectLst/>
+                      </wps:spPr>
+                      <wps:style>
+                        <a:lnRef idx="0">
+                          <a:schemeClr val="accent1"/>
+                        </a:lnRef>
+                        <a:fillRef idx="0">
+                          <a:schemeClr val="accent1"/>
+                        </a:fillRef>
+                        <a:effectRef idx="0">
+                          <a:schemeClr val="accent1"/>
+                        </a:effectRef>
+                        <a:fontRef idx="minor">
+                          <a:schemeClr val="dk1"/>
+                        </a:fontRef>
+                      </wps:style>
+                      <wps:txbx>
+                        <w:txbxContent>
+                          <w:p>
+                            <w:pPr>
+                              <w:rPr>
+                                <w:b/>
+                                <w:color w:val="FF0000"/>
+                                <w:sz w:val="32"/>
+                                <w:u w:val="single"/>
+                                <w:lang w:val="en-GB"/>
+                              </w:rPr>
+                            </w:pPr>
+                            <w:r>
+                              <w:rPr>
+                                <w:b/>
+                                <w:color w:val="FF0000"/>
+                                <w:sz w:val="32"/>
+                                <w:u w:val="single"/>
+                                <w:lang w:val="en-GB"/>
+                              </w:rPr>
+                              <w:t>DONE!!</w:t>
+                            </w:r>
+                          </w:p>
+                        </w:txbxContent>
+                      </wps:txbx>
+                      <wps:bodyPr rot="0" spcFirstLastPara="0" vertOverflow="overflow" horzOverflow="overflow" vert="horz" wrap="square" lIns="91440" tIns="45720" rIns="91440" bIns="45720" numCol="1" spcCol="0" rtlCol="0" fromWordArt="0" anchor="t" anchorCtr="0" forceAA="0" compatLnSpc="1">
+                        <a:prstTxWarp prst="textNoShape">
+                          <a:avLst/>
+                        </a:prstTxWarp>
+                        <a:noAutofit/>
+                      </wps:bodyPr>
+                    </wps:wsp>
+                  </a:graphicData>
+                </a:graphic>
+                <wp14:sizeRelH relativeFrom="margin">
+                  <wp14:pctWidth>0</wp14:pctWidth>
+                </wp14:sizeRelH>
+                <wp14:sizeRelV relativeFrom="margin">
+                  <wp14:pctHeight>0</wp14:pctHeight>
+                </wp14:sizeRelV>
+              </wp:anchor>
+            </w:drawing>
+          </mc:Choice>
+          <mc:Fallback>
+            <w:pict>
+              <v:shape w14:anchorId="6A9D7D99" id="Text Box 12" o:spid="_x0000_s1035" type="#_x0000_t202" style="position:absolute;left:0;text-align:left;margin-left:284.35pt;margin-top:15.1pt;width:123.45pt;height:34.95pt;z-index:251688960;visibility:visible;mso-wrap-style:square;mso-width-percent:0;mso-height-percent:0;mso-wrap-distance-left:9pt;mso-wrap-distance-top:0;mso-wrap-distance-right:9pt;mso-wrap-distance-bottom:0;mso-position-horizontal:absolute;mso-position-horizontal-relative:text;mso-position-vertical:absolute;mso-position-vertical-relative:text;mso-width-percent:0;mso-height-percent:0;mso-width-relative:margin;mso-height-relative:margin;v-text-anchor:top" o:gfxdata="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" fillcolor="white [3201]" stroked="f" strokeweight=".5pt">
+                <v:textbox>
+                  <w:txbxContent>
+                    <w:p>
+                      <w:pPr>
+                        <w:rPr>
+                          <w:b/>
+                          <w:color w:val="FF0000"/>
+                          <w:sz w:val="32"/>
+                          <w:u w:val="single"/>
+                          <w:lang w:val="en-GB"/>
+                        </w:rPr>
+                      </w:pPr>
+                      <w:r>
+                        <w:rPr>
+                          <w:b/>
+                          <w:color w:val="FF0000"/>
+                          <w:sz w:val="32"/>
+                          <w:u w:val="single"/>
+                          <w:lang w:val="en-GB"/>
+                        </w:rPr>
+                        <w:t>DONE!!</w:t>
+                      </w:r>
+                    </w:p>
+                  </w:txbxContent>
+                </v:textbox>
+              </v:shape>
+            </w:pict>
+          </mc:Fallback>
+        </mc:AlternateContent>
+      </w:r>
+      <w:r>
+        <w:rPr>
+          <w:rFonts w:ascii="Verdana" w:hAnsi="Verdana"/>
           <w:sz w:val="20"/>
           <w:szCs w:val="20"/>
         </w:rPr>
@@ -2616,6 +4025,140 @@
       <w:r>
         <w:rPr>
           <w:rFonts w:ascii="Verdana" w:hAnsi="Verdana"/>
+          <w:noProof/>
+          <w:sz w:val="20"/>
+          <w:szCs w:val="20"/>
+          <w:lang w:val="en-GB" w:eastAsia="en-GB"/>
+        </w:rPr>
+        <mc:AlternateContent>
+          <mc:Choice Requires="wps">
+            <w:drawing>
+              <wp:anchor distT="0" distB="0" distL="114300" distR="114300" simplePos="0" relativeHeight="251689984" behindDoc="0" locked="0" layoutInCell="1" allowOverlap="1" wp14:anchorId="61DB6B18" wp14:editId="39A8662A">
+                <wp:simplePos x="0" y="0"/>
+                <wp:positionH relativeFrom="column">
+                  <wp:posOffset>3509818</wp:posOffset>
+                </wp:positionH>
+                <wp:positionV relativeFrom="paragraph">
+                  <wp:posOffset>282055</wp:posOffset>
+                </wp:positionV>
+                <wp:extent cx="1567543" cy="444137"/>
+                <wp:effectExtent l="0" t="0" r="0" b="0"/>
+                <wp:wrapNone/>
+                <wp:docPr id="13" name="Text Box 13"/>
+                <wp:cNvGraphicFramePr/>
+                <a:graphic xmlns:a="http://schemas.openxmlformats.org/drawingml/2006/main">
+                  <a:graphicData uri="http://schemas.microsoft.com/office/word/2010/wordprocessingShape">
+                    <wps:wsp>
+                      <wps:cNvSpPr txBox="1"/>
+                      <wps:spPr>
+                        <a:xfrm>
+                          <a:off x="0" y="0"/>
+                          <a:ext cx="1567543" cy="444137"/>
+                        </a:xfrm>
+                        <a:prstGeom prst="rect">
+                          <a:avLst/>
+                        </a:prstGeom>
+                        <a:solidFill>
+                          <a:schemeClr val="lt1"/>
+                        </a:solidFill>
+                        <a:ln w="6350">
+                          <a:noFill/>
+                        </a:ln>
+                        <a:effectLst/>
+                      </wps:spPr>
+                      <wps:style>
+                        <a:lnRef idx="0">
+                          <a:schemeClr val="accent1"/>
+                        </a:lnRef>
+                        <a:fillRef idx="0">
+                          <a:schemeClr val="accent1"/>
+                        </a:fillRef>
+                        <a:effectRef idx="0">
+                          <a:schemeClr val="accent1"/>
+                        </a:effectRef>
+                        <a:fontRef idx="minor">
+                          <a:schemeClr val="dk1"/>
+                        </a:fontRef>
+                      </wps:style>
+                      <wps:txbx>
+                        <w:txbxContent>
+                          <w:p>
+                            <w:pPr>
+                              <w:rPr>
+                                <w:b/>
+                                <w:color w:val="FF0000"/>
+                                <w:sz w:val="32"/>
+                                <w:u w:val="single"/>
+                                <w:lang w:val="en-GB"/>
+                              </w:rPr>
+                            </w:pPr>
+                            <w:r>
+                              <w:rPr>
+                                <w:b/>
+                                <w:color w:val="FF0000"/>
+                                <w:sz w:val="32"/>
+                                <w:u w:val="single"/>
+                                <w:lang w:val="en-GB"/>
+                              </w:rPr>
+                              <w:t>DONE!!</w:t>
+                            </w:r>
+                          </w:p>
+                        </w:txbxContent>
+                      </wps:txbx>
+                      <wps:bodyPr rot="0" spcFirstLastPara="0" vertOverflow="overflow" horzOverflow="overflow" vert="horz" wrap="square" lIns="91440" tIns="45720" rIns="91440" bIns="45720" numCol="1" spcCol="0" rtlCol="0" fromWordArt="0" anchor="t" anchorCtr="0" forceAA="0" compatLnSpc="1">
+                        <a:prstTxWarp prst="textNoShape">
+                          <a:avLst/>
+                        </a:prstTxWarp>
+                        <a:noAutofit/>
+                      </wps:bodyPr>
+                    </wps:wsp>
+                  </a:graphicData>
+                </a:graphic>
+                <wp14:sizeRelH relativeFrom="margin">
+                  <wp14:pctWidth>0</wp14:pctWidth>
+                </wp14:sizeRelH>
+                <wp14:sizeRelV relativeFrom="margin">
+                  <wp14:pctHeight>0</wp14:pctHeight>
+                </wp14:sizeRelV>
+              </wp:anchor>
+            </w:drawing>
+          </mc:Choice>
+          <mc:Fallback>
+            <w:pict>
+              <v:shape w14:anchorId="61DB6B18" id="Text Box 13" o:spid="_x0000_s1036" type="#_x0000_t202" style="position:absolute;left:0;text-align:left;margin-left:276.35pt;margin-top:22.2pt;width:123.45pt;height:34.95pt;z-index:251689984;visibility:visible;mso-wrap-style:square;mso-width-percent:0;mso-height-percent:0;mso-wrap-distance-left:9pt;mso-wrap-distance-top:0;mso-wrap-distance-right:9pt;mso-wrap-distance-bottom:0;mso-position-horizontal:absolute;mso-position-horizontal-relative:text;mso-position-vertical:absolute;mso-position-vertical-relative:text;mso-width-percent:0;mso-height-percent:0;mso-width-relative:margin;mso-height-relative:margin;v-text-anchor:top" o:gfxdata="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" fillcolor="white [3201]" stroked="f" strokeweight=".5pt">
+                <v:textbox>
+                  <w:txbxContent>
+                    <w:p>
+                      <w:pPr>
+                        <w:rPr>
+                          <w:b/>
+                          <w:color w:val="FF0000"/>
+                          <w:sz w:val="32"/>
+                          <w:u w:val="single"/>
+                          <w:lang w:val="en-GB"/>
+                        </w:rPr>
+                      </w:pPr>
+                      <w:r>
+                        <w:rPr>
+                          <w:b/>
+                          <w:color w:val="FF0000"/>
+                          <w:sz w:val="32"/>
+                          <w:u w:val="single"/>
+                          <w:lang w:val="en-GB"/>
+                        </w:rPr>
+                        <w:t>DONE!!</w:t>
+                      </w:r>
+                    </w:p>
+                  </w:txbxContent>
+                </v:textbox>
+              </v:shape>
+            </w:pict>
+          </mc:Fallback>
+        </mc:AlternateContent>
+      </w:r>
+      <w:r>
+        <w:rPr>
+          <w:rFonts w:ascii="Verdana" w:hAnsi="Verdana"/>
           <w:sz w:val="20"/>
           <w:szCs w:val="20"/>
         </w:rPr>
@@ -2723,7 +4266,7 @@
         </w:rPr>
         <w:t xml:space="preserve"> </w:t>
       </w:r>
-      <w:hyperlink r:id="rId11" w:history="1">
+      <w:hyperlink r:id="rId10" w:history="1">
         <w:r>
           <w:rPr>
             <w:rStyle w:val="Hyperlink"/>
@@ -2789,6 +4332,168 @@
       <w:r>
         <w:rPr>
           <w:rFonts w:ascii="Verdana" w:hAnsi="Verdana"/>
+          <w:noProof/>
+          <w:sz w:val="20"/>
+          <w:szCs w:val="20"/>
+          <w:lang w:val="en-GB" w:eastAsia="en-GB"/>
+        </w:rPr>
+        <mc:AlternateContent>
+          <mc:Choice Requires="wps">
+            <w:drawing>
+              <wp:anchor distT="0" distB="0" distL="114300" distR="114300" simplePos="0" relativeHeight="251693056" behindDoc="0" locked="0" layoutInCell="1" allowOverlap="1" wp14:anchorId="03AC80B7" wp14:editId="0BD2A787">
+                <wp:simplePos x="0" y="0"/>
+                <wp:positionH relativeFrom="column">
+                  <wp:posOffset>3509818</wp:posOffset>
+                </wp:positionH>
+                <wp:positionV relativeFrom="paragraph">
+                  <wp:posOffset>343016</wp:posOffset>
+                </wp:positionV>
+                <wp:extent cx="1567543" cy="444137"/>
+                <wp:effectExtent l="0" t="0" r="0" b="0"/>
+                <wp:wrapNone/>
+                <wp:docPr id="14" name="Text Box 14"/>
+                <wp:cNvGraphicFramePr/>
+                <a:graphic xmlns:a="http://schemas.openxmlformats.org/drawingml/2006/main">
+                  <a:graphicData uri="http://schemas.microsoft.com/office/word/2010/wordprocessingShape">
+                    <wps:wsp>
+                      <wps:cNvSpPr txBox="1"/>
+                      <wps:spPr>
+                        <a:xfrm>
+                          <a:off x="0" y="0"/>
+                          <a:ext cx="1567543" cy="444137"/>
+                        </a:xfrm>
+                        <a:prstGeom prst="rect">
+                          <a:avLst/>
+                        </a:prstGeom>
+                        <a:solidFill>
+                          <a:schemeClr val="lt1"/>
+                        </a:solidFill>
+                        <a:ln w="6350">
+                          <a:noFill/>
+                        </a:ln>
+                        <a:effectLst/>
+                      </wps:spPr>
+                      <wps:style>
+                        <a:lnRef idx="0">
+                          <a:schemeClr val="accent1"/>
+                        </a:lnRef>
+                        <a:fillRef idx="0">
+                          <a:schemeClr val="accent1"/>
+                        </a:fillRef>
+                        <a:effectRef idx="0">
+                          <a:schemeClr val="accent1"/>
+                        </a:effectRef>
+                        <a:fontRef idx="minor">
+                          <a:schemeClr val="dk1"/>
+                        </a:fontRef>
+                      </wps:style>
+                      <wps:txbx>
+                        <w:txbxContent>
+                          <w:p>
+                            <w:pPr>
+                              <w:rPr>
+                                <w:b/>
+                                <w:color w:val="FF0000"/>
+                                <w:sz w:val="32"/>
+                                <w:u w:val="single"/>
+                                <w:lang w:val="en-GB"/>
+                              </w:rPr>
+                            </w:pPr>
+                            <w:r>
+                              <w:rPr>
+                                <w:b/>
+                                <w:color w:val="FF0000"/>
+                                <w:sz w:val="32"/>
+                                <w:u w:val="single"/>
+                                <w:lang w:val="en-GB"/>
+                              </w:rPr>
+                              <w:t>DONE!!</w:t>
+                            </w:r>
+                            <w:proofErr w:type="spellStart"/>
+                            <w:proofErr w:type="gramStart"/>
+                            <w:r>
+                              <w:rPr>
+                                <w:b/>
+                                <w:color w:val="FF0000"/>
+                                <w:sz w:val="32"/>
+                                <w:u w:val="single"/>
+                                <w:lang w:val="en-GB"/>
+                              </w:rPr>
+                              <w:t>ish</w:t>
+                            </w:r>
+                            <w:proofErr w:type="spellEnd"/>
+                            <w:proofErr w:type="gramEnd"/>
+                          </w:p>
+                        </w:txbxContent>
+                      </wps:txbx>
+                      <wps:bodyPr rot="0" spcFirstLastPara="0" vertOverflow="overflow" horzOverflow="overflow" vert="horz" wrap="square" lIns="91440" tIns="45720" rIns="91440" bIns="45720" numCol="1" spcCol="0" rtlCol="0" fromWordArt="0" anchor="t" anchorCtr="0" forceAA="0" compatLnSpc="1">
+                        <a:prstTxWarp prst="textNoShape">
+                          <a:avLst/>
+                        </a:prstTxWarp>
+                        <a:noAutofit/>
+                      </wps:bodyPr>
+                    </wps:wsp>
+                  </a:graphicData>
+                </a:graphic>
+                <wp14:sizeRelH relativeFrom="margin">
+                  <wp14:pctWidth>0</wp14:pctWidth>
+                </wp14:sizeRelH>
+                <wp14:sizeRelV relativeFrom="margin">
+                  <wp14:pctHeight>0</wp14:pctHeight>
+                </wp14:sizeRelV>
+              </wp:anchor>
+            </w:drawing>
+          </mc:Choice>
+          <mc:Fallback>
+            <w:pict>
+              <v:shape w14:anchorId="03AC80B7" id="Text Box 14" o:spid="_x0000_s1037" type="#_x0000_t202" style="position:absolute;left:0;text-align:left;margin-left:276.35pt;margin-top:27pt;width:123.45pt;height:34.95pt;z-index:251693056;visibility:visible;mso-wrap-style:square;mso-width-percent:0;mso-height-percent:0;mso-wrap-distance-left:9pt;mso-wrap-distance-top:0;mso-wrap-distance-right:9pt;mso-wrap-distance-bottom:0;mso-position-horizontal:absolute;mso-position-horizontal-relative:text;mso-position-vertical:absolute;mso-position-vertical-relative:text;mso-width-percent:0;mso-height-percent:0;mso-width-relative:margin;mso-height-relative:margin;v-text-anchor:top" o:gfxdata="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" fillcolor="white [3201]" stroked="f" strokeweight=".5pt">
+                <v:textbox>
+                  <w:txbxContent>
+                    <w:p>
+                      <w:pPr>
+                        <w:rPr>
+                          <w:b/>
+                          <w:color w:val="FF0000"/>
+                          <w:sz w:val="32"/>
+                          <w:u w:val="single"/>
+                          <w:lang w:val="en-GB"/>
+                        </w:rPr>
+                      </w:pPr>
+                      <w:r>
+                        <w:rPr>
+                          <w:b/>
+                          <w:color w:val="FF0000"/>
+                          <w:sz w:val="32"/>
+                          <w:u w:val="single"/>
+                          <w:lang w:val="en-GB"/>
+                        </w:rPr>
+                        <w:t>DONE!!</w:t>
+                      </w:r>
+                      <w:proofErr w:type="spellStart"/>
+                      <w:proofErr w:type="gramStart"/>
+                      <w:r>
+                        <w:rPr>
+                          <w:b/>
+                          <w:color w:val="FF0000"/>
+                          <w:sz w:val="32"/>
+                          <w:u w:val="single"/>
+                          <w:lang w:val="en-GB"/>
+                        </w:rPr>
+                        <w:t>ish</w:t>
+                      </w:r>
+                      <w:proofErr w:type="spellEnd"/>
+                      <w:proofErr w:type="gramEnd"/>
+                    </w:p>
+                  </w:txbxContent>
+                </v:textbox>
+              </v:shape>
+            </w:pict>
+          </mc:Fallback>
+        </mc:AlternateContent>
+      </w:r>
+      <w:r>
+        <w:rPr>
+          <w:rFonts w:ascii="Verdana" w:hAnsi="Verdana"/>
           <w:sz w:val="20"/>
           <w:szCs w:val="20"/>
         </w:rPr>
@@ -2845,6 +4550,323 @@
           <w:szCs w:val="20"/>
         </w:rPr>
         <w:t xml:space="preserve"> </w:t>
+      </w:r>
+      <w:hyperlink r:id="rId11" w:history="1">
+        <w:r>
+          <w:rPr>
+            <w:rStyle w:val="Hyperlink"/>
+            <w:rFonts w:ascii="Courier New" w:hAnsi="Courier New" w:cs="Courier New"/>
+            <w:szCs w:val="20"/>
+          </w:rPr>
+          <w:t>http://localhost/vieworder.php?order_id=54ff645d4506a</w:t>
+        </w:r>
+      </w:hyperlink>
+      <w:r>
+        <w:rPr>
+          <w:rFonts w:ascii="Verdana" w:hAnsi="Verdana"/>
+          <w:sz w:val="20"/>
+          <w:szCs w:val="20"/>
+        </w:rPr>
+        <w:t>)</w:t>
+      </w:r>
+      <w:r>
+        <w:rPr>
+          <w:rFonts w:ascii="Verdana" w:hAnsi="Verdana"/>
+          <w:sz w:val="20"/>
+          <w:szCs w:val="20"/>
+        </w:rPr>
+        <w:t xml:space="preserve"> must give the customer the ability to delete their order. Clicking on this delete option should submit via a hidden form field (as </w:t>
+      </w:r>
+      <w:r>
+        <w:rPr>
+          <w:rFonts w:ascii="Courier New" w:hAnsi="Courier New" w:cs="Courier New"/>
+          <w:sz w:val="20"/>
+          <w:szCs w:val="20"/>
+        </w:rPr>
+        <w:t>$_POST</w:t>
+      </w:r>
+      <w:r>
+        <w:rPr>
+          <w:rFonts w:ascii="Verdana" w:hAnsi="Verdana"/>
+          <w:sz w:val="20"/>
+          <w:szCs w:val="20"/>
+        </w:rPr>
+        <w:t xml:space="preserve">) the </w:t>
+      </w:r>
+      <w:proofErr w:type="spellStart"/>
+      <w:r>
+        <w:rPr>
+          <w:rFonts w:ascii="Courier New" w:hAnsi="Courier New" w:cs="Courier New"/>
+          <w:sz w:val="20"/>
+          <w:szCs w:val="20"/>
+        </w:rPr>
+        <w:t>order_id</w:t>
+      </w:r>
+      <w:proofErr w:type="spellEnd"/>
+      <w:r>
+        <w:rPr>
+          <w:rFonts w:ascii="Verdana" w:hAnsi="Verdana"/>
+          <w:sz w:val="20"/>
+          <w:szCs w:val="20"/>
+        </w:rPr>
+        <w:t xml:space="preserve"> to </w:t>
+      </w:r>
+      <w:proofErr w:type="spellStart"/>
+      <w:r>
+        <w:rPr>
+          <w:rFonts w:ascii="Courier New" w:hAnsi="Courier New" w:cs="Courier New"/>
+          <w:sz w:val="20"/>
+          <w:szCs w:val="20"/>
+        </w:rPr>
+        <w:t>vieworder.php</w:t>
+      </w:r>
+      <w:proofErr w:type="spellEnd"/>
+      <w:r>
+        <w:rPr>
+          <w:rFonts w:ascii="Verdana" w:hAnsi="Verdana"/>
+          <w:sz w:val="20"/>
+          <w:szCs w:val="20"/>
+        </w:rPr>
+        <w:t xml:space="preserve">, whereby the database table record the matches the </w:t>
+      </w:r>
+      <w:proofErr w:type="spellStart"/>
+      <w:r>
+        <w:rPr>
+          <w:rFonts w:ascii="Courier New" w:hAnsi="Courier New" w:cs="Courier New"/>
+          <w:sz w:val="20"/>
+          <w:szCs w:val="20"/>
+        </w:rPr>
+        <w:t>order_id</w:t>
+      </w:r>
+      <w:proofErr w:type="spellEnd"/>
+      <w:r>
+        <w:rPr>
+          <w:rFonts w:ascii="Verdana" w:hAnsi="Verdana"/>
+          <w:sz w:val="20"/>
+          <w:szCs w:val="20"/>
+        </w:rPr>
+        <w:t xml:space="preserve"> is deleted.</w:t>
+      </w:r>
+      <w:r>
+        <w:rPr>
+          <w:rFonts w:ascii="Verdana" w:hAnsi="Verdana"/>
+          <w:sz w:val="20"/>
+          <w:szCs w:val="20"/>
+        </w:rPr>
+        <w:t xml:space="preserve"> </w:t>
+      </w:r>
+      <w:r>
+        <w:rPr>
+          <w:rFonts w:ascii="Verdana" w:hAnsi="Verdana"/>
+          <w:sz w:val="20"/>
+          <w:szCs w:val="20"/>
+          <w:highlight w:val="yellow"/>
+        </w:rPr>
+        <w:t>Ask user to confirm that they wish to delete order.</w:t>
+      </w:r>
+    </w:p>
+    <w:p>
+      <w:pPr>
+        <w:pStyle w:val="ListParagraph"/>
+        <w:spacing w:after="0"/>
+        <w:rPr>
+          <w:rFonts w:ascii="Verdana" w:hAnsi="Verdana"/>
+          <w:sz w:val="20"/>
+          <w:szCs w:val="20"/>
+        </w:rPr>
+      </w:pPr>
+    </w:p>
+    <w:p>
+      <w:pPr>
+        <w:pStyle w:val="ListParagraph"/>
+        <w:numPr>
+          <w:ilvl w:val="0"/>
+          <w:numId w:val="17"/>
+        </w:numPr>
+        <w:spacing w:after="0"/>
+        <w:rPr>
+          <w:rFonts w:ascii="Verdana" w:hAnsi="Verdana"/>
+          <w:sz w:val="20"/>
+          <w:szCs w:val="20"/>
+        </w:rPr>
+      </w:pPr>
+      <w:r>
+        <w:rPr>
+          <w:rFonts w:ascii="Verdana" w:hAnsi="Verdana"/>
+          <w:noProof/>
+          <w:sz w:val="20"/>
+          <w:szCs w:val="20"/>
+          <w:lang w:val="en-GB" w:eastAsia="en-GB"/>
+        </w:rPr>
+        <mc:AlternateContent>
+          <mc:Choice Requires="wps">
+            <w:drawing>
+              <wp:anchor distT="0" distB="0" distL="114300" distR="114300" simplePos="0" relativeHeight="251700224" behindDoc="0" locked="0" layoutInCell="1" allowOverlap="1" wp14:anchorId="6E9194E0" wp14:editId="62095AE5">
+                <wp:simplePos x="0" y="0"/>
+                <wp:positionH relativeFrom="column">
+                  <wp:posOffset>3488459</wp:posOffset>
+                </wp:positionH>
+                <wp:positionV relativeFrom="paragraph">
+                  <wp:posOffset>248054</wp:posOffset>
+                </wp:positionV>
+                <wp:extent cx="1567543" cy="444137"/>
+                <wp:effectExtent l="0" t="0" r="0" b="0"/>
+                <wp:wrapNone/>
+                <wp:docPr id="19" name="Text Box 19"/>
+                <wp:cNvGraphicFramePr/>
+                <a:graphic xmlns:a="http://schemas.openxmlformats.org/drawingml/2006/main">
+                  <a:graphicData uri="http://schemas.microsoft.com/office/word/2010/wordprocessingShape">
+                    <wps:wsp>
+                      <wps:cNvSpPr txBox="1"/>
+                      <wps:spPr>
+                        <a:xfrm>
+                          <a:off x="0" y="0"/>
+                          <a:ext cx="1567543" cy="444137"/>
+                        </a:xfrm>
+                        <a:prstGeom prst="rect">
+                          <a:avLst/>
+                        </a:prstGeom>
+                        <a:solidFill>
+                          <a:schemeClr val="lt1"/>
+                        </a:solidFill>
+                        <a:ln w="6350">
+                          <a:noFill/>
+                        </a:ln>
+                        <a:effectLst/>
+                      </wps:spPr>
+                      <wps:style>
+                        <a:lnRef idx="0">
+                          <a:schemeClr val="accent1"/>
+                        </a:lnRef>
+                        <a:fillRef idx="0">
+                          <a:schemeClr val="accent1"/>
+                        </a:fillRef>
+                        <a:effectRef idx="0">
+                          <a:schemeClr val="accent1"/>
+                        </a:effectRef>
+                        <a:fontRef idx="minor">
+                          <a:schemeClr val="dk1"/>
+                        </a:fontRef>
+                      </wps:style>
+                      <wps:txbx>
+                        <w:txbxContent>
+                          <w:p>
+                            <w:pPr>
+                              <w:rPr>
+                                <w:b/>
+                                <w:color w:val="FF0000"/>
+                                <w:sz w:val="32"/>
+                                <w:u w:val="single"/>
+                                <w:lang w:val="en-GB"/>
+                              </w:rPr>
+                            </w:pPr>
+                            <w:r>
+                              <w:rPr>
+                                <w:b/>
+                                <w:color w:val="FF0000"/>
+                                <w:sz w:val="32"/>
+                                <w:u w:val="single"/>
+                                <w:lang w:val="en-GB"/>
+                              </w:rPr>
+                              <w:t>DONE!!</w:t>
+                            </w:r>
+                            <w:proofErr w:type="spellStart"/>
+                            <w:proofErr w:type="gramStart"/>
+                            <w:r>
+                              <w:rPr>
+                                <w:b/>
+                                <w:color w:val="FF0000"/>
+                                <w:sz w:val="32"/>
+                                <w:u w:val="single"/>
+                                <w:lang w:val="en-GB"/>
+                              </w:rPr>
+                              <w:t>ish</w:t>
+                            </w:r>
+                            <w:proofErr w:type="spellEnd"/>
+                            <w:proofErr w:type="gramEnd"/>
+                          </w:p>
+                        </w:txbxContent>
+                      </wps:txbx>
+                      <wps:bodyPr rot="0" spcFirstLastPara="0" vertOverflow="overflow" horzOverflow="overflow" vert="horz" wrap="square" lIns="91440" tIns="45720" rIns="91440" bIns="45720" numCol="1" spcCol="0" rtlCol="0" fromWordArt="0" anchor="t" anchorCtr="0" forceAA="0" compatLnSpc="1">
+                        <a:prstTxWarp prst="textNoShape">
+                          <a:avLst/>
+                        </a:prstTxWarp>
+                        <a:noAutofit/>
+                      </wps:bodyPr>
+                    </wps:wsp>
+                  </a:graphicData>
+                </a:graphic>
+                <wp14:sizeRelH relativeFrom="margin">
+                  <wp14:pctWidth>0</wp14:pctWidth>
+                </wp14:sizeRelH>
+                <wp14:sizeRelV relativeFrom="margin">
+                  <wp14:pctHeight>0</wp14:pctHeight>
+                </wp14:sizeRelV>
+              </wp:anchor>
+            </w:drawing>
+          </mc:Choice>
+          <mc:Fallback>
+            <w:pict>
+              <v:shape w14:anchorId="6E9194E0" id="Text Box 19" o:spid="_x0000_s1038" type="#_x0000_t202" style="position:absolute;left:0;text-align:left;margin-left:274.7pt;margin-top:19.55pt;width:123.45pt;height:34.95pt;z-index:251700224;visibility:visible;mso-wrap-style:square;mso-width-percent:0;mso-height-percent:0;mso-wrap-distance-left:9pt;mso-wrap-distance-top:0;mso-wrap-distance-right:9pt;mso-wrap-distance-bottom:0;mso-position-horizontal:absolute;mso-position-horizontal-relative:text;mso-position-vertical:absolute;mso-position-vertical-relative:text;mso-width-percent:0;mso-height-percent:0;mso-width-relative:margin;mso-height-relative:margin;v-text-anchor:top" o:gfxdata="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" fillcolor="white [3201]" stroked="f" strokeweight=".5pt">
+                <v:textbox>
+                  <w:txbxContent>
+                    <w:p>
+                      <w:pPr>
+                        <w:rPr>
+                          <w:b/>
+                          <w:color w:val="FF0000"/>
+                          <w:sz w:val="32"/>
+                          <w:u w:val="single"/>
+                          <w:lang w:val="en-GB"/>
+                        </w:rPr>
+                      </w:pPr>
+                      <w:r>
+                        <w:rPr>
+                          <w:b/>
+                          <w:color w:val="FF0000"/>
+                          <w:sz w:val="32"/>
+                          <w:u w:val="single"/>
+                          <w:lang w:val="en-GB"/>
+                        </w:rPr>
+                        <w:t>DONE!!</w:t>
+                      </w:r>
+                      <w:proofErr w:type="spellStart"/>
+                      <w:proofErr w:type="gramStart"/>
+                      <w:r>
+                        <w:rPr>
+                          <w:b/>
+                          <w:color w:val="FF0000"/>
+                          <w:sz w:val="32"/>
+                          <w:u w:val="single"/>
+                          <w:lang w:val="en-GB"/>
+                        </w:rPr>
+                        <w:t>ish</w:t>
+                      </w:r>
+                      <w:proofErr w:type="spellEnd"/>
+                      <w:proofErr w:type="gramEnd"/>
+                    </w:p>
+                  </w:txbxContent>
+                </v:textbox>
+              </v:shape>
+            </w:pict>
+          </mc:Fallback>
+        </mc:AlternateContent>
+      </w:r>
+      <w:r>
+        <w:rPr>
+          <w:rFonts w:ascii="Verdana" w:hAnsi="Verdana" w:cs="Courier New"/>
+          <w:sz w:val="20"/>
+          <w:szCs w:val="20"/>
+        </w:rPr>
+        <w:t xml:space="preserve"> </w:t>
+      </w:r>
+      <w:r>
+        <w:rPr>
+          <w:rFonts w:ascii="Verdana" w:hAnsi="Verdana" w:cs="Courier New"/>
+          <w:sz w:val="20"/>
+          <w:szCs w:val="20"/>
+        </w:rPr>
+        <w:t xml:space="preserve">If, for example by calling </w:t>
       </w:r>
       <w:hyperlink r:id="rId12" w:history="1">
         <w:r>
@@ -2858,35 +4880,27 @@
       </w:hyperlink>
       <w:r>
         <w:rPr>
-          <w:rFonts w:ascii="Verdana" w:hAnsi="Verdana"/>
-          <w:sz w:val="20"/>
-          <w:szCs w:val="20"/>
-        </w:rPr>
-        <w:t>)</w:t>
-      </w:r>
-      <w:r>
-        <w:rPr>
-          <w:rFonts w:ascii="Verdana" w:hAnsi="Verdana"/>
-          <w:sz w:val="20"/>
-          <w:szCs w:val="20"/>
-        </w:rPr>
-        <w:t xml:space="preserve"> must give the customer the ability to delete their order. Clicking on this delete option should submit via a hidden form field (as </w:t>
-      </w:r>
-      <w:r>
-        <w:rPr>
-          <w:rFonts w:ascii="Courier New" w:hAnsi="Courier New" w:cs="Courier New"/>
-          <w:sz w:val="20"/>
-          <w:szCs w:val="20"/>
-        </w:rPr>
-        <w:t>$_POST</w:t>
-      </w:r>
-      <w:r>
-        <w:rPr>
-          <w:rFonts w:ascii="Verdana" w:hAnsi="Verdana"/>
-          <w:sz w:val="20"/>
-          <w:szCs w:val="20"/>
-        </w:rPr>
-        <w:t xml:space="preserve">) the </w:t>
+          <w:rFonts w:ascii="Courier New" w:hAnsi="Courier New" w:cs="Courier New"/>
+          <w:sz w:val="20"/>
+          <w:szCs w:val="20"/>
+        </w:rPr>
+        <w:t xml:space="preserve"> </w:t>
+      </w:r>
+      <w:r>
+        <w:rPr>
+          <w:rFonts w:ascii="Verdana" w:hAnsi="Verdana" w:cs="Courier New"/>
+          <w:sz w:val="20"/>
+          <w:szCs w:val="20"/>
+        </w:rPr>
+        <w:t>web page</w:t>
+      </w:r>
+      <w:r>
+        <w:rPr>
+          <w:rFonts w:ascii="Verdana" w:hAnsi="Verdana" w:cs="Courier New"/>
+          <w:sz w:val="20"/>
+          <w:szCs w:val="20"/>
+        </w:rPr>
+        <w:t xml:space="preserve"> the </w:t>
       </w:r>
       <w:proofErr w:type="spellStart"/>
       <w:r>
@@ -2900,60 +4914,71 @@
       <w:proofErr w:type="spellEnd"/>
       <w:r>
         <w:rPr>
-          <w:rFonts w:ascii="Verdana" w:hAnsi="Verdana"/>
-          <w:sz w:val="20"/>
-          <w:szCs w:val="20"/>
-        </w:rPr>
-        <w:t xml:space="preserve"> to </w:t>
-      </w:r>
-      <w:proofErr w:type="spellStart"/>
-      <w:r>
-        <w:rPr>
-          <w:rFonts w:ascii="Courier New" w:hAnsi="Courier New" w:cs="Courier New"/>
-          <w:sz w:val="20"/>
-          <w:szCs w:val="20"/>
-        </w:rPr>
-        <w:t>vieworder.php</w:t>
-      </w:r>
-      <w:proofErr w:type="spellEnd"/>
-      <w:r>
-        <w:rPr>
-          <w:rFonts w:ascii="Verdana" w:hAnsi="Verdana"/>
-          <w:sz w:val="20"/>
-          <w:szCs w:val="20"/>
-        </w:rPr>
-        <w:t xml:space="preserve">, whereby the database table record the matches the </w:t>
-      </w:r>
-      <w:proofErr w:type="spellStart"/>
-      <w:r>
-        <w:rPr>
-          <w:rFonts w:ascii="Courier New" w:hAnsi="Courier New" w:cs="Courier New"/>
-          <w:sz w:val="20"/>
-          <w:szCs w:val="20"/>
-        </w:rPr>
-        <w:t>order_id</w:t>
-      </w:r>
-      <w:proofErr w:type="spellEnd"/>
-      <w:r>
-        <w:rPr>
-          <w:rFonts w:ascii="Verdana" w:hAnsi="Verdana"/>
-          <w:sz w:val="20"/>
-          <w:szCs w:val="20"/>
-        </w:rPr>
-        <w:t xml:space="preserve"> is deleted.</w:t>
-      </w:r>
-      <w:r>
-        <w:rPr>
-          <w:rFonts w:ascii="Verdana" w:hAnsi="Verdana"/>
-          <w:sz w:val="20"/>
-          <w:szCs w:val="20"/>
-        </w:rPr>
-        <w:t xml:space="preserve"> Ask user to confirm that they wish to delete order.</w:t>
+          <w:rFonts w:ascii="Verdana" w:hAnsi="Verdana" w:cs="Courier New"/>
+          <w:sz w:val="20"/>
+          <w:szCs w:val="20"/>
+        </w:rPr>
+        <w:t xml:space="preserve"> cannot </w:t>
+      </w:r>
+      <w:r>
+        <w:rPr>
+          <w:rFonts w:ascii="Verdana" w:hAnsi="Verdana" w:cs="Courier New"/>
+          <w:sz w:val="20"/>
+          <w:szCs w:val="20"/>
+        </w:rPr>
+        <w:t>be</w:t>
+      </w:r>
+      <w:r>
+        <w:rPr>
+          <w:rFonts w:ascii="Verdana" w:hAnsi="Verdana" w:cs="Courier New"/>
+          <w:sz w:val="20"/>
+          <w:szCs w:val="20"/>
+        </w:rPr>
+        <w:t xml:space="preserve"> found</w:t>
+      </w:r>
+      <w:r>
+        <w:rPr>
+          <w:rFonts w:ascii="Verdana" w:hAnsi="Verdana" w:cs="Courier New"/>
+          <w:sz w:val="20"/>
+          <w:szCs w:val="20"/>
+        </w:rPr>
+        <w:t xml:space="preserve">, the customer should be presented with a “cannot find order” </w:t>
+      </w:r>
+      <w:r>
+        <w:rPr>
+          <w:rFonts w:ascii="Verdana" w:hAnsi="Verdana" w:cs="Courier New"/>
+          <w:sz w:val="20"/>
+          <w:szCs w:val="20"/>
+        </w:rPr>
+        <w:t>style</w:t>
+      </w:r>
+      <w:r>
+        <w:rPr>
+          <w:rFonts w:ascii="Verdana" w:hAnsi="Verdana" w:cs="Courier New"/>
+          <w:sz w:val="20"/>
+          <w:szCs w:val="20"/>
+        </w:rPr>
+        <w:t xml:space="preserve"> of </w:t>
+      </w:r>
+      <w:r>
+        <w:rPr>
+          <w:rFonts w:ascii="Verdana" w:hAnsi="Verdana" w:cs="Courier New"/>
+          <w:sz w:val="20"/>
+          <w:szCs w:val="20"/>
+        </w:rPr>
+        <w:t xml:space="preserve">error </w:t>
+      </w:r>
+      <w:r>
+        <w:rPr>
+          <w:rFonts w:ascii="Verdana" w:hAnsi="Verdana" w:cs="Courier New"/>
+          <w:sz w:val="20"/>
+          <w:szCs w:val="20"/>
+        </w:rPr>
+        <w:t>message.</w:t>
       </w:r>
     </w:p>
     <w:p>
       <w:pPr>
-        <w:pStyle w:val="ListParagraph"/>
         <w:spacing w:after="0"/>
         <w:rPr>
           <w:rFonts w:ascii="Verdana" w:hAnsi="Verdana"/>
@@ -2964,160 +4989,13 @@
     </w:p>
     <w:p>
       <w:pPr>
-        <w:pStyle w:val="ListParagraph"/>
-        <w:numPr>
-          <w:ilvl w:val="0"/>
-          <w:numId w:val="17"/>
-        </w:numPr>
-        <w:spacing w:after="0"/>
-        <w:rPr>
-          <w:rFonts w:ascii="Verdana" w:hAnsi="Verdana"/>
-          <w:sz w:val="20"/>
-          <w:szCs w:val="20"/>
-        </w:rPr>
-      </w:pPr>
-      <w:r>
-        <w:rPr>
-          <w:rFonts w:ascii="Verdana" w:hAnsi="Verdana" w:cs="Courier New"/>
-          <w:sz w:val="20"/>
-          <w:szCs w:val="20"/>
-        </w:rPr>
-        <w:t xml:space="preserve"> </w:t>
-      </w:r>
-      <w:r>
-        <w:rPr>
-          <w:rFonts w:ascii="Verdana" w:hAnsi="Verdana" w:cs="Courier New"/>
-          <w:sz w:val="20"/>
-          <w:szCs w:val="20"/>
-        </w:rPr>
-        <w:t xml:space="preserve">If, for example by calling </w:t>
-      </w:r>
-      <w:hyperlink r:id="rId13" w:history="1">
-        <w:r>
-          <w:rPr>
-            <w:rStyle w:val="Hyperlink"/>
-            <w:rFonts w:ascii="Courier New" w:hAnsi="Courier New" w:cs="Courier New"/>
-            <w:szCs w:val="20"/>
-          </w:rPr>
-          <w:t>http://localhost/vieworder.php?order_id=54ff645d4506a</w:t>
-        </w:r>
-      </w:hyperlink>
-      <w:r>
-        <w:rPr>
-          <w:rFonts w:ascii="Courier New" w:hAnsi="Courier New" w:cs="Courier New"/>
-          <w:sz w:val="20"/>
-          <w:szCs w:val="20"/>
-        </w:rPr>
-        <w:t xml:space="preserve"> </w:t>
-      </w:r>
-      <w:r>
-        <w:rPr>
-          <w:rFonts w:ascii="Verdana" w:hAnsi="Verdana" w:cs="Courier New"/>
-          <w:sz w:val="20"/>
-          <w:szCs w:val="20"/>
-        </w:rPr>
-        <w:t>web page</w:t>
-      </w:r>
-      <w:r>
-        <w:rPr>
-          <w:rFonts w:ascii="Verdana" w:hAnsi="Verdana" w:cs="Courier New"/>
-          <w:sz w:val="20"/>
-          <w:szCs w:val="20"/>
-        </w:rPr>
-        <w:t xml:space="preserve"> the </w:t>
-      </w:r>
-      <w:proofErr w:type="spellStart"/>
-      <w:r>
-        <w:rPr>
-          <w:rFonts w:ascii="Courier New" w:hAnsi="Courier New" w:cs="Courier New"/>
-          <w:sz w:val="20"/>
-          <w:szCs w:val="20"/>
-        </w:rPr>
-        <w:t>order_id</w:t>
-      </w:r>
-      <w:proofErr w:type="spellEnd"/>
-      <w:r>
-        <w:rPr>
-          <w:rFonts w:ascii="Verdana" w:hAnsi="Verdana" w:cs="Courier New"/>
-          <w:sz w:val="20"/>
-          <w:szCs w:val="20"/>
-        </w:rPr>
-        <w:t xml:space="preserve"> cannot </w:t>
-      </w:r>
-      <w:r>
-        <w:rPr>
-          <w:rFonts w:ascii="Verdana" w:hAnsi="Verdana" w:cs="Courier New"/>
-          <w:sz w:val="20"/>
-          <w:szCs w:val="20"/>
-        </w:rPr>
-        <w:t>be</w:t>
-      </w:r>
-      <w:r>
-        <w:rPr>
-          <w:rFonts w:ascii="Verdana" w:hAnsi="Verdana" w:cs="Courier New"/>
-          <w:sz w:val="20"/>
-          <w:szCs w:val="20"/>
-        </w:rPr>
-        <w:t xml:space="preserve"> found</w:t>
-      </w:r>
-      <w:r>
-        <w:rPr>
-          <w:rFonts w:ascii="Verdana" w:hAnsi="Verdana" w:cs="Courier New"/>
-          <w:sz w:val="20"/>
-          <w:szCs w:val="20"/>
-        </w:rPr>
-        <w:t xml:space="preserve">, the customer should be presented with a “cannot find order” </w:t>
-      </w:r>
-      <w:r>
-        <w:rPr>
-          <w:rFonts w:ascii="Verdana" w:hAnsi="Verdana" w:cs="Courier New"/>
-          <w:sz w:val="20"/>
-          <w:szCs w:val="20"/>
-        </w:rPr>
-        <w:t>style</w:t>
-      </w:r>
-      <w:r>
-        <w:rPr>
-          <w:rFonts w:ascii="Verdana" w:hAnsi="Verdana" w:cs="Courier New"/>
-          <w:sz w:val="20"/>
-          <w:szCs w:val="20"/>
-        </w:rPr>
-        <w:t xml:space="preserve"> of </w:t>
-      </w:r>
-      <w:r>
-        <w:rPr>
-          <w:rFonts w:ascii="Verdana" w:hAnsi="Verdana" w:cs="Courier New"/>
-          <w:sz w:val="20"/>
-          <w:szCs w:val="20"/>
-        </w:rPr>
-        <w:t xml:space="preserve">error </w:t>
-      </w:r>
-      <w:r>
-        <w:rPr>
-          <w:rFonts w:ascii="Verdana" w:hAnsi="Verdana" w:cs="Courier New"/>
-          <w:sz w:val="20"/>
-          <w:szCs w:val="20"/>
-        </w:rPr>
-        <w:t>message.</w:t>
-      </w:r>
-    </w:p>
-    <w:p>
-      <w:pPr>
-        <w:spacing w:after="0"/>
-        <w:rPr>
-          <w:rFonts w:ascii="Verdana" w:hAnsi="Verdana"/>
-          <w:sz w:val="20"/>
-          <w:szCs w:val="20"/>
-        </w:rPr>
-      </w:pPr>
-    </w:p>
-    <w:p>
-      <w:pPr>
         <w:pStyle w:val="Heading3"/>
       </w:pPr>
       <w:r>
         <w:t>Instructions</w:t>
       </w:r>
+      <w:bookmarkStart w:id="1" w:name="_GoBack"/>
+      <w:bookmarkEnd w:id="1"/>
     </w:p>
     <w:p>
       <w:pPr>
@@ -3202,7 +5080,7 @@
         </w:rPr>
         <w:t xml:space="preserve">Use coding best practices: </w:t>
       </w:r>
-      <w:hyperlink r:id="rId14" w:history="1">
+      <w:hyperlink r:id="rId13" w:history="1">
         <w:r>
           <w:rPr>
             <w:rStyle w:val="Hyperlink"/>
@@ -3333,7 +5211,7 @@
         </w:rPr>
         <w:t xml:space="preserve">your project file to </w:t>
       </w:r>
-      <w:hyperlink r:id="rId15" w:history="1">
+      <w:hyperlink r:id="rId14" w:history="1">
         <w:r>
           <w:rPr>
             <w:rStyle w:val="Hyperlink"/>
@@ -3342,8 +5220,6 @@
           <w:t>mailto:michael.rea@cit.ie</w:t>
         </w:r>
       </w:hyperlink>
-      <w:bookmarkStart w:id="1" w:name="_GoBack"/>
-      <w:bookmarkEnd w:id="1"/>
       <w:r>
         <w:rPr>
           <w:rFonts w:ascii="Verdana" w:hAnsi="Verdana"/>
@@ -3374,25 +5250,7 @@
           <w:sz w:val="20"/>
           <w:szCs w:val="20"/>
         </w:rPr>
-        <w:t xml:space="preserve">It is your responsibility to ensure that all the files required </w:t>
-      </w:r>
-      <w:proofErr w:type="gramStart"/>
-      <w:r>
-        <w:rPr>
-          <w:rFonts w:ascii="Verdana" w:hAnsi="Verdana"/>
-          <w:sz w:val="20"/>
-          <w:szCs w:val="20"/>
-        </w:rPr>
-        <w:t>to run</w:t>
-      </w:r>
-      <w:proofErr w:type="gramEnd"/>
-      <w:r>
-        <w:rPr>
-          <w:rFonts w:ascii="Verdana" w:hAnsi="Verdana"/>
-          <w:sz w:val="20"/>
-          <w:szCs w:val="20"/>
-        </w:rPr>
-        <w:t xml:space="preserve"> your program are included in the compressed file and that no alteration is necessary to run the program.</w:t>
+        <w:t>It is your responsibility to ensure that all the files required to run your program are included in the compressed file and that no alteration is necessary to run the program.</w:t>
       </w:r>
     </w:p>
     <w:p>
@@ -3507,6 +5365,542 @@
           <w:lang w:val="en-GB" w:eastAsia="en-GB"/>
         </w:rPr>
       </w:pPr>
+      <w:r>
+        <w:rPr>
+          <w:rFonts w:ascii="Verdana" w:hAnsi="Verdana"/>
+          <w:noProof/>
+          <w:sz w:val="20"/>
+          <w:szCs w:val="20"/>
+          <w:lang w:val="en-GB" w:eastAsia="en-GB"/>
+        </w:rPr>
+        <mc:AlternateContent>
+          <mc:Choice Requires="wps">
+            <w:drawing>
+              <wp:anchor distT="0" distB="0" distL="114300" distR="114300" simplePos="0" relativeHeight="251689984" behindDoc="0" locked="0" layoutInCell="1" allowOverlap="1" wp14:anchorId="669FC307" wp14:editId="1A09CCAC">
+                <wp:simplePos x="0" y="0"/>
+                <wp:positionH relativeFrom="column">
+                  <wp:posOffset>5280833</wp:posOffset>
+                </wp:positionH>
+                <wp:positionV relativeFrom="paragraph">
+                  <wp:posOffset>3512243</wp:posOffset>
+                </wp:positionV>
+                <wp:extent cx="1567543" cy="444137"/>
+                <wp:effectExtent l="0" t="0" r="0" b="0"/>
+                <wp:wrapNone/>
+                <wp:docPr id="18" name="Text Box 18"/>
+                <wp:cNvGraphicFramePr/>
+                <a:graphic xmlns:a="http://schemas.openxmlformats.org/drawingml/2006/main">
+                  <a:graphicData uri="http://schemas.microsoft.com/office/word/2010/wordprocessingShape">
+                    <wps:wsp>
+                      <wps:cNvSpPr txBox="1"/>
+                      <wps:spPr>
+                        <a:xfrm>
+                          <a:off x="0" y="0"/>
+                          <a:ext cx="1567543" cy="444137"/>
+                        </a:xfrm>
+                        <a:prstGeom prst="rect">
+                          <a:avLst/>
+                        </a:prstGeom>
+                        <a:solidFill>
+                          <a:schemeClr val="lt1"/>
+                        </a:solidFill>
+                        <a:ln w="6350">
+                          <a:noFill/>
+                        </a:ln>
+                        <a:effectLst/>
+                      </wps:spPr>
+                      <wps:style>
+                        <a:lnRef idx="0">
+                          <a:schemeClr val="accent1"/>
+                        </a:lnRef>
+                        <a:fillRef idx="0">
+                          <a:schemeClr val="accent1"/>
+                        </a:fillRef>
+                        <a:effectRef idx="0">
+                          <a:schemeClr val="accent1"/>
+                        </a:effectRef>
+                        <a:fontRef idx="minor">
+                          <a:schemeClr val="dk1"/>
+                        </a:fontRef>
+                      </wps:style>
+                      <wps:txbx>
+                        <w:txbxContent>
+                          <w:p>
+                            <w:pPr>
+                              <w:rPr>
+                                <w:b/>
+                                <w:color w:val="FF0000"/>
+                                <w:sz w:val="32"/>
+                                <w:u w:val="single"/>
+                                <w:lang w:val="en-GB"/>
+                              </w:rPr>
+                            </w:pPr>
+                            <w:r>
+                              <w:rPr>
+                                <w:b/>
+                                <w:color w:val="FF0000"/>
+                                <w:sz w:val="32"/>
+                                <w:u w:val="single"/>
+                                <w:lang w:val="en-GB"/>
+                              </w:rPr>
+                              <w:t>DONE!!</w:t>
+                            </w:r>
+                          </w:p>
+                        </w:txbxContent>
+                      </wps:txbx>
+                      <wps:bodyPr rot="0" spcFirstLastPara="0" vertOverflow="overflow" horzOverflow="overflow" vert="horz" wrap="square" lIns="91440" tIns="45720" rIns="91440" bIns="45720" numCol="1" spcCol="0" rtlCol="0" fromWordArt="0" anchor="t" anchorCtr="0" forceAA="0" compatLnSpc="1">
+                        <a:prstTxWarp prst="textNoShape">
+                          <a:avLst/>
+                        </a:prstTxWarp>
+                        <a:noAutofit/>
+                      </wps:bodyPr>
+                    </wps:wsp>
+                  </a:graphicData>
+                </a:graphic>
+                <wp14:sizeRelH relativeFrom="margin">
+                  <wp14:pctWidth>0</wp14:pctWidth>
+                </wp14:sizeRelH>
+                <wp14:sizeRelV relativeFrom="margin">
+                  <wp14:pctHeight>0</wp14:pctHeight>
+                </wp14:sizeRelV>
+              </wp:anchor>
+            </w:drawing>
+          </mc:Choice>
+          <mc:Fallback>
+            <w:pict>
+              <v:shape w14:anchorId="669FC307" id="Text Box 18" o:spid="_x0000_s1039" type="#_x0000_t202" style="position:absolute;margin-left:415.8pt;margin-top:276.55pt;width:123.45pt;height:34.95pt;z-index:251689984;visibility:visible;mso-wrap-style:square;mso-width-percent:0;mso-height-percent:0;mso-wrap-distance-left:9pt;mso-wrap-distance-top:0;mso-wrap-distance-right:9pt;mso-wrap-distance-bottom:0;mso-position-horizontal:absolute;mso-position-horizontal-relative:text;mso-position-vertical:absolute;mso-position-vertical-relative:text;mso-width-percent:0;mso-height-percent:0;mso-width-relative:margin;mso-height-relative:margin;v-text-anchor:top" o:gfxdata="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" fillcolor="white [3201]" stroked="f" strokeweight=".5pt">
+                <v:textbox>
+                  <w:txbxContent>
+                    <w:p>
+                      <w:pPr>
+                        <w:rPr>
+                          <w:b/>
+                          <w:color w:val="FF0000"/>
+                          <w:sz w:val="32"/>
+                          <w:u w:val="single"/>
+                          <w:lang w:val="en-GB"/>
+                        </w:rPr>
+                      </w:pPr>
+                      <w:r>
+                        <w:rPr>
+                          <w:b/>
+                          <w:color w:val="FF0000"/>
+                          <w:sz w:val="32"/>
+                          <w:u w:val="single"/>
+                          <w:lang w:val="en-GB"/>
+                        </w:rPr>
+                        <w:t>DONE!!</w:t>
+                      </w:r>
+                    </w:p>
+                  </w:txbxContent>
+                </v:textbox>
+              </v:shape>
+            </w:pict>
+          </mc:Fallback>
+        </mc:AlternateContent>
+      </w:r>
+      <w:r>
+        <w:rPr>
+          <w:rFonts w:ascii="Verdana" w:hAnsi="Verdana"/>
+          <w:noProof/>
+          <w:sz w:val="20"/>
+          <w:szCs w:val="20"/>
+          <w:lang w:val="en-GB" w:eastAsia="en-GB"/>
+        </w:rPr>
+        <mc:AlternateContent>
+          <mc:Choice Requires="wps">
+            <w:drawing>
+              <wp:anchor distT="0" distB="0" distL="114300" distR="114300" simplePos="0" relativeHeight="251698176" behindDoc="0" locked="0" layoutInCell="1" allowOverlap="1" wp14:anchorId="601CCAF2" wp14:editId="4BA27FC1">
+                <wp:simplePos x="0" y="0"/>
+                <wp:positionH relativeFrom="column">
+                  <wp:posOffset>5280833</wp:posOffset>
+                </wp:positionH>
+                <wp:positionV relativeFrom="paragraph">
+                  <wp:posOffset>2939877</wp:posOffset>
+                </wp:positionV>
+                <wp:extent cx="1567543" cy="444137"/>
+                <wp:effectExtent l="0" t="0" r="0" b="0"/>
+                <wp:wrapNone/>
+                <wp:docPr id="17" name="Text Box 17"/>
+                <wp:cNvGraphicFramePr/>
+                <a:graphic xmlns:a="http://schemas.openxmlformats.org/drawingml/2006/main">
+                  <a:graphicData uri="http://schemas.microsoft.com/office/word/2010/wordprocessingShape">
+                    <wps:wsp>
+                      <wps:cNvSpPr txBox="1"/>
+                      <wps:spPr>
+                        <a:xfrm>
+                          <a:off x="0" y="0"/>
+                          <a:ext cx="1567543" cy="444137"/>
+                        </a:xfrm>
+                        <a:prstGeom prst="rect">
+                          <a:avLst/>
+                        </a:prstGeom>
+                        <a:solidFill>
+                          <a:schemeClr val="lt1"/>
+                        </a:solidFill>
+                        <a:ln w="6350">
+                          <a:noFill/>
+                        </a:ln>
+                        <a:effectLst/>
+                      </wps:spPr>
+                      <wps:style>
+                        <a:lnRef idx="0">
+                          <a:schemeClr val="accent1"/>
+                        </a:lnRef>
+                        <a:fillRef idx="0">
+                          <a:schemeClr val="accent1"/>
+                        </a:fillRef>
+                        <a:effectRef idx="0">
+                          <a:schemeClr val="accent1"/>
+                        </a:effectRef>
+                        <a:fontRef idx="minor">
+                          <a:schemeClr val="dk1"/>
+                        </a:fontRef>
+                      </wps:style>
+                      <wps:txbx>
+                        <w:txbxContent>
+                          <w:p>
+                            <w:pPr>
+                              <w:rPr>
+                                <w:b/>
+                                <w:color w:val="FF0000"/>
+                                <w:sz w:val="32"/>
+                                <w:u w:val="single"/>
+                                <w:lang w:val="en-GB"/>
+                              </w:rPr>
+                            </w:pPr>
+                            <w:r>
+                              <w:rPr>
+                                <w:b/>
+                                <w:color w:val="FF0000"/>
+                                <w:sz w:val="32"/>
+                                <w:u w:val="single"/>
+                                <w:lang w:val="en-GB"/>
+                              </w:rPr>
+                              <w:t>DONE!!</w:t>
+                            </w:r>
+                          </w:p>
+                        </w:txbxContent>
+                      </wps:txbx>
+                      <wps:bodyPr rot="0" spcFirstLastPara="0" vertOverflow="overflow" horzOverflow="overflow" vert="horz" wrap="square" lIns="91440" tIns="45720" rIns="91440" bIns="45720" numCol="1" spcCol="0" rtlCol="0" fromWordArt="0" anchor="t" anchorCtr="0" forceAA="0" compatLnSpc="1">
+                        <a:prstTxWarp prst="textNoShape">
+                          <a:avLst/>
+                        </a:prstTxWarp>
+                        <a:noAutofit/>
+                      </wps:bodyPr>
+                    </wps:wsp>
+                  </a:graphicData>
+                </a:graphic>
+                <wp14:sizeRelH relativeFrom="margin">
+                  <wp14:pctWidth>0</wp14:pctWidth>
+                </wp14:sizeRelH>
+                <wp14:sizeRelV relativeFrom="margin">
+                  <wp14:pctHeight>0</wp14:pctHeight>
+                </wp14:sizeRelV>
+              </wp:anchor>
+            </w:drawing>
+          </mc:Choice>
+          <mc:Fallback>
+            <w:pict>
+              <v:shape w14:anchorId="601CCAF2" id="Text Box 17" o:spid="_x0000_s1040" type="#_x0000_t202" style="position:absolute;margin-left:415.8pt;margin-top:231.5pt;width:123.45pt;height:34.95pt;z-index:251698176;visibility:visible;mso-wrap-style:square;mso-width-percent:0;mso-height-percent:0;mso-wrap-distance-left:9pt;mso-wrap-distance-top:0;mso-wrap-distance-right:9pt;mso-wrap-distance-bottom:0;mso-position-horizontal:absolute;mso-position-horizontal-relative:text;mso-position-vertical:absolute;mso-position-vertical-relative:text;mso-width-percent:0;mso-height-percent:0;mso-width-relative:margin;mso-height-relative:margin;v-text-anchor:top" o:gfxdata="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" fillcolor="white [3201]" stroked="f" strokeweight=".5pt">
+                <v:textbox>
+                  <w:txbxContent>
+                    <w:p>
+                      <w:pPr>
+                        <w:rPr>
+                          <w:b/>
+                          <w:color w:val="FF0000"/>
+                          <w:sz w:val="32"/>
+                          <w:u w:val="single"/>
+                          <w:lang w:val="en-GB"/>
+                        </w:rPr>
+                      </w:pPr>
+                      <w:r>
+                        <w:rPr>
+                          <w:b/>
+                          <w:color w:val="FF0000"/>
+                          <w:sz w:val="32"/>
+                          <w:u w:val="single"/>
+                          <w:lang w:val="en-GB"/>
+                        </w:rPr>
+                        <w:t>DONE!!</w:t>
+                      </w:r>
+                    </w:p>
+                  </w:txbxContent>
+                </v:textbox>
+              </v:shape>
+            </w:pict>
+          </mc:Fallback>
+        </mc:AlternateContent>
+      </w:r>
+      <w:r>
+        <w:rPr>
+          <w:rFonts w:ascii="Verdana" w:hAnsi="Verdana"/>
+          <w:noProof/>
+          <w:sz w:val="20"/>
+          <w:szCs w:val="20"/>
+          <w:lang w:val="en-GB" w:eastAsia="en-GB"/>
+        </w:rPr>
+        <mc:AlternateContent>
+          <mc:Choice Requires="wps">
+            <w:drawing>
+              <wp:anchor distT="0" distB="0" distL="114300" distR="114300" simplePos="0" relativeHeight="251697152" behindDoc="0" locked="0" layoutInCell="1" allowOverlap="1" wp14:anchorId="560220C8" wp14:editId="2AB0841B">
+                <wp:simplePos x="0" y="0"/>
+                <wp:positionH relativeFrom="column">
+                  <wp:posOffset>5280833</wp:posOffset>
+                </wp:positionH>
+                <wp:positionV relativeFrom="paragraph">
+                  <wp:posOffset>1932882</wp:posOffset>
+                </wp:positionV>
+                <wp:extent cx="1567543" cy="444137"/>
+                <wp:effectExtent l="0" t="0" r="0" b="0"/>
+                <wp:wrapNone/>
+                <wp:docPr id="16" name="Text Box 16"/>
+                <wp:cNvGraphicFramePr/>
+                <a:graphic xmlns:a="http://schemas.openxmlformats.org/drawingml/2006/main">
+                  <a:graphicData uri="http://schemas.microsoft.com/office/word/2010/wordprocessingShape">
+                    <wps:wsp>
+                      <wps:cNvSpPr txBox="1"/>
+                      <wps:spPr>
+                        <a:xfrm>
+                          <a:off x="0" y="0"/>
+                          <a:ext cx="1567543" cy="444137"/>
+                        </a:xfrm>
+                        <a:prstGeom prst="rect">
+                          <a:avLst/>
+                        </a:prstGeom>
+                        <a:solidFill>
+                          <a:schemeClr val="lt1"/>
+                        </a:solidFill>
+                        <a:ln w="6350">
+                          <a:noFill/>
+                        </a:ln>
+                        <a:effectLst/>
+                      </wps:spPr>
+                      <wps:style>
+                        <a:lnRef idx="0">
+                          <a:schemeClr val="accent1"/>
+                        </a:lnRef>
+                        <a:fillRef idx="0">
+                          <a:schemeClr val="accent1"/>
+                        </a:fillRef>
+                        <a:effectRef idx="0">
+                          <a:schemeClr val="accent1"/>
+                        </a:effectRef>
+                        <a:fontRef idx="minor">
+                          <a:schemeClr val="dk1"/>
+                        </a:fontRef>
+                      </wps:style>
+                      <wps:txbx>
+                        <w:txbxContent>
+                          <w:p>
+                            <w:pPr>
+                              <w:rPr>
+                                <w:b/>
+                                <w:color w:val="FF0000"/>
+                                <w:sz w:val="32"/>
+                                <w:u w:val="single"/>
+                                <w:lang w:val="en-GB"/>
+                              </w:rPr>
+                            </w:pPr>
+                            <w:r>
+                              <w:rPr>
+                                <w:b/>
+                                <w:color w:val="FF0000"/>
+                                <w:sz w:val="32"/>
+                                <w:u w:val="single"/>
+                                <w:lang w:val="en-GB"/>
+                              </w:rPr>
+                              <w:t>DONE!!</w:t>
+                            </w:r>
+                          </w:p>
+                        </w:txbxContent>
+                      </wps:txbx>
+                      <wps:bodyPr rot="0" spcFirstLastPara="0" vertOverflow="overflow" horzOverflow="overflow" vert="horz" wrap="square" lIns="91440" tIns="45720" rIns="91440" bIns="45720" numCol="1" spcCol="0" rtlCol="0" fromWordArt="0" anchor="t" anchorCtr="0" forceAA="0" compatLnSpc="1">
+                        <a:prstTxWarp prst="textNoShape">
+                          <a:avLst/>
+                        </a:prstTxWarp>
+                        <a:noAutofit/>
+                      </wps:bodyPr>
+                    </wps:wsp>
+                  </a:graphicData>
+                </a:graphic>
+                <wp14:sizeRelH relativeFrom="margin">
+                  <wp14:pctWidth>0</wp14:pctWidth>
+                </wp14:sizeRelH>
+                <wp14:sizeRelV relativeFrom="margin">
+                  <wp14:pctHeight>0</wp14:pctHeight>
+                </wp14:sizeRelV>
+              </wp:anchor>
+            </w:drawing>
+          </mc:Choice>
+          <mc:Fallback>
+            <w:pict>
+              <v:shape w14:anchorId="560220C8" id="Text Box 16" o:spid="_x0000_s1041" type="#_x0000_t202" style="position:absolute;margin-left:415.8pt;margin-top:152.2pt;width:123.45pt;height:34.95pt;z-index:251697152;visibility:visible;mso-wrap-style:square;mso-width-percent:0;mso-height-percent:0;mso-wrap-distance-left:9pt;mso-wrap-distance-top:0;mso-wrap-distance-right:9pt;mso-wrap-distance-bottom:0;mso-position-horizontal:absolute;mso-position-horizontal-relative:text;mso-position-vertical:absolute;mso-position-vertical-relative:text;mso-width-percent:0;mso-height-percent:0;mso-width-relative:margin;mso-height-relative:margin;v-text-anchor:top" o:gfxdata="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" fillcolor="white [3201]" stroked="f" strokeweight=".5pt">
+                <v:textbox>
+                  <w:txbxContent>
+                    <w:p>
+                      <w:pPr>
+                        <w:rPr>
+                          <w:b/>
+                          <w:color w:val="FF0000"/>
+                          <w:sz w:val="32"/>
+                          <w:u w:val="single"/>
+                          <w:lang w:val="en-GB"/>
+                        </w:rPr>
+                      </w:pPr>
+                      <w:r>
+                        <w:rPr>
+                          <w:b/>
+                          <w:color w:val="FF0000"/>
+                          <w:sz w:val="32"/>
+                          <w:u w:val="single"/>
+                          <w:lang w:val="en-GB"/>
+                        </w:rPr>
+                        <w:t>DONE!!</w:t>
+                      </w:r>
+                    </w:p>
+                  </w:txbxContent>
+                </v:textbox>
+              </v:shape>
+            </w:pict>
+          </mc:Fallback>
+        </mc:AlternateContent>
+      </w:r>
+      <w:r>
+        <w:rPr>
+          <w:rFonts w:ascii="Verdana" w:hAnsi="Verdana"/>
+          <w:noProof/>
+          <w:sz w:val="20"/>
+          <w:szCs w:val="20"/>
+          <w:lang w:val="en-GB" w:eastAsia="en-GB"/>
+        </w:rPr>
+        <mc:AlternateContent>
+          <mc:Choice Requires="wps">
+            <w:drawing>
+              <wp:anchor distT="0" distB="0" distL="114300" distR="114300" simplePos="0" relativeHeight="251696128" behindDoc="0" locked="0" layoutInCell="1" allowOverlap="1" wp14:anchorId="4772C735" wp14:editId="1951101A">
+                <wp:simplePos x="0" y="0"/>
+                <wp:positionH relativeFrom="column">
+                  <wp:posOffset>5279563</wp:posOffset>
+                </wp:positionH>
+                <wp:positionV relativeFrom="paragraph">
+                  <wp:posOffset>785611</wp:posOffset>
+                </wp:positionV>
+                <wp:extent cx="1567543" cy="444137"/>
+                <wp:effectExtent l="0" t="0" r="0" b="0"/>
+                <wp:wrapNone/>
+                <wp:docPr id="15" name="Text Box 15"/>
+                <wp:cNvGraphicFramePr/>
+                <a:graphic xmlns:a="http://schemas.openxmlformats.org/drawingml/2006/main">
+                  <a:graphicData uri="http://schemas.microsoft.com/office/word/2010/wordprocessingShape">
+                    <wps:wsp>
+                      <wps:cNvSpPr txBox="1"/>
+                      <wps:spPr>
+                        <a:xfrm>
+                          <a:off x="0" y="0"/>
+                          <a:ext cx="1567543" cy="444137"/>
+                        </a:xfrm>
+                        <a:prstGeom prst="rect">
+                          <a:avLst/>
+                        </a:prstGeom>
+                        <a:solidFill>
+                          <a:schemeClr val="lt1"/>
+                        </a:solidFill>
+                        <a:ln w="6350">
+                          <a:noFill/>
+                        </a:ln>
+                        <a:effectLst/>
+                      </wps:spPr>
+                      <wps:style>
+                        <a:lnRef idx="0">
+                          <a:schemeClr val="accent1"/>
+                        </a:lnRef>
+                        <a:fillRef idx="0">
+                          <a:schemeClr val="accent1"/>
+                        </a:fillRef>
+                        <a:effectRef idx="0">
+                          <a:schemeClr val="accent1"/>
+                        </a:effectRef>
+                        <a:fontRef idx="minor">
+                          <a:schemeClr val="dk1"/>
+                        </a:fontRef>
+                      </wps:style>
+                      <wps:txbx>
+                        <w:txbxContent>
+                          <w:p>
+                            <w:pPr>
+                              <w:rPr>
+                                <w:b/>
+                                <w:color w:val="FF0000"/>
+                                <w:sz w:val="32"/>
+                                <w:u w:val="single"/>
+                                <w:lang w:val="en-GB"/>
+                              </w:rPr>
+                            </w:pPr>
+                            <w:r>
+                              <w:rPr>
+                                <w:b/>
+                                <w:color w:val="FF0000"/>
+                                <w:sz w:val="32"/>
+                                <w:u w:val="single"/>
+                                <w:lang w:val="en-GB"/>
+                              </w:rPr>
+                              <w:t>DONE!!</w:t>
+                            </w:r>
+                          </w:p>
+                        </w:txbxContent>
+                      </wps:txbx>
+                      <wps:bodyPr rot="0" spcFirstLastPara="0" vertOverflow="overflow" horzOverflow="overflow" vert="horz" wrap="square" lIns="91440" tIns="45720" rIns="91440" bIns="45720" numCol="1" spcCol="0" rtlCol="0" fromWordArt="0" anchor="t" anchorCtr="0" forceAA="0" compatLnSpc="1">
+                        <a:prstTxWarp prst="textNoShape">
+                          <a:avLst/>
+                        </a:prstTxWarp>
+                        <a:noAutofit/>
+                      </wps:bodyPr>
+                    </wps:wsp>
+                  </a:graphicData>
+                </a:graphic>
+                <wp14:sizeRelH relativeFrom="margin">
+                  <wp14:pctWidth>0</wp14:pctWidth>
+                </wp14:sizeRelH>
+                <wp14:sizeRelV relativeFrom="margin">
+                  <wp14:pctHeight>0</wp14:pctHeight>
+                </wp14:sizeRelV>
+              </wp:anchor>
+            </w:drawing>
+          </mc:Choice>
+          <mc:Fallback>
+            <w:pict>
+              <v:shape w14:anchorId="4772C735" id="Text Box 15" o:spid="_x0000_s1042" type="#_x0000_t202" style="position:absolute;margin-left:415.7pt;margin-top:61.85pt;width:123.45pt;height:34.95pt;z-index:251696128;visibility:visible;mso-wrap-style:square;mso-width-percent:0;mso-height-percent:0;mso-wrap-distance-left:9pt;mso-wrap-distance-top:0;mso-wrap-distance-right:9pt;mso-wrap-distance-bottom:0;mso-position-horizontal:absolute;mso-position-horizontal-relative:text;mso-position-vertical:absolute;mso-position-vertical-relative:text;mso-width-percent:0;mso-height-percent:0;mso-width-relative:margin;mso-height-relative:margin;v-text-anchor:top" o:gfxdata="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" fillcolor="white [3201]" stroked="f" strokeweight=".5pt">
+                <v:textbox>
+                  <w:txbxContent>
+                    <w:p>
+                      <w:pPr>
+                        <w:rPr>
+                          <w:b/>
+                          <w:color w:val="FF0000"/>
+                          <w:sz w:val="32"/>
+                          <w:u w:val="single"/>
+                          <w:lang w:val="en-GB"/>
+                        </w:rPr>
+                      </w:pPr>
+                      <w:r>
+                        <w:rPr>
+                          <w:b/>
+                          <w:color w:val="FF0000"/>
+                          <w:sz w:val="32"/>
+                          <w:u w:val="single"/>
+                          <w:lang w:val="en-GB"/>
+                        </w:rPr>
+                        <w:t>DONE!!</w:t>
+                      </w:r>
+                    </w:p>
+                  </w:txbxContent>
+                </v:textbox>
+              </v:shape>
+            </w:pict>
+          </mc:Fallback>
+        </mc:AlternateContent>
+      </w:r>
     </w:p>
     <w:tbl>
       <w:tblPr>
@@ -4423,9 +6817,9 @@
       </w:pPr>
     </w:p>
     <w:sectPr>
-      <w:headerReference w:type="default" r:id="rId16"/>
-      <w:footerReference w:type="default" r:id="rId17"/>
-      <w:headerReference w:type="first" r:id="rId18"/>
+      <w:headerReference w:type="default" r:id="rId15"/>
+      <w:footerReference w:type="default" r:id="rId16"/>
+      <w:headerReference w:type="first" r:id="rId17"/>
       <w:pgSz w:w="11906" w:h="16838"/>
       <w:pgMar w:top="1440" w:right="1800" w:bottom="1440" w:left="1800" w:header="708" w:footer="708" w:gutter="0"/>
       <w:pgNumType w:start="0"/>
@@ -4438,7 +6832,7 @@
 </file>
 
 <file path=word/endnotes.xml><?xml version="1.0" encoding="utf-8"?>
-<w:endnotes xmlns:wpc="http://schemas.microsoft.com/office/word/2010/wordprocessingCanvas" xmlns:mc="http://schemas.openxmlformats.org/markup-compatibility/2006" xmlns:o="urn:schemas-microsoft-com:office:office" xmlns:r="http://schemas.openxmlformats.org/officeDocument/2006/relationships" xmlns:m="http://schemas.openxmlformats.org/officeDocument/2006/math" xmlns:v="urn:schemas-microsoft-com:vml" xmlns:wp14="http://schemas.microsoft.com/office/word/2010/wordprocessingDrawing" xmlns:wp="http://schemas.openxmlformats.org/drawingml/2006/wordprocessingDrawing" xmlns:w10="urn:schemas-microsoft-com:office:word" xmlns:w="http://schemas.openxmlformats.org/wordprocessingml/2006/main" xmlns:w14="http://schemas.microsoft.com/office/word/2010/wordml" xmlns:wpg="http://schemas.microsoft.com/office/word/2010/wordprocessingGroup" xmlns:wpi="http://schemas.microsoft.com/office/word/2010/wordprocessingInk" xmlns:wne="http://schemas.microsoft.com/office/word/2006/wordml" xmlns:wps="http://schemas.microsoft.com/office/word/2010/wordprocessingShape" mc:Ignorable="w14 wp14">
+<w:endnotes xmlns:wpc="http://schemas.microsoft.com/office/word/2010/wordprocessingCanvas" xmlns:mc="http://schemas.openxmlformats.org/markup-compatibility/2006" xmlns:o="urn:schemas-microsoft-com:office:office" xmlns:r="http://schemas.openxmlformats.org/officeDocument/2006/relationships" xmlns:m="http://schemas.openxmlformats.org/officeDocument/2006/math" xmlns:v="urn:schemas-microsoft-com:vml" xmlns:wp14="http://schemas.microsoft.com/office/word/2010/wordprocessingDrawing" xmlns:wp="http://schemas.openxmlformats.org/drawingml/2006/wordprocessingDrawing" xmlns:w10="urn:schemas-microsoft-com:office:word" xmlns:w="http://schemas.openxmlformats.org/wordprocessingml/2006/main" xmlns:w14="http://schemas.microsoft.com/office/word/2010/wordml" xmlns:w15="http://schemas.microsoft.com/office/word/2012/wordml" xmlns:wpg="http://schemas.microsoft.com/office/word/2010/wordprocessingGroup" xmlns:wpi="http://schemas.microsoft.com/office/word/2010/wordprocessingInk" xmlns:wne="http://schemas.microsoft.com/office/word/2006/wordml" xmlns:wps="http://schemas.microsoft.com/office/word/2010/wordprocessingShape" mc:Ignorable="w14 w15 wp14">
   <w:endnote w:type="separator" w:id="-1">
     <w:p>
       <w:r>
@@ -4457,7 +6851,7 @@
 </file>
 
 <file path=word/footer1.xml><?xml version="1.0" encoding="utf-8"?>
-<w:ftr xmlns:wpc="http://schemas.microsoft.com/office/word/2010/wordprocessingCanvas" xmlns:mc="http://schemas.openxmlformats.org/markup-compatibility/2006" xmlns:o="urn:schemas-microsoft-com:office:office" xmlns:r="http://schemas.openxmlformats.org/officeDocument/2006/relationships" xmlns:m="http://schemas.openxmlformats.org/officeDocument/2006/math" xmlns:v="urn:schemas-microsoft-com:vml" xmlns:wp14="http://schemas.microsoft.com/office/word/2010/wordprocessingDrawing" xmlns:wp="http://schemas.openxmlformats.org/drawingml/2006/wordprocessingDrawing" xmlns:w10="urn:schemas-microsoft-com:office:word" xmlns:w="http://schemas.openxmlformats.org/wordprocessingml/2006/main" xmlns:w14="http://schemas.microsoft.com/office/word/2010/wordml" xmlns:wpg="http://schemas.microsoft.com/office/word/2010/wordprocessingGroup" xmlns:wpi="http://schemas.microsoft.com/office/word/2010/wordprocessingInk" xmlns:wne="http://schemas.microsoft.com/office/word/2006/wordml" xmlns:wps="http://schemas.microsoft.com/office/word/2010/wordprocessingShape" mc:Ignorable="w14 wp14">
+<w:ftr xmlns:wpc="http://schemas.microsoft.com/office/word/2010/wordprocessingCanvas" xmlns:mc="http://schemas.openxmlformats.org/markup-compatibility/2006" xmlns:o="urn:schemas-microsoft-com:office:office" xmlns:r="http://schemas.openxmlformats.org/officeDocument/2006/relationships" xmlns:m="http://schemas.openxmlformats.org/officeDocument/2006/math" xmlns:v="urn:schemas-microsoft-com:vml" xmlns:wp14="http://schemas.microsoft.com/office/word/2010/wordprocessingDrawing" xmlns:wp="http://schemas.openxmlformats.org/drawingml/2006/wordprocessingDrawing" xmlns:w10="urn:schemas-microsoft-com:office:word" xmlns:w="http://schemas.openxmlformats.org/wordprocessingml/2006/main" xmlns:w14="http://schemas.microsoft.com/office/word/2010/wordml" xmlns:w15="http://schemas.microsoft.com/office/word/2012/wordml" xmlns:wpg="http://schemas.microsoft.com/office/word/2010/wordprocessingGroup" xmlns:wpi="http://schemas.microsoft.com/office/word/2010/wordprocessingInk" xmlns:wne="http://schemas.microsoft.com/office/word/2006/wordml" xmlns:wps="http://schemas.microsoft.com/office/word/2010/wordprocessingShape" mc:Ignorable="w14 w15 wp14">
   <w:p>
     <w:pPr>
       <w:tabs>
@@ -4504,7 +6898,7 @@
       <w:rPr>
         <w:noProof/>
       </w:rPr>
-      <w:t>3</w:t>
+      <w:t>4</w:t>
     </w:r>
     <w:r>
       <w:rPr>
@@ -4531,7 +6925,7 @@
 </file>
 
 <file path=word/footnotes.xml><?xml version="1.0" encoding="utf-8"?>
-<w:footnotes xmlns:wpc="http://schemas.microsoft.com/office/word/2010/wordprocessingCanvas" xmlns:mc="http://schemas.openxmlformats.org/markup-compatibility/2006" xmlns:o="urn:schemas-microsoft-com:office:office" xmlns:r="http://schemas.openxmlformats.org/officeDocument/2006/relationships" xmlns:m="http://schemas.openxmlformats.org/officeDocument/2006/math" xmlns:v="urn:schemas-microsoft-com:vml" xmlns:wp14="http://schemas.microsoft.com/office/word/2010/wordprocessingDrawing" xmlns:wp="http://schemas.openxmlformats.org/drawingml/2006/wordprocessingDrawing" xmlns:w10="urn:schemas-microsoft-com:office:word" xmlns:w="http://schemas.openxmlformats.org/wordprocessingml/2006/main" xmlns:w14="http://schemas.microsoft.com/office/word/2010/wordml" xmlns:wpg="http://schemas.microsoft.com/office/word/2010/wordprocessingGroup" xmlns:wpi="http://schemas.microsoft.com/office/word/2010/wordprocessingInk" xmlns:wne="http://schemas.microsoft.com/office/word/2006/wordml" xmlns:wps="http://schemas.microsoft.com/office/word/2010/wordprocessingShape" mc:Ignorable="w14 wp14">
+<w:footnotes xmlns:wpc="http://schemas.microsoft.com/office/word/2010/wordprocessingCanvas" xmlns:mc="http://schemas.openxmlformats.org/markup-compatibility/2006" xmlns:o="urn:schemas-microsoft-com:office:office" xmlns:r="http://schemas.openxmlformats.org/officeDocument/2006/relationships" xmlns:m="http://schemas.openxmlformats.org/officeDocument/2006/math" xmlns:v="urn:schemas-microsoft-com:vml" xmlns:wp14="http://schemas.microsoft.com/office/word/2010/wordprocessingDrawing" xmlns:wp="http://schemas.openxmlformats.org/drawingml/2006/wordprocessingDrawing" xmlns:w10="urn:schemas-microsoft-com:office:word" xmlns:w="http://schemas.openxmlformats.org/wordprocessingml/2006/main" xmlns:w14="http://schemas.microsoft.com/office/word/2010/wordml" xmlns:w15="http://schemas.microsoft.com/office/word/2012/wordml" xmlns:wpg="http://schemas.microsoft.com/office/word/2010/wordprocessingGroup" xmlns:wpi="http://schemas.microsoft.com/office/word/2010/wordprocessingInk" xmlns:wne="http://schemas.microsoft.com/office/word/2006/wordml" xmlns:wps="http://schemas.microsoft.com/office/word/2010/wordprocessingShape" mc:Ignorable="w14 w15 wp14">
   <w:footnote w:type="separator" w:id="-1">
     <w:p>
       <w:r>
@@ -4550,7 +6944,7 @@
 </file>
 
 <file path=word/header1.xml><?xml version="1.0" encoding="utf-8"?>
-<w:hdr xmlns:wpc="http://schemas.microsoft.com/office/word/2010/wordprocessingCanvas" xmlns:mc="http://schemas.openxmlformats.org/markup-compatibility/2006" xmlns:o="urn:schemas-microsoft-com:office:office" xmlns:r="http://schemas.openxmlformats.org/officeDocument/2006/relationships" xmlns:m="http://schemas.openxmlformats.org/officeDocument/2006/math" xmlns:v="urn:schemas-microsoft-com:vml" xmlns:wp14="http://schemas.microsoft.com/office/word/2010/wordprocessingDrawing" xmlns:wp="http://schemas.openxmlformats.org/drawingml/2006/wordprocessingDrawing" xmlns:w10="urn:schemas-microsoft-com:office:word" xmlns:w="http://schemas.openxmlformats.org/wordprocessingml/2006/main" xmlns:w14="http://schemas.microsoft.com/office/word/2010/wordml" xmlns:wpg="http://schemas.microsoft.com/office/word/2010/wordprocessingGroup" xmlns:wpi="http://schemas.microsoft.com/office/word/2010/wordprocessingInk" xmlns:wne="http://schemas.microsoft.com/office/word/2006/wordml" xmlns:wps="http://schemas.microsoft.com/office/word/2010/wordprocessingShape" mc:Ignorable="w14 wp14">
+<w:hdr xmlns:wpc="http://schemas.microsoft.com/office/word/2010/wordprocessingCanvas" xmlns:mc="http://schemas.openxmlformats.org/markup-compatibility/2006" xmlns:o="urn:schemas-microsoft-com:office:office" xmlns:r="http://schemas.openxmlformats.org/officeDocument/2006/relationships" xmlns:m="http://schemas.openxmlformats.org/officeDocument/2006/math" xmlns:v="urn:schemas-microsoft-com:vml" xmlns:wp14="http://schemas.microsoft.com/office/word/2010/wordprocessingDrawing" xmlns:wp="http://schemas.openxmlformats.org/drawingml/2006/wordprocessingDrawing" xmlns:w10="urn:schemas-microsoft-com:office:word" xmlns:w="http://schemas.openxmlformats.org/wordprocessingml/2006/main" xmlns:w14="http://schemas.microsoft.com/office/word/2010/wordml" xmlns:w15="http://schemas.microsoft.com/office/word/2012/wordml" xmlns:wpg="http://schemas.microsoft.com/office/word/2010/wordprocessingGroup" xmlns:wpi="http://schemas.microsoft.com/office/word/2010/wordprocessingInk" xmlns:wne="http://schemas.microsoft.com/office/word/2006/wordml" xmlns:wps="http://schemas.microsoft.com/office/word/2010/wordprocessingShape" mc:Ignorable="w14 w15 wp14">
   <w:p>
     <w:pPr>
       <w:pStyle w:val="Header"/>
@@ -4579,7 +6973,7 @@
 </file>
 
 <file path=word/header2.xml><?xml version="1.0" encoding="utf-8"?>
-<w:hdr xmlns:wpc="http://schemas.microsoft.com/office/word/2010/wordprocessingCanvas" xmlns:mc="http://schemas.openxmlformats.org/markup-compatibility/2006" xmlns:o="urn:schemas-microsoft-com:office:office" xmlns:r="http://schemas.openxmlformats.org/officeDocument/2006/relationships" xmlns:m="http://schemas.openxmlformats.org/officeDocument/2006/math" xmlns:v="urn:schemas-microsoft-com:vml" xmlns:wp14="http://schemas.microsoft.com/office/word/2010/wordprocessingDrawing" xmlns:wp="http://schemas.openxmlformats.org/drawingml/2006/wordprocessingDrawing" xmlns:w10="urn:schemas-microsoft-com:office:word" xmlns:w="http://schemas.openxmlformats.org/wordprocessingml/2006/main" xmlns:w14="http://schemas.microsoft.com/office/word/2010/wordml" xmlns:wpg="http://schemas.microsoft.com/office/word/2010/wordprocessingGroup" xmlns:wpi="http://schemas.microsoft.com/office/word/2010/wordprocessingInk" xmlns:wne="http://schemas.microsoft.com/office/word/2006/wordml" xmlns:wps="http://schemas.microsoft.com/office/word/2010/wordprocessingShape" mc:Ignorable="w14 wp14">
+<w:hdr xmlns:wpc="http://schemas.microsoft.com/office/word/2010/wordprocessingCanvas" xmlns:mc="http://schemas.openxmlformats.org/markup-compatibility/2006" xmlns:o="urn:schemas-microsoft-com:office:office" xmlns:r="http://schemas.openxmlformats.org/officeDocument/2006/relationships" xmlns:m="http://schemas.openxmlformats.org/officeDocument/2006/math" xmlns:v="urn:schemas-microsoft-com:vml" xmlns:wp14="http://schemas.microsoft.com/office/word/2010/wordprocessingDrawing" xmlns:wp="http://schemas.openxmlformats.org/drawingml/2006/wordprocessingDrawing" xmlns:w10="urn:schemas-microsoft-com:office:word" xmlns:w="http://schemas.openxmlformats.org/wordprocessingml/2006/main" xmlns:w14="http://schemas.microsoft.com/office/word/2010/wordml" xmlns:w15="http://schemas.microsoft.com/office/word/2012/wordml" xmlns:wpg="http://schemas.microsoft.com/office/word/2010/wordprocessingGroup" xmlns:wpi="http://schemas.microsoft.com/office/word/2010/wordprocessingInk" xmlns:wne="http://schemas.microsoft.com/office/word/2006/wordml" xmlns:wps="http://schemas.microsoft.com/office/word/2010/wordprocessingShape" mc:Ignorable="w14 w15 wp14">
   <w:p>
     <w:pPr>
       <w:pStyle w:val="Header"/>
@@ -4587,6 +6981,7 @@
     <w:r>
       <w:rPr>
         <w:noProof/>
+        <w:lang w:val="en-GB" w:eastAsia="en-GB"/>
       </w:rPr>
       <w:drawing>
         <wp:inline distT="0" distB="0" distL="0" distR="0" wp14:anchorId="283ACFA3" wp14:editId="733C71F5">
@@ -4639,7 +7034,7 @@
 </file>
 
 <file path=word/numbering.xml><?xml version="1.0" encoding="utf-8"?>
-<w:numbering xmlns:wpc="http://schemas.microsoft.com/office/word/2010/wordprocessingCanvas" xmlns:mc="http://schemas.openxmlformats.org/markup-compatibility/2006" xmlns:o="urn:schemas-microsoft-com:office:office" xmlns:r="http://schemas.openxmlformats.org/officeDocument/2006/relationships" xmlns:m="http://schemas.openxmlformats.org/officeDocument/2006/math" xmlns:v="urn:schemas-microsoft-com:vml" xmlns:wp14="http://schemas.microsoft.com/office/word/2010/wordprocessingDrawing" xmlns:wp="http://schemas.openxmlformats.org/drawingml/2006/wordprocessingDrawing" xmlns:w10="urn:schemas-microsoft-com:office:word" xmlns:w="http://schemas.openxmlformats.org/wordprocessingml/2006/main" xmlns:w14="http://schemas.microsoft.com/office/word/2010/wordml" xmlns:wpg="http://schemas.microsoft.com/office/word/2010/wordprocessingGroup" xmlns:wpi="http://schemas.microsoft.com/office/word/2010/wordprocessingInk" xmlns:wne="http://schemas.microsoft.com/office/word/2006/wordml" xmlns:wps="http://schemas.microsoft.com/office/word/2010/wordprocessingShape" mc:Ignorable="w14 wp14">
+<w:numbering xmlns:wpc="http://schemas.microsoft.com/office/word/2010/wordprocessingCanvas" xmlns:mc="http://schemas.openxmlformats.org/markup-compatibility/2006" xmlns:o="urn:schemas-microsoft-com:office:office" xmlns:r="http://schemas.openxmlformats.org/officeDocument/2006/relationships" xmlns:m="http://schemas.openxmlformats.org/officeDocument/2006/math" xmlns:v="urn:schemas-microsoft-com:vml" xmlns:wp14="http://schemas.microsoft.com/office/word/2010/wordprocessingDrawing" xmlns:wp="http://schemas.openxmlformats.org/drawingml/2006/wordprocessingDrawing" xmlns:w10="urn:schemas-microsoft-com:office:word" xmlns:w="http://schemas.openxmlformats.org/wordprocessingml/2006/main" xmlns:w14="http://schemas.microsoft.com/office/word/2010/wordml" xmlns:w15="http://schemas.microsoft.com/office/word/2012/wordml" xmlns:wpg="http://schemas.microsoft.com/office/word/2010/wordprocessingGroup" xmlns:wpi="http://schemas.microsoft.com/office/word/2010/wordprocessingInk" xmlns:wne="http://schemas.microsoft.com/office/word/2006/wordml" xmlns:wps="http://schemas.microsoft.com/office/word/2010/wordprocessingShape" mc:Ignorable="w14 w15 wp14">
   <w:abstractNum w:abstractNumId="0">
     <w:nsid w:val="02AF2A4B"/>
     <w:multiLevelType w:val="hybridMultilevel"/>
@@ -7505,7 +9900,7 @@
 </file>
 
 <file path=word/styles.xml><?xml version="1.0" encoding="utf-8"?>
-<w:styles xmlns:mc="http://schemas.openxmlformats.org/markup-compatibility/2006" xmlns:r="http://schemas.openxmlformats.org/officeDocument/2006/relationships" xmlns:w="http://schemas.openxmlformats.org/wordprocessingml/2006/main" xmlns:w14="http://schemas.microsoft.com/office/word/2010/wordml" mc:Ignorable="w14">
+<w:styles xmlns:mc="http://schemas.openxmlformats.org/markup-compatibility/2006" xmlns:r="http://schemas.openxmlformats.org/officeDocument/2006/relationships" xmlns:w="http://schemas.openxmlformats.org/wordprocessingml/2006/main" xmlns:w14="http://schemas.microsoft.com/office/word/2010/wordml" xmlns:w15="http://schemas.microsoft.com/office/word/2012/wordml" mc:Ignorable="w14 w15">
   <w:docDefaults>
     <w:rPrDefault>
       <w:rPr>
@@ -7515,741 +9910,371 @@
     </w:rPrDefault>
     <w:pPrDefault/>
   </w:docDefaults>
-  <w:latentStyles w:defLockedState="0" w:defUIPriority="0" w:defSemiHidden="1" w:defUnhideWhenUsed="1" w:defQFormat="0" w:count="267">
-    <w:lsdException w:name="Normal" w:semiHidden="0" w:unhideWhenUsed="0" w:qFormat="1"/>
-    <w:lsdException w:name="heading 1" w:semiHidden="0" w:uiPriority="9" w:unhideWhenUsed="0" w:qFormat="1"/>
-    <w:lsdException w:name="heading 2" w:semiHidden="0" w:uiPriority="9" w:unhideWhenUsed="0" w:qFormat="1"/>
-    <w:lsdException w:name="heading 3" w:semiHidden="0" w:unhideWhenUsed="0" w:qFormat="1"/>
-    <w:lsdException w:name="heading 4" w:semiHidden="0" w:unhideWhenUsed="0" w:qFormat="1"/>
-    <w:lsdException w:name="heading 5" w:qFormat="1"/>
-    <w:lsdException w:name="heading 6" w:qFormat="1"/>
-    <w:lsdException w:name="heading 7" w:qFormat="1"/>
-    <w:lsdException w:name="heading 8" w:qFormat="1"/>
-    <w:lsdException w:name="heading 9" w:qFormat="1"/>
-    <w:lsdException w:name="toc 1" w:uiPriority="39"/>
-    <w:lsdException w:name="toc 2" w:uiPriority="39"/>
-    <w:lsdException w:name="toc 3" w:uiPriority="39"/>
-    <w:lsdException w:name="caption" w:qFormat="1"/>
-    <w:lsdException w:name="List Number" w:semiHidden="0" w:unhideWhenUsed="0"/>
-    <w:lsdException w:name="List 4" w:semiHidden="0" w:unhideWhenUsed="0"/>
-    <w:lsdException w:name="List 5" w:semiHidden="0" w:unhideWhenUsed="0"/>
-    <w:lsdException w:name="Title" w:semiHidden="0" w:unhideWhenUsed="0" w:qFormat="1"/>
-    <w:lsdException w:name="Subtitle" w:semiHidden="0" w:unhideWhenUsed="0" w:qFormat="1"/>
-    <w:lsdException w:name="Salutation" w:semiHidden="0" w:unhideWhenUsed="0"/>
-    <w:lsdException w:name="Date" w:semiHidden="0" w:unhideWhenUsed="0"/>
-    <w:lsdException w:name="Body Text First Indent" w:semiHidden="0" w:unhideWhenUsed="0"/>
-    <w:lsdException w:name="Hyperlink" w:uiPriority="99"/>
-    <w:lsdException w:name="Strong" w:semiHidden="0" w:uiPriority="22" w:unhideWhenUsed="0" w:qFormat="1"/>
-    <w:lsdException w:name="Emphasis" w:semiHidden="0" w:uiPriority="20" w:unhideWhenUsed="0" w:qFormat="1"/>
-    <w:lsdException w:name="Normal (Web)" w:uiPriority="99"/>
-    <w:lsdException w:name="HTML Typewriter" w:uiPriority="99"/>
-    <w:lsdException w:name="Table Grid" w:semiHidden="0" w:unhideWhenUsed="0"/>
-    <w:lsdException w:name="Placeholder Text" w:uiPriority="99" w:unhideWhenUsed="0"/>
-    <w:lsdException w:name="No Spacing" w:semiHidden="0" w:uiPriority="1" w:unhideWhenUsed="0" w:qFormat="1"/>
-    <w:lsdException w:name="Light Shading" w:semiHidden="0" w:uiPriority="60" w:unhideWhenUsed="0"/>
-    <w:lsdException w:name="Light List" w:semiHidden="0" w:uiPriority="61" w:unhideWhenUsed="0"/>
-    <w:lsdException w:name="Light Grid" w:semiHidden="0" w:uiPriority="62" w:unhideWhenUsed="0"/>
-    <w:lsdException w:name="Medium Shading 1" w:semiHidden="0" w:uiPriority="63" w:unhideWhenUsed="0"/>
-    <w:lsdException w:name="Medium Shading 2" w:semiHidden="0" w:uiPriority="64" w:unhideWhenUsed="0"/>
-    <w:lsdException w:name="Medium List 1" w:semiHidden="0" w:uiPriority="65" w:unhideWhenUsed="0"/>
-    <w:lsdException w:name="Medium List 2" w:semiHidden="0" w:uiPriority="66" w:unhideWhenUsed="0"/>
-    <w:lsdException w:name="Medium Grid 1" w:semiHidden="0" w:uiPriority="67" w:unhideWhenUsed="0"/>
-    <w:lsdException w:name="Medium Grid 2" w:semiHidden="0" w:uiPriority="68" w:unhideWhenUsed="0"/>
-    <w:lsdException w:name="Medium Grid 3" w:semiHidden="0" w:uiPriority="69" w:unhideWhenUsed="0"/>
-    <w:lsdException w:name="Dark List" w:semiHidden="0" w:uiPriority="70" w:unhideWhenUsed="0"/>
-    <w:lsdException w:name="Colorful Shading" w:semiHidden="0" w:uiPriority="71" w:unhideWhenUsed="0"/>
-    <w:lsdException w:name="Colorful List" w:semiHidden="0" w:uiPriority="72" w:unhideWhenUsed="0"/>
-    <w:lsdException w:name="Colorful Grid" w:semiHidden="0" w:uiPriority="73" w:unhideWhenUsed="0"/>
-    <w:lsdException w:name="Light Shading Accent 1" w:semiHidden="0" w:uiPriority="60" w:unhideWhenUsed="0"/>
-    <w:lsdException w:name="Light List Accent 1" w:semiHidden="0" w:uiPriority="61" w:unhideWhenUsed="0"/>
-    <w:lsdException w:name="Light Grid Accent 1" w:semiHidden="0" w:uiPriority="62" w:unhideWhenUsed="0"/>
-    <w:lsdException w:name="Medium Shading 1 Accent 1" w:semiHidden="0" w:uiPriority="63" w:unhideWhenUsed="0"/>
-    <w:lsdException w:name="Medium Shading 2 Accent 1" w:semiHidden="0" w:uiPriority="64" w:unhideWhenUsed="0"/>
-    <w:lsdException w:name="Medium List 1 Accent 1" w:semiHidden="0" w:uiPriority="65" w:unhideWhenUsed="0"/>
-    <w:lsdException w:name="Revision" w:uiPriority="99" w:unhideWhenUsed="0"/>
-    <w:lsdException w:name="List Paragraph" w:semiHidden="0" w:uiPriority="34" w:unhideWhenUsed="0" w:qFormat="1"/>
-    <w:lsdException w:name="Quote" w:semiHidden="0" w:uiPriority="29" w:unhideWhenUsed="0" w:qFormat="1"/>
-    <w:lsdException w:name="Intense Quote" w:semiHidden="0" w:uiPriority="30" w:unhideWhenUsed="0" w:qFormat="1"/>
-    <w:lsdException w:name="Medium List 2 Accent 1" w:semiHidden="0" w:uiPriority="66" w:unhideWhenUsed="0"/>
-    <w:lsdException w:name="Medium Grid 1 Accent 1" w:semiHidden="0" w:uiPriority="67" w:unhideWhenUsed="0"/>
-    <w:lsdException w:name="Medium Grid 2 Accent 1" w:semiHidden="0" w:uiPriority="68" w:unhideWhenUsed="0"/>
-    <w:lsdException w:name="Medium Grid 3 Accent 1" w:semiHidden="0" w:uiPriority="69" w:unhideWhenUsed="0"/>
-    <w:lsdException w:name="Dark List Accent 1" w:semiHidden="0" w:uiPriority="70" w:unhideWhenUsed="0"/>
-    <w:lsdException w:name="Colorful Shading Accent 1" w:semiHidden="0" w:uiPriority="71" w:unhideWhenUsed="0"/>
-    <w:lsdException w:name="Colorful List Accent 1" w:semiHidden="0" w:uiPriority="72" w:unhideWhenUsed="0"/>
-    <w:lsdException w:name="Colorful Grid Accent 1" w:semiHidden="0" w:uiPriority="73" w:unhideWhenUsed="0"/>
-    <w:lsdException w:name="Light Shading Accent 2" w:semiHidden="0" w:uiPriority="60" w:unhideWhenUsed="0"/>
-    <w:lsdException w:name="Light List Accent 2" w:semiHidden="0" w:uiPriority="61" w:unhideWhenUsed="0"/>
-    <w:lsdException w:name="Light Grid Accent 2" w:semiHidden="0" w:uiPriority="62" w:unhideWhenUsed="0"/>
-    <w:lsdException w:name="Medium Shading 1 Accent 2" w:semiHidden="0" w:uiPriority="63" w:unhideWhenUsed="0"/>
-    <w:lsdException w:name="Medium Shading 2 Accent 2" w:semiHidden="0" w:uiPriority="64" w:unhideWhenUsed="0"/>
-    <w:lsdException w:name="Medium List 1 Accent 2" w:semiHidden="0" w:uiPriority="65" w:unhideWhenUsed="0"/>
-    <w:lsdException w:name="Medium List 2 Accent 2" w:semiHidden="0" w:uiPriority="66" w:unhideWhenUsed="0"/>
-    <w:lsdException w:name="Medium Grid 1 Accent 2" w:semiHidden="0" w:uiPriority="67" w:unhideWhenUsed="0"/>
-    <w:lsdException w:name="Medium Grid 2 Accent 2" w:semiHidden="0" w:uiPriority="68" w:unhideWhenUsed="0"/>
-    <w:lsdException w:name="Medium Grid 3 Accent 2" w:semiHidden="0" w:uiPriority="69" w:unhideWhenUsed="0"/>
-    <w:lsdException w:name="Dark List Accent 2" w:semiHidden="0" w:uiPriority="70" w:unhideWhenUsed="0"/>
-    <w:lsdException w:name="Colorful Shading Accent 2" w:semiHidden="0" w:uiPriority="71" w:unhideWhenUsed="0"/>
-    <w:lsdException w:name="Colorful List Accent 2" w:semiHidden="0" w:uiPriority="72" w:unhideWhenUsed="0"/>
-    <w:lsdException w:name="Colorful Grid Accent 2" w:semiHidden="0" w:uiPriority="73" w:unhideWhenUsed="0"/>
-    <w:lsdException w:name="Light Shading Accent 3" w:semiHidden="0" w:uiPriority="60" w:unhideWhenUsed="0"/>
-    <w:lsdException w:name="Light List Accent 3" w:semiHidden="0" w:uiPriority="61" w:unhideWhenUsed="0"/>
-    <w:lsdException w:name="Light Grid Accent 3" w:semiHidden="0" w:uiPriority="62" w:unhideWhenUsed="0"/>
-    <w:lsdException w:name="Medium Shading 1 Accent 3" w:semiHidden="0" w:uiPriority="63" w:unhideWhenUsed="0"/>
-    <w:lsdException w:name="Medium Shading 2 Accent 3" w:semiHidden="0" w:uiPriority="64" w:unhideWhenUsed="0"/>
-    <w:lsdException w:name="Medium List 1 Accent 3" w:semiHidden="0" w:uiPriority="65" w:unhideWhenUsed="0"/>
-    <w:lsdException w:name="Medium List 2 Accent 3" w:semiHidden="0" w:uiPriority="66" w:unhideWhenUsed="0"/>
-    <w:lsdException w:name="Medium Grid 1 Accent 3" w:semiHidden="0" w:uiPriority="67" w:unhideWhenUsed="0"/>
-    <w:lsdException w:name="Medium Grid 2 Accent 3" w:semiHidden="0" w:uiPriority="68" w:unhideWhenUsed="0"/>
-    <w:lsdException w:name="Medium Grid 3 Accent 3" w:semiHidden="0" w:uiPriority="69" w:unhideWhenUsed="0"/>
-    <w:lsdException w:name="Dark List Accent 3" w:semiHidden="0" w:uiPriority="70" w:unhideWhenUsed="0"/>
-    <w:lsdException w:name="Colorful Shading Accent 3" w:semiHidden="0" w:uiPriority="71" w:unhideWhenUsed="0"/>
-    <w:lsdException w:name="Colorful List Accent 3" w:semiHidden="0" w:uiPriority="72" w:unhideWhenUsed="0"/>
-    <w:lsdException w:name="Colorful Grid Accent 3" w:semiHidden="0" w:uiPriority="73" w:unhideWhenUsed="0"/>
-    <w:lsdException w:name="Light Shading Accent 4" w:semiHidden="0" w:uiPriority="60" w:unhideWhenUsed="0"/>
-    <w:lsdException w:name="Light List Accent 4" w:semiHidden="0" w:uiPriority="61" w:unhideWhenUsed="0"/>
-    <w:lsdException w:name="Light Grid Accent 4" w:semiHidden="0" w:uiPriority="62" w:unhideWhenUsed="0"/>
-    <w:lsdException w:name="Medium Shading 1 Accent 4" w:semiHidden="0" w:uiPriority="63" w:unhideWhenUsed="0"/>
-    <w:lsdException w:name="Medium Shading 2 Accent 4" w:semiHidden="0" w:uiPriority="64" w:unhideWhenUsed="0"/>
-    <w:lsdException w:name="Medium List 1 Accent 4" w:semiHidden="0" w:uiPriority="65" w:unhideWhenUsed="0"/>
-    <w:lsdException w:name="Medium List 2 Accent 4" w:semiHidden="0" w:uiPriority="66" w:unhideWhenUsed="0"/>
-    <w:lsdException w:name="Medium Grid 1 Accent 4" w:semiHidden="0" w:uiPriority="67" w:unhideWhenUsed="0"/>
-    <w:lsdException w:name="Medium Grid 2 Accent 4" w:semiHidden="0" w:uiPriority="68" w:unhideWhenUsed="0"/>
-    <w:lsdException w:name="Medium Grid 3 Accent 4" w:semiHidden="0" w:uiPriority="69" w:unhideWhenUsed="0"/>
-    <w:lsdException w:name="Dark List Accent 4" w:semiHidden="0" w:uiPriority="70" w:unhideWhenUsed="0"/>
-    <w:lsdException w:name="Colorful Shading Accent 4" w:semiHidden="0" w:uiPriority="71" w:unhideWhenUsed="0"/>
-    <w:lsdException w:name="Colorful List Accent 4" w:semiHidden="0" w:uiPriority="72" w:unhideWhenUsed="0"/>
-    <w:lsdException w:name="Colorful Grid Accent 4" w:semiHidden="0" w:uiPriority="73" w:unhideWhenUsed="0"/>
-    <w:lsdException w:name="Light Shading Accent 5" w:semiHidden="0" w:uiPriority="60" w:unhideWhenUsed="0"/>
-    <w:lsdException w:name="Light List Accent 5" w:semiHidden="0" w:uiPriority="61" w:unhideWhenUsed="0"/>
-    <w:lsdException w:name="Light Grid Accent 5" w:semiHidden="0" w:uiPriority="62" w:unhideWhenUsed="0"/>
-    <w:lsdException w:name="Medium Shading 1 Accent 5" w:semiHidden="0" w:uiPriority="63" w:unhideWhenUsed="0"/>
-    <w:lsdException w:name="Medium Shading 2 Accent 5" w:semiHidden="0" w:uiPriority="64" w:unhideWhenUsed="0"/>
-    <w:lsdException w:name="Medium List 1 Accent 5" w:semiHidden="0" w:uiPriority="65" w:unhideWhenUsed="0"/>
-    <w:lsdException w:name="Medium List 2 Accent 5" w:semiHidden="0" w:uiPriority="66" w:unhideWhenUsed="0"/>
-    <w:lsdException w:name="Medium Grid 1 Accent 5" w:semiHidden="0" w:uiPriority="67" w:unhideWhenUsed="0"/>
-    <w:lsdException w:name="Medium Grid 2 Accent 5" w:semiHidden="0" w:uiPriority="68" w:unhideWhenUsed="0"/>
-    <w:lsdException w:name="Medium Grid 3 Accent 5" w:semiHidden="0" w:uiPriority="69" w:unhideWhenUsed="0"/>
-    <w:lsdException w:name="Dark List Accent 5" w:semiHidden="0" w:uiPriority="70" w:unhideWhenUsed="0"/>
-    <w:lsdException w:name="Colorful Shading Accent 5" w:semiHidden="0" w:uiPriority="71" w:unhideWhenUsed="0"/>
-    <w:lsdException w:name="Colorful List Accent 5" w:semiHidden="0" w:uiPriority="72" w:unhideWhenUsed="0"/>
-    <w:lsdException w:name="Colorful Grid Accent 5" w:semiHidden="0" w:uiPriority="73" w:unhideWhenUsed="0"/>
-    <w:lsdException w:name="Light Shading Accent 6" w:semiHidden="0" w:uiPriority="60" w:unhideWhenUsed="0"/>
-    <w:lsdException w:name="Light List Accent 6" w:semiHidden="0" w:uiPriority="61" w:unhideWhenUsed="0"/>
-    <w:lsdException w:name="Light Grid Accent 6" w:semiHidden="0" w:uiPriority="62" w:unhideWhenUsed="0"/>
-    <w:lsdException w:name="Medium Shading 1 Accent 6" w:semiHidden="0" w:uiPriority="63" w:unhideWhenUsed="0"/>
-    <w:lsdException w:name="Medium Shading 2 Accent 6" w:semiHidden="0" w:uiPriority="64" w:unhideWhenUsed="0"/>
-    <w:lsdException w:name="Medium List 1 Accent 6" w:semiHidden="0" w:uiPriority="65" w:unhideWhenUsed="0"/>
-    <w:lsdException w:name="Medium List 2 Accent 6" w:semiHidden="0" w:uiPriority="66" w:unhideWhenUsed="0"/>
-    <w:lsdException w:name="Medium Grid 1 Accent 6" w:semiHidden="0" w:uiPriority="67" w:unhideWhenUsed="0"/>
-    <w:lsdException w:name="Medium Grid 2 Accent 6" w:semiHidden="0" w:uiPriority="68" w:unhideWhenUsed="0"/>
-    <w:lsdException w:name="Medium Grid 3 Accent 6" w:semiHidden="0" w:uiPriority="69" w:unhideWhenUsed="0"/>
-    <w:lsdException w:name="Dark List Accent 6" w:semiHidden="0" w:uiPriority="70" w:unhideWhenUsed="0"/>
-    <w:lsdException w:name="Colorful Shading Accent 6" w:semiHidden="0" w:uiPriority="71" w:unhideWhenUsed="0"/>
-    <w:lsdException w:name="Colorful List Accent 6" w:semiHidden="0" w:uiPriority="72" w:unhideWhenUsed="0"/>
-    <w:lsdException w:name="Colorful Grid Accent 6" w:semiHidden="0" w:uiPriority="73" w:unhideWhenUsed="0"/>
-    <w:lsdException w:name="Subtle Emphasis" w:semiHidden="0" w:uiPriority="19" w:unhideWhenUsed="0" w:qFormat="1"/>
-    <w:lsdException w:name="Intense Emphasis" w:semiHidden="0" w:uiPriority="21" w:unhideWhenUsed="0" w:qFormat="1"/>
-    <w:lsdException w:name="Subtle Reference" w:semiHidden="0" w:uiPriority="31" w:unhideWhenUsed="0" w:qFormat="1"/>
-    <w:lsdException w:name="Intense Reference" w:semiHidden="0" w:uiPriority="32" w:unhideWhenUsed="0" w:qFormat="1"/>
-    <w:lsdException w:name="Book Title" w:semiHidden="0" w:uiPriority="33" w:unhideWhenUsed="0" w:qFormat="1"/>
-    <w:lsdException w:name="Bibliography" w:uiPriority="37"/>
-    <w:lsdException w:name="TOC Heading" w:uiPriority="39" w:qFormat="1"/>
-  </w:latentStyles>
-  <w:style w:type="paragraph" w:default="1" w:styleId="Normal">
-    <w:name w:val="Normal"/>
-    <w:qFormat/>
-    <w:rsid w:val="001559E3"/>
-    <w:pPr>
-      <w:spacing w:after="200" w:line="252" w:lineRule="auto"/>
-    </w:pPr>
-    <w:rPr>
-      <w:rFonts w:asciiTheme="majorHAnsi" w:eastAsiaTheme="majorEastAsia" w:hAnsiTheme="majorHAnsi" w:cstheme="majorBidi"/>
-      <w:sz w:val="22"/>
-      <w:szCs w:val="22"/>
-      <w:lang w:val="en-IE" w:eastAsia="en-IE"/>
-    </w:rPr>
-  </w:style>
-  <w:style w:type="paragraph" w:styleId="Heading1">
-    <w:name w:val="heading 1"/>
-    <w:next w:val="Normal"/>
-    <w:link w:val="Heading1Char"/>
-    <w:uiPriority w:val="9"/>
-    <w:qFormat/>
-    <w:rsid w:val="006C778F"/>
-    <w:pPr>
-      <w:keepNext/>
-      <w:spacing w:before="240" w:after="60"/>
-      <w:jc w:val="center"/>
-      <w:outlineLvl w:val="0"/>
-    </w:pPr>
-    <w:rPr>
-      <w:rFonts w:ascii="Verdana" w:hAnsi="Verdana" w:cs="Arial"/>
-      <w:b/>
-      <w:bCs/>
-      <w:kern w:val="32"/>
-      <w:sz w:val="32"/>
-      <w:szCs w:val="32"/>
-      <w:lang w:val="en-GB" w:eastAsia="en-GB"/>
-    </w:rPr>
-  </w:style>
-  <w:style w:type="paragraph" w:styleId="Heading2">
-    <w:name w:val="heading 2"/>
-    <w:basedOn w:val="Heading1"/>
-    <w:next w:val="Normal"/>
-    <w:link w:val="Heading2Char"/>
-    <w:uiPriority w:val="9"/>
-    <w:qFormat/>
-    <w:rsid w:val="009432B3"/>
-    <w:pPr>
-      <w:jc w:val="left"/>
-      <w:outlineLvl w:val="1"/>
-    </w:pPr>
-    <w:rPr>
-      <w:bCs w:val="0"/>
-      <w:iCs/>
-      <w:sz w:val="28"/>
-      <w:szCs w:val="27"/>
-    </w:rPr>
-  </w:style>
-  <w:style w:type="paragraph" w:styleId="Heading3">
-    <w:name w:val="heading 3"/>
-    <w:basedOn w:val="Heading2"/>
-    <w:next w:val="Normal"/>
-    <w:qFormat/>
-    <w:rsid w:val="009432B3"/>
-    <w:pPr>
-      <w:outlineLvl w:val="2"/>
-    </w:pPr>
-    <w:rPr>
-      <w:bCs/>
-      <w:sz w:val="24"/>
-      <w:szCs w:val="26"/>
-    </w:rPr>
-  </w:style>
-  <w:style w:type="paragraph" w:styleId="Heading4">
-    <w:name w:val="heading 4"/>
-    <w:basedOn w:val="Heading3"/>
-    <w:next w:val="Normal"/>
-    <w:qFormat/>
-    <w:rsid w:val="006C778F"/>
-    <w:pPr>
-      <w:outlineLvl w:val="3"/>
-    </w:pPr>
-    <w:rPr>
-      <w:b w:val="0"/>
-      <w:bCs w:val="0"/>
-      <w:szCs w:val="28"/>
-    </w:rPr>
-  </w:style>
-  <w:style w:type="character" w:default="1" w:styleId="DefaultParagraphFont">
-    <w:name w:val="Default Paragraph Font"/>
-    <w:uiPriority w:val="1"/>
-    <w:semiHidden/>
-    <w:unhideWhenUsed/>
-  </w:style>
-  <w:style w:type="table" w:default="1" w:styleId="TableNormal">
-    <w:name w:val="Normal Table"/>
-    <w:uiPriority w:val="99"/>
-    <w:semiHidden/>
-    <w:unhideWhenUsed/>
-    <w:tblPr>
-      <w:tblInd w:w="0" w:type="dxa"/>
-      <w:tblCellMar>
-        <w:top w:w="0" w:type="dxa"/>
-        <w:left w:w="108" w:type="dxa"/>
-        <w:bottom w:w="0" w:type="dxa"/>
-        <w:right w:w="108" w:type="dxa"/>
-      </w:tblCellMar>
-    </w:tblPr>
-  </w:style>
-  <w:style w:type="numbering" w:default="1" w:styleId="NoList">
-    <w:name w:val="No List"/>
-    <w:uiPriority w:val="99"/>
-    <w:semiHidden/>
-    <w:unhideWhenUsed/>
-  </w:style>
-  <w:style w:type="paragraph" w:styleId="NormalWeb">
-    <w:name w:val="Normal (Web)"/>
-    <w:basedOn w:val="Normal"/>
-    <w:uiPriority w:val="99"/>
-    <w:rsid w:val="008C5128"/>
-    <w:pPr>
-      <w:spacing w:before="100" w:beforeAutospacing="1" w:after="100" w:afterAutospacing="1"/>
-    </w:pPr>
-  </w:style>
-  <w:style w:type="character" w:styleId="Hyperlink">
-    <w:name w:val="Hyperlink"/>
-    <w:uiPriority w:val="99"/>
-    <w:rsid w:val="006C778F"/>
-    <w:rPr>
-      <w:rFonts w:ascii="Verdana" w:hAnsi="Verdana"/>
-      <w:color w:val="0000FF"/>
-      <w:sz w:val="20"/>
-      <w:u w:val="single"/>
-    </w:rPr>
-  </w:style>
-  <w:style w:type="paragraph" w:customStyle="1" w:styleId="Default">
-    <w:name w:val="Default"/>
-    <w:rsid w:val="006C778F"/>
-    <w:pPr>
-      <w:autoSpaceDE w:val="0"/>
-      <w:autoSpaceDN w:val="0"/>
-      <w:adjustRightInd w:val="0"/>
-    </w:pPr>
-    <w:rPr>
-      <w:rFonts w:ascii="Verdana" w:hAnsi="Verdana" w:cs="Verdana"/>
-      <w:color w:val="000000"/>
-      <w:szCs w:val="24"/>
-      <w:lang w:val="en-GB" w:eastAsia="en-GB"/>
-    </w:rPr>
-  </w:style>
-  <w:style w:type="character" w:styleId="Strong">
-    <w:name w:val="Strong"/>
-    <w:uiPriority w:val="22"/>
-    <w:qFormat/>
-    <w:rsid w:val="007142DE"/>
-    <w:rPr>
-      <w:b/>
-      <w:bCs/>
-    </w:rPr>
-  </w:style>
-  <w:style w:type="paragraph" w:styleId="HTMLPreformatted">
-    <w:name w:val="HTML Preformatted"/>
-    <w:basedOn w:val="Normal"/>
-    <w:rsid w:val="007142DE"/>
-    <w:pPr>
-      <w:tabs>
-        <w:tab w:val="left" w:pos="916"/>
-        <w:tab w:val="left" w:pos="1832"/>
-        <w:tab w:val="left" w:pos="2748"/>
-        <w:tab w:val="left" w:pos="3664"/>
-        <w:tab w:val="left" w:pos="4580"/>
-        <w:tab w:val="left" w:pos="5496"/>
-        <w:tab w:val="left" w:pos="6412"/>
-        <w:tab w:val="left" w:pos="7328"/>
-        <w:tab w:val="left" w:pos="8244"/>
-        <w:tab w:val="left" w:pos="9160"/>
-        <w:tab w:val="left" w:pos="10076"/>
-        <w:tab w:val="left" w:pos="10992"/>
-        <w:tab w:val="left" w:pos="11908"/>
-        <w:tab w:val="left" w:pos="12824"/>
-        <w:tab w:val="left" w:pos="13740"/>
-        <w:tab w:val="left" w:pos="14656"/>
-      </w:tabs>
-    </w:pPr>
-    <w:rPr>
-      <w:rFonts w:ascii="Courier New" w:hAnsi="Courier New" w:cs="Courier New"/>
-      <w:szCs w:val="20"/>
-    </w:rPr>
-  </w:style>
-  <w:style w:type="character" w:styleId="FollowedHyperlink">
-    <w:name w:val="FollowedHyperlink"/>
-    <w:rsid w:val="0071260E"/>
-    <w:rPr>
-      <w:color w:val="800080"/>
-      <w:u w:val="single"/>
-    </w:rPr>
-  </w:style>
-  <w:style w:type="character" w:styleId="HTMLCode">
-    <w:name w:val="HTML Code"/>
-    <w:rsid w:val="002F7E45"/>
-    <w:rPr>
-      <w:rFonts w:ascii="Courier New" w:eastAsia="Times New Roman" w:hAnsi="Courier New" w:cs="Courier New"/>
-      <w:sz w:val="20"/>
-      <w:szCs w:val="20"/>
-    </w:rPr>
-  </w:style>
-  <w:style w:type="character" w:styleId="HTMLTypewriter">
-    <w:name w:val="HTML Typewriter"/>
-    <w:uiPriority w:val="99"/>
-    <w:unhideWhenUsed/>
-    <w:rsid w:val="00933DB5"/>
-    <w:rPr>
-      <w:rFonts w:ascii="Courier New" w:eastAsia="Times New Roman" w:hAnsi="Courier New" w:cs="Courier New"/>
-      <w:sz w:val="20"/>
-      <w:szCs w:val="20"/>
-    </w:rPr>
-  </w:style>
-  <w:style w:type="paragraph" w:styleId="TOCHeading">
-    <w:name w:val="TOC Heading"/>
-    <w:basedOn w:val="Heading1"/>
-    <w:next w:val="Normal"/>
-    <w:uiPriority w:val="39"/>
-    <w:unhideWhenUsed/>
-    <w:qFormat/>
-    <w:rsid w:val="00AE6B2C"/>
-    <w:pPr>
-      <w:keepLines/>
-      <w:spacing w:before="480" w:after="0" w:line="276" w:lineRule="auto"/>
-      <w:jc w:val="left"/>
-      <w:outlineLvl w:val="9"/>
-    </w:pPr>
-    <w:rPr>
-      <w:rFonts w:ascii="Cambria" w:eastAsia="MS Gothic" w:hAnsi="Cambria" w:cs="Times New Roman"/>
-      <w:color w:val="365F91"/>
-      <w:kern w:val="0"/>
-      <w:sz w:val="28"/>
-      <w:szCs w:val="28"/>
-      <w:lang w:val="en-US" w:eastAsia="ja-JP"/>
-    </w:rPr>
-  </w:style>
-  <w:style w:type="paragraph" w:styleId="TOC1">
-    <w:name w:val="toc 1"/>
-    <w:basedOn w:val="Normal"/>
-    <w:next w:val="Normal"/>
-    <w:autoRedefine/>
-    <w:uiPriority w:val="39"/>
-    <w:rsid w:val="00AE6B2C"/>
-  </w:style>
-  <w:style w:type="paragraph" w:styleId="TOC2">
-    <w:name w:val="toc 2"/>
-    <w:basedOn w:val="Normal"/>
-    <w:next w:val="Normal"/>
-    <w:autoRedefine/>
-    <w:uiPriority w:val="39"/>
-    <w:rsid w:val="00AE6B2C"/>
-    <w:pPr>
-      <w:ind w:left="200"/>
-    </w:pPr>
-  </w:style>
-  <w:style w:type="paragraph" w:styleId="TOC3">
-    <w:name w:val="toc 3"/>
-    <w:basedOn w:val="Normal"/>
-    <w:next w:val="Normal"/>
-    <w:autoRedefine/>
-    <w:uiPriority w:val="39"/>
-    <w:rsid w:val="00AE6B2C"/>
-    <w:pPr>
-      <w:ind w:left="400"/>
-    </w:pPr>
-  </w:style>
-  <w:style w:type="character" w:styleId="Emphasis">
-    <w:name w:val="Emphasis"/>
-    <w:uiPriority w:val="20"/>
-    <w:qFormat/>
-    <w:rsid w:val="00AE6B2C"/>
-    <w:rPr>
-      <w:i/>
-      <w:iCs/>
-    </w:rPr>
-  </w:style>
-  <w:style w:type="paragraph" w:styleId="NoSpacing">
-    <w:name w:val="No Spacing"/>
-    <w:link w:val="NoSpacingChar"/>
-    <w:uiPriority w:val="1"/>
-    <w:qFormat/>
-    <w:rsid w:val="00AE6B2C"/>
-    <w:rPr>
-      <w:rFonts w:ascii="Calibri" w:eastAsia="MS Mincho" w:hAnsi="Calibri" w:cs="Arial"/>
-      <w:sz w:val="22"/>
-      <w:szCs w:val="22"/>
-      <w:lang w:eastAsia="ja-JP"/>
-    </w:rPr>
-  </w:style>
-  <w:style w:type="character" w:customStyle="1" w:styleId="NoSpacingChar">
-    <w:name w:val="No Spacing Char"/>
-    <w:link w:val="NoSpacing"/>
-    <w:uiPriority w:val="1"/>
-    <w:rsid w:val="00AE6B2C"/>
-    <w:rPr>
-      <w:rFonts w:ascii="Calibri" w:eastAsia="MS Mincho" w:hAnsi="Calibri" w:cs="Arial"/>
-      <w:sz w:val="22"/>
-      <w:szCs w:val="22"/>
-      <w:lang w:eastAsia="ja-JP"/>
-    </w:rPr>
-  </w:style>
-  <w:style w:type="paragraph" w:styleId="BalloonText">
-    <w:name w:val="Balloon Text"/>
-    <w:basedOn w:val="Normal"/>
-    <w:link w:val="BalloonTextChar"/>
-    <w:rsid w:val="00AE6B2C"/>
-    <w:rPr>
-      <w:rFonts w:ascii="Tahoma" w:hAnsi="Tahoma" w:cs="Tahoma"/>
-      <w:sz w:val="16"/>
-      <w:szCs w:val="16"/>
-    </w:rPr>
-  </w:style>
-  <w:style w:type="character" w:customStyle="1" w:styleId="BalloonTextChar">
-    <w:name w:val="Balloon Text Char"/>
-    <w:link w:val="BalloonText"/>
-    <w:rsid w:val="00AE6B2C"/>
-    <w:rPr>
-      <w:rFonts w:ascii="Tahoma" w:hAnsi="Tahoma" w:cs="Tahoma"/>
-      <w:sz w:val="16"/>
-      <w:szCs w:val="16"/>
-      <w:lang w:val="en-GB" w:eastAsia="en-GB"/>
-    </w:rPr>
-  </w:style>
-  <w:style w:type="paragraph" w:styleId="Header">
-    <w:name w:val="header"/>
-    <w:basedOn w:val="Normal"/>
-    <w:link w:val="HeaderChar"/>
-    <w:rsid w:val="00AE6B2C"/>
-    <w:pPr>
-      <w:tabs>
-        <w:tab w:val="center" w:pos="4680"/>
-        <w:tab w:val="right" w:pos="9360"/>
-      </w:tabs>
-    </w:pPr>
-  </w:style>
-  <w:style w:type="character" w:customStyle="1" w:styleId="HeaderChar">
-    <w:name w:val="Header Char"/>
-    <w:link w:val="Header"/>
-    <w:rsid w:val="00AE6B2C"/>
-    <w:rPr>
-      <w:rFonts w:ascii="Verdana" w:hAnsi="Verdana"/>
-      <w:szCs w:val="24"/>
-      <w:lang w:val="en-GB" w:eastAsia="en-GB"/>
-    </w:rPr>
-  </w:style>
-  <w:style w:type="paragraph" w:styleId="Footer">
-    <w:name w:val="footer"/>
-    <w:basedOn w:val="Normal"/>
-    <w:link w:val="FooterChar"/>
-    <w:rsid w:val="00AE6B2C"/>
-    <w:pPr>
-      <w:tabs>
-        <w:tab w:val="center" w:pos="4680"/>
-        <w:tab w:val="right" w:pos="9360"/>
-      </w:tabs>
-    </w:pPr>
-  </w:style>
-  <w:style w:type="character" w:customStyle="1" w:styleId="FooterChar">
-    <w:name w:val="Footer Char"/>
-    <w:link w:val="Footer"/>
-    <w:rsid w:val="00AE6B2C"/>
-    <w:rPr>
-      <w:rFonts w:ascii="Verdana" w:hAnsi="Verdana"/>
-      <w:szCs w:val="24"/>
-      <w:lang w:val="en-GB" w:eastAsia="en-GB"/>
-    </w:rPr>
-  </w:style>
-  <w:style w:type="paragraph" w:styleId="ListParagraph">
-    <w:name w:val="List Paragraph"/>
-    <w:basedOn w:val="Normal"/>
-    <w:uiPriority w:val="34"/>
-    <w:qFormat/>
-    <w:rsid w:val="00F84A61"/>
-    <w:pPr>
-      <w:ind w:left="720"/>
-      <w:contextualSpacing/>
-    </w:pPr>
-  </w:style>
-  <w:style w:type="character" w:customStyle="1" w:styleId="Heading1Char">
-    <w:name w:val="Heading 1 Char"/>
-    <w:basedOn w:val="DefaultParagraphFont"/>
-    <w:link w:val="Heading1"/>
-    <w:uiPriority w:val="9"/>
-    <w:rsid w:val="009E2DC0"/>
-    <w:rPr>
-      <w:rFonts w:ascii="Verdana" w:hAnsi="Verdana" w:cs="Arial"/>
-      <w:b/>
-      <w:bCs/>
-      <w:kern w:val="32"/>
-      <w:sz w:val="32"/>
-      <w:szCs w:val="32"/>
-      <w:lang w:val="en-GB" w:eastAsia="en-GB"/>
-    </w:rPr>
-  </w:style>
-  <w:style w:type="table" w:styleId="TableGrid">
-    <w:name w:val="Table Grid"/>
-    <w:basedOn w:val="TableNormal"/>
-    <w:rsid w:val="000C1281"/>
-    <w:tblPr>
-      <w:tblBorders>
-        <w:top w:val="single" w:sz="4" w:space="0" w:color="auto"/>
-        <w:left w:val="single" w:sz="4" w:space="0" w:color="auto"/>
-        <w:bottom w:val="single" w:sz="4" w:space="0" w:color="auto"/>
-        <w:right w:val="single" w:sz="4" w:space="0" w:color="auto"/>
-        <w:insideH w:val="single" w:sz="4" w:space="0" w:color="auto"/>
-        <w:insideV w:val="single" w:sz="4" w:space="0" w:color="auto"/>
-      </w:tblBorders>
-    </w:tblPr>
-  </w:style>
-  <w:style w:type="character" w:customStyle="1" w:styleId="Heading2Char">
-    <w:name w:val="Heading 2 Char"/>
-    <w:basedOn w:val="DefaultParagraphFont"/>
-    <w:link w:val="Heading2"/>
-    <w:uiPriority w:val="9"/>
-    <w:rsid w:val="001559E3"/>
-    <w:rPr>
-      <w:rFonts w:ascii="Verdana" w:hAnsi="Verdana" w:cs="Arial"/>
-      <w:b/>
-      <w:iCs/>
-      <w:kern w:val="32"/>
-      <w:sz w:val="28"/>
-      <w:szCs w:val="27"/>
-      <w:lang w:val="en-GB" w:eastAsia="en-GB"/>
-    </w:rPr>
-  </w:style>
-  <w:style w:type="paragraph" w:styleId="Revision">
-    <w:name w:val="Revision"/>
-    <w:hidden/>
-    <w:uiPriority w:val="99"/>
-    <w:semiHidden/>
-    <w:rsid w:val="0039045D"/>
-    <w:rPr>
-      <w:rFonts w:asciiTheme="majorHAnsi" w:eastAsiaTheme="majorEastAsia" w:hAnsiTheme="majorHAnsi" w:cstheme="majorBidi"/>
-      <w:sz w:val="22"/>
-      <w:szCs w:val="22"/>
-      <w:lang w:val="en-IE" w:eastAsia="en-IE"/>
-    </w:rPr>
-  </w:style>
-</w:styles>
-</file>
-
-<file path=word/stylesWithEffects.xml><?xml version="1.0" encoding="utf-8"?>
-<w:styles xmlns:wpc="http://schemas.microsoft.com/office/word/2010/wordprocessingCanvas" xmlns:mc="http://schemas.openxmlformats.org/markup-compatibility/2006" xmlns:o="urn:schemas-microsoft-com:office:office" xmlns:r="http://schemas.openxmlformats.org/officeDocument/2006/relationships" xmlns:m="http://schemas.openxmlformats.org/officeDocument/2006/math" xmlns:v="urn:schemas-microsoft-com:vml" xmlns:wp14="http://schemas.microsoft.com/office/word/2010/wordprocessingDrawing" xmlns:wp="http://schemas.openxmlformats.org/drawingml/2006/wordprocessingDrawing" xmlns:w10="urn:schemas-microsoft-com:office:word" xmlns:w="http://schemas.openxmlformats.org/wordprocessingml/2006/main" xmlns:w14="http://schemas.microsoft.com/office/word/2010/wordml" xmlns:wpg="http://schemas.microsoft.com/office/word/2010/wordprocessingGroup" xmlns:wpi="http://schemas.microsoft.com/office/word/2010/wordprocessingInk" xmlns:wne="http://schemas.microsoft.com/office/word/2006/wordml" xmlns:wps="http://schemas.microsoft.com/office/word/2010/wordprocessingShape" mc:Ignorable="w14 wp14">
-  <w:docDefaults>
-    <w:rPrDefault>
-      <w:rPr>
-        <w:rFonts w:ascii="Times New Roman" w:eastAsia="Times New Roman" w:hAnsi="Times New Roman" w:cs="Times New Roman"/>
-        <w:lang w:val="en-US" w:eastAsia="en-US" w:bidi="ar-SA"/>
-      </w:rPr>
-    </w:rPrDefault>
-    <w:pPrDefault/>
-  </w:docDefaults>
-  <w:latentStyles w:defLockedState="0" w:defUIPriority="0" w:defSemiHidden="1" w:defUnhideWhenUsed="1" w:defQFormat="0" w:count="267">
-    <w:lsdException w:name="Normal" w:semiHidden="0" w:unhideWhenUsed="0" w:qFormat="1"/>
-    <w:lsdException w:name="heading 1" w:semiHidden="0" w:uiPriority="9" w:unhideWhenUsed="0" w:qFormat="1"/>
-    <w:lsdException w:name="heading 2" w:semiHidden="0" w:uiPriority="9" w:unhideWhenUsed="0" w:qFormat="1"/>
-    <w:lsdException w:name="heading 3" w:semiHidden="0" w:unhideWhenUsed="0" w:qFormat="1"/>
-    <w:lsdException w:name="heading 4" w:semiHidden="0" w:unhideWhenUsed="0" w:qFormat="1"/>
-    <w:lsdException w:name="heading 5" w:qFormat="1"/>
-    <w:lsdException w:name="heading 6" w:qFormat="1"/>
-    <w:lsdException w:name="heading 7" w:qFormat="1"/>
-    <w:lsdException w:name="heading 8" w:qFormat="1"/>
-    <w:lsdException w:name="heading 9" w:qFormat="1"/>
-    <w:lsdException w:name="toc 1" w:uiPriority="39"/>
-    <w:lsdException w:name="toc 2" w:uiPriority="39"/>
-    <w:lsdException w:name="toc 3" w:uiPriority="39"/>
-    <w:lsdException w:name="caption" w:qFormat="1"/>
-    <w:lsdException w:name="List Number" w:semiHidden="0" w:unhideWhenUsed="0"/>
-    <w:lsdException w:name="List 4" w:semiHidden="0" w:unhideWhenUsed="0"/>
-    <w:lsdException w:name="List 5" w:semiHidden="0" w:unhideWhenUsed="0"/>
-    <w:lsdException w:name="Title" w:semiHidden="0" w:unhideWhenUsed="0" w:qFormat="1"/>
-    <w:lsdException w:name="Subtitle" w:semiHidden="0" w:unhideWhenUsed="0" w:qFormat="1"/>
-    <w:lsdException w:name="Salutation" w:semiHidden="0" w:unhideWhenUsed="0"/>
-    <w:lsdException w:name="Date" w:semiHidden="0" w:unhideWhenUsed="0"/>
-    <w:lsdException w:name="Body Text First Indent" w:semiHidden="0" w:unhideWhenUsed="0"/>
-    <w:lsdException w:name="Hyperlink" w:uiPriority="99"/>
-    <w:lsdException w:name="Strong" w:semiHidden="0" w:uiPriority="22" w:unhideWhenUsed="0" w:qFormat="1"/>
-    <w:lsdException w:name="Emphasis" w:semiHidden="0" w:uiPriority="20" w:unhideWhenUsed="0" w:qFormat="1"/>
-    <w:lsdException w:name="Normal (Web)" w:uiPriority="99"/>
-    <w:lsdException w:name="HTML Typewriter" w:uiPriority="99"/>
-    <w:lsdException w:name="Table Grid" w:semiHidden="0" w:unhideWhenUsed="0"/>
-    <w:lsdException w:name="Placeholder Text" w:uiPriority="99" w:unhideWhenUsed="0"/>
-    <w:lsdException w:name="No Spacing" w:semiHidden="0" w:uiPriority="1" w:unhideWhenUsed="0" w:qFormat="1"/>
-    <w:lsdException w:name="Light Shading" w:semiHidden="0" w:uiPriority="60" w:unhideWhenUsed="0"/>
-    <w:lsdException w:name="Light List" w:semiHidden="0" w:uiPriority="61" w:unhideWhenUsed="0"/>
-    <w:lsdException w:name="Light Grid" w:semiHidden="0" w:uiPriority="62" w:unhideWhenUsed="0"/>
-    <w:lsdException w:name="Medium Shading 1" w:semiHidden="0" w:uiPriority="63" w:unhideWhenUsed="0"/>
-    <w:lsdException w:name="Medium Shading 2" w:semiHidden="0" w:uiPriority="64" w:unhideWhenUsed="0"/>
-    <w:lsdException w:name="Medium List 1" w:semiHidden="0" w:uiPriority="65" w:unhideWhenUsed="0"/>
-    <w:lsdException w:name="Medium List 2" w:semiHidden="0" w:uiPriority="66" w:unhideWhenUsed="0"/>
-    <w:lsdException w:name="Medium Grid 1" w:semiHidden="0" w:uiPriority="67" w:unhideWhenUsed="0"/>
-    <w:lsdException w:name="Medium Grid 2" w:semiHidden="0" w:uiPriority="68" w:unhideWhenUsed="0"/>
-    <w:lsdException w:name="Medium Grid 3" w:semiHidden="0" w:uiPriority="69" w:unhideWhenUsed="0"/>
-    <w:lsdException w:name="Dark List" w:semiHidden="0" w:uiPriority="70" w:unhideWhenUsed="0"/>
-    <w:lsdException w:name="Colorful Shading" w:semiHidden="0" w:uiPriority="71" w:unhideWhenUsed="0"/>
-    <w:lsdException w:name="Colorful List" w:semiHidden="0" w:uiPriority="72" w:unhideWhenUsed="0"/>
-    <w:lsdException w:name="Colorful Grid" w:semiHidden="0" w:uiPriority="73" w:unhideWhenUsed="0"/>
-    <w:lsdException w:name="Light Shading Accent 1" w:semiHidden="0" w:uiPriority="60" w:unhideWhenUsed="0"/>
-    <w:lsdException w:name="Light List Accent 1" w:semiHidden="0" w:uiPriority="61" w:unhideWhenUsed="0"/>
-    <w:lsdException w:name="Light Grid Accent 1" w:semiHidden="0" w:uiPriority="62" w:unhideWhenUsed="0"/>
-    <w:lsdException w:name="Medium Shading 1 Accent 1" w:semiHidden="0" w:uiPriority="63" w:unhideWhenUsed="0"/>
-    <w:lsdException w:name="Medium Shading 2 Accent 1" w:semiHidden="0" w:uiPriority="64" w:unhideWhenUsed="0"/>
-    <w:lsdException w:name="Medium List 1 Accent 1" w:semiHidden="0" w:uiPriority="65" w:unhideWhenUsed="0"/>
-    <w:lsdException w:name="Revision" w:uiPriority="99" w:unhideWhenUsed="0"/>
-    <w:lsdException w:name="List Paragraph" w:semiHidden="0" w:uiPriority="34" w:unhideWhenUsed="0" w:qFormat="1"/>
-    <w:lsdException w:name="Quote" w:semiHidden="0" w:uiPriority="29" w:unhideWhenUsed="0" w:qFormat="1"/>
-    <w:lsdException w:name="Intense Quote" w:semiHidden="0" w:uiPriority="30" w:unhideWhenUsed="0" w:qFormat="1"/>
-    <w:lsdException w:name="Medium List 2 Accent 1" w:semiHidden="0" w:uiPriority="66" w:unhideWhenUsed="0"/>
-    <w:lsdException w:name="Medium Grid 1 Accent 1" w:semiHidden="0" w:uiPriority="67" w:unhideWhenUsed="0"/>
-    <w:lsdException w:name="Medium Grid 2 Accent 1" w:semiHidden="0" w:uiPriority="68" w:unhideWhenUsed="0"/>
-    <w:lsdException w:name="Medium Grid 3 Accent 1" w:semiHidden="0" w:uiPriority="69" w:unhideWhenUsed="0"/>
-    <w:lsdException w:name="Dark List Accent 1" w:semiHidden="0" w:uiPriority="70" w:unhideWhenUsed="0"/>
-    <w:lsdException w:name="Colorful Shading Accent 1" w:semiHidden="0" w:uiPriority="71" w:unhideWhenUsed="0"/>
-    <w:lsdException w:name="Colorful List Accent 1" w:semiHidden="0" w:uiPriority="72" w:unhideWhenUsed="0"/>
-    <w:lsdException w:name="Colorful Grid Accent 1" w:semiHidden="0" w:uiPriority="73" w:unhideWhenUsed="0"/>
-    <w:lsdException w:name="Light Shading Accent 2" w:semiHidden="0" w:uiPriority="60" w:unhideWhenUsed="0"/>
-    <w:lsdException w:name="Light List Accent 2" w:semiHidden="0" w:uiPriority="61" w:unhideWhenUsed="0"/>
-    <w:lsdException w:name="Light Grid Accent 2" w:semiHidden="0" w:uiPriority="62" w:unhideWhenUsed="0"/>
-    <w:lsdException w:name="Medium Shading 1 Accent 2" w:semiHidden="0" w:uiPriority="63" w:unhideWhenUsed="0"/>
-    <w:lsdException w:name="Medium Shading 2 Accent 2" w:semiHidden="0" w:uiPriority="64" w:unhideWhenUsed="0"/>
-    <w:lsdException w:name="Medium List 1 Accent 2" w:semiHidden="0" w:uiPriority="65" w:unhideWhenUsed="0"/>
-    <w:lsdException w:name="Medium List 2 Accent 2" w:semiHidden="0" w:uiPriority="66" w:unhideWhenUsed="0"/>
-    <w:lsdException w:name="Medium Grid 1 Accent 2" w:semiHidden="0" w:uiPriority="67" w:unhideWhenUsed="0"/>
-    <w:lsdException w:name="Medium Grid 2 Accent 2" w:semiHidden="0" w:uiPriority="68" w:unhideWhenUsed="0"/>
-    <w:lsdException w:name="Medium Grid 3 Accent 2" w:semiHidden="0" w:uiPriority="69" w:unhideWhenUsed="0"/>
-    <w:lsdException w:name="Dark List Accent 2" w:semiHidden="0" w:uiPriority="70" w:unhideWhenUsed="0"/>
-    <w:lsdException w:name="Colorful Shading Accent 2" w:semiHidden="0" w:uiPriority="71" w:unhideWhenUsed="0"/>
-    <w:lsdException w:name="Colorful List Accent 2" w:semiHidden="0" w:uiPriority="72" w:unhideWhenUsed="0"/>
-    <w:lsdException w:name="Colorful Grid Accent 2" w:semiHidden="0" w:uiPriority="73" w:unhideWhenUsed="0"/>
-    <w:lsdException w:name="Light Shading Accent 3" w:semiHidden="0" w:uiPriority="60" w:unhideWhenUsed="0"/>
-    <w:lsdException w:name="Light List Accent 3" w:semiHidden="0" w:uiPriority="61" w:unhideWhenUsed="0"/>
-    <w:lsdException w:name="Light Grid Accent 3" w:semiHidden="0" w:uiPriority="62" w:unhideWhenUsed="0"/>
-    <w:lsdException w:name="Medium Shading 1 Accent 3" w:semiHidden="0" w:uiPriority="63" w:unhideWhenUsed="0"/>
-    <w:lsdException w:name="Medium Shading 2 Accent 3" w:semiHidden="0" w:uiPriority="64" w:unhideWhenUsed="0"/>
-    <w:lsdException w:name="Medium List 1 Accent 3" w:semiHidden="0" w:uiPriority="65" w:unhideWhenUsed="0"/>
-    <w:lsdException w:name="Medium List 2 Accent 3" w:semiHidden="0" w:uiPriority="66" w:unhideWhenUsed="0"/>
-    <w:lsdException w:name="Medium Grid 1 Accent 3" w:semiHidden="0" w:uiPriority="67" w:unhideWhenUsed="0"/>
-    <w:lsdException w:name="Medium Grid 2 Accent 3" w:semiHidden="0" w:uiPriority="68" w:unhideWhenUsed="0"/>
-    <w:lsdException w:name="Medium Grid 3 Accent 3" w:semiHidden="0" w:uiPriority="69" w:unhideWhenUsed="0"/>
-    <w:lsdException w:name="Dark List Accent 3" w:semiHidden="0" w:uiPriority="70" w:unhideWhenUsed="0"/>
-    <w:lsdException w:name="Colorful Shading Accent 3" w:semiHidden="0" w:uiPriority="71" w:unhideWhenUsed="0"/>
-    <w:lsdException w:name="Colorful List Accent 3" w:semiHidden="0" w:uiPriority="72" w:unhideWhenUsed="0"/>
-    <w:lsdException w:name="Colorful Grid Accent 3" w:semiHidden="0" w:uiPriority="73" w:unhideWhenUsed="0"/>
-    <w:lsdException w:name="Light Shading Accent 4" w:semiHidden="0" w:uiPriority="60" w:unhideWhenUsed="0"/>
-    <w:lsdException w:name="Light List Accent 4" w:semiHidden="0" w:uiPriority="61" w:unhideWhenUsed="0"/>
-    <w:lsdException w:name="Light Grid Accent 4" w:semiHidden="0" w:uiPriority="62" w:unhideWhenUsed="0"/>
-    <w:lsdException w:name="Medium Shading 1 Accent 4" w:semiHidden="0" w:uiPriority="63" w:unhideWhenUsed="0"/>
-    <w:lsdException w:name="Medium Shading 2 Accent 4" w:semiHidden="0" w:uiPriority="64" w:unhideWhenUsed="0"/>
-    <w:lsdException w:name="Medium List 1 Accent 4" w:semiHidden="0" w:uiPriority="65" w:unhideWhenUsed="0"/>
-    <w:lsdException w:name="Medium List 2 Accent 4" w:semiHidden="0" w:uiPriority="66" w:unhideWhenUsed="0"/>
-    <w:lsdException w:name="Medium Grid 1 Accent 4" w:semiHidden="0" w:uiPriority="67" w:unhideWhenUsed="0"/>
-    <w:lsdException w:name="Medium Grid 2 Accent 4" w:semiHidden="0" w:uiPriority="68" w:unhideWhenUsed="0"/>
-    <w:lsdException w:name="Medium Grid 3 Accent 4" w:semiHidden="0" w:uiPriority="69" w:unhideWhenUsed="0"/>
-    <w:lsdException w:name="Dark List Accent 4" w:semiHidden="0" w:uiPriority="70" w:unhideWhenUsed="0"/>
-    <w:lsdException w:name="Colorful Shading Accent 4" w:semiHidden="0" w:uiPriority="71" w:unhideWhenUsed="0"/>
-    <w:lsdException w:name="Colorful List Accent 4" w:semiHidden="0" w:uiPriority="72" w:unhideWhenUsed="0"/>
-    <w:lsdException w:name="Colorful Grid Accent 4" w:semiHidden="0" w:uiPriority="73" w:unhideWhenUsed="0"/>
-    <w:lsdException w:name="Light Shading Accent 5" w:semiHidden="0" w:uiPriority="60" w:unhideWhenUsed="0"/>
-    <w:lsdException w:name="Light List Accent 5" w:semiHidden="0" w:uiPriority="61" w:unhideWhenUsed="0"/>
-    <w:lsdException w:name="Light Grid Accent 5" w:semiHidden="0" w:uiPriority="62" w:unhideWhenUsed="0"/>
-    <w:lsdException w:name="Medium Shading 1 Accent 5" w:semiHidden="0" w:uiPriority="63" w:unhideWhenUsed="0"/>
-    <w:lsdException w:name="Medium Shading 2 Accent 5" w:semiHidden="0" w:uiPriority="64" w:unhideWhenUsed="0"/>
-    <w:lsdException w:name="Medium List 1 Accent 5" w:semiHidden="0" w:uiPriority="65" w:unhideWhenUsed="0"/>
-    <w:lsdException w:name="Medium List 2 Accent 5" w:semiHidden="0" w:uiPriority="66" w:unhideWhenUsed="0"/>
-    <w:lsdException w:name="Medium Grid 1 Accent 5" w:semiHidden="0" w:uiPriority="67" w:unhideWhenUsed="0"/>
-    <w:lsdException w:name="Medium Grid 2 Accent 5" w:semiHidden="0" w:uiPriority="68" w:unhideWhenUsed="0"/>
-    <w:lsdException w:name="Medium Grid 3 Accent 5" w:semiHidden="0" w:uiPriority="69" w:unhideWhenUsed="0"/>
-    <w:lsdException w:name="Dark List Accent 5" w:semiHidden="0" w:uiPriority="70" w:unhideWhenUsed="0"/>
-    <w:lsdException w:name="Colorful Shading Accent 5" w:semiHidden="0" w:uiPriority="71" w:unhideWhenUsed="0"/>
-    <w:lsdException w:name="Colorful List Accent 5" w:semiHidden="0" w:uiPriority="72" w:unhideWhenUsed="0"/>
-    <w:lsdException w:name="Colorful Grid Accent 5" w:semiHidden="0" w:uiPriority="73" w:unhideWhenUsed="0"/>
-    <w:lsdException w:name="Light Shading Accent 6" w:semiHidden="0" w:uiPriority="60" w:unhideWhenUsed="0"/>
-    <w:lsdException w:name="Light List Accent 6" w:semiHidden="0" w:uiPriority="61" w:unhideWhenUsed="0"/>
-    <w:lsdException w:name="Light Grid Accent 6" w:semiHidden="0" w:uiPriority="62" w:unhideWhenUsed="0"/>
-    <w:lsdException w:name="Medium Shading 1 Accent 6" w:semiHidden="0" w:uiPriority="63" w:unhideWhenUsed="0"/>
-    <w:lsdException w:name="Medium Shading 2 Accent 6" w:semiHidden="0" w:uiPriority="64" w:unhideWhenUsed="0"/>
-    <w:lsdException w:name="Medium List 1 Accent 6" w:semiHidden="0" w:uiPriority="65" w:unhideWhenUsed="0"/>
-    <w:lsdException w:name="Medium List 2 Accent 6" w:semiHidden="0" w:uiPriority="66" w:unhideWhenUsed="0"/>
-    <w:lsdException w:name="Medium Grid 1 Accent 6" w:semiHidden="0" w:uiPriority="67" w:unhideWhenUsed="0"/>
-    <w:lsdException w:name="Medium Grid 2 Accent 6" w:semiHidden="0" w:uiPriority="68" w:unhideWhenUsed="0"/>
-    <w:lsdException w:name="Medium Grid 3 Accent 6" w:semiHidden="0" w:uiPriority="69" w:unhideWhenUsed="0"/>
-    <w:lsdException w:name="Dark List Accent 6" w:semiHidden="0" w:uiPriority="70" w:unhideWhenUsed="0"/>
-    <w:lsdException w:name="Colorful Shading Accent 6" w:semiHidden="0" w:uiPriority="71" w:unhideWhenUsed="0"/>
-    <w:lsdException w:name="Colorful List Accent 6" w:semiHidden="0" w:uiPriority="72" w:unhideWhenUsed="0"/>
-    <w:lsdException w:name="Colorful Grid Accent 6" w:semiHidden="0" w:uiPriority="73" w:unhideWhenUsed="0"/>
-    <w:lsdException w:name="Subtle Emphasis" w:semiHidden="0" w:uiPriority="19" w:unhideWhenUsed="0" w:qFormat="1"/>
-    <w:lsdException w:name="Intense Emphasis" w:semiHidden="0" w:uiPriority="21" w:unhideWhenUsed="0" w:qFormat="1"/>
-    <w:lsdException w:name="Subtle Reference" w:semiHidden="0" w:uiPriority="31" w:unhideWhenUsed="0" w:qFormat="1"/>
-    <w:lsdException w:name="Intense Reference" w:semiHidden="0" w:uiPriority="32" w:unhideWhenUsed="0" w:qFormat="1"/>
-    <w:lsdException w:name="Book Title" w:semiHidden="0" w:uiPriority="33" w:unhideWhenUsed="0" w:qFormat="1"/>
-    <w:lsdException w:name="Bibliography" w:uiPriority="37"/>
-    <w:lsdException w:name="TOC Heading" w:uiPriority="39" w:qFormat="1"/>
+  <w:latentStyles w:defLockedState="0" w:defUIPriority="0" w:defSemiHidden="0" w:defUnhideWhenUsed="0" w:defQFormat="0" w:count="371">
+    <w:lsdException w:name="Normal" w:qFormat="1"/>
+    <w:lsdException w:name="heading 1" w:uiPriority="9" w:qFormat="1"/>
+    <w:lsdException w:name="heading 2" w:uiPriority="9" w:qFormat="1"/>
+    <w:lsdException w:name="heading 3" w:qFormat="1"/>
+    <w:lsdException w:name="heading 4" w:qFormat="1"/>
+    <w:lsdException w:name="heading 5" w:semiHidden="1" w:unhideWhenUsed="1" w:qFormat="1"/>
+    <w:lsdException w:name="heading 6" w:semiHidden="1" w:unhideWhenUsed="1" w:qFormat="1"/>
+    <w:lsdException w:name="heading 7" w:semiHidden="1" w:unhideWhenUsed="1" w:qFormat="1"/>
+    <w:lsdException w:name="heading 8" w:semiHidden="1" w:unhideWhenUsed="1" w:qFormat="1"/>
+    <w:lsdException w:name="heading 9" w:semiHidden="1" w:unhideWhenUsed="1" w:qFormat="1"/>
+    <w:lsdException w:name="index 1" w:semiHidden="1" w:unhideWhenUsed="1"/>
+    <w:lsdException w:name="index 2" w:semiHidden="1" w:unhideWhenUsed="1"/>
+    <w:lsdException w:name="index 3" w:semiHidden="1" w:unhideWhenUsed="1"/>
+    <w:lsdException w:name="index 4" w:semiHidden="1" w:unhideWhenUsed="1"/>
+    <w:lsdException w:name="index 5" w:semiHidden="1" w:unhideWhenUsed="1"/>
+    <w:lsdException w:name="index 6" w:semiHidden="1" w:unhideWhenUsed="1"/>
+    <w:lsdException w:name="index 7" w:semiHidden="1" w:unhideWhenUsed="1"/>
+    <w:lsdException w:name="index 8" w:semiHidden="1" w:unhideWhenUsed="1"/>
+    <w:lsdException w:name="index 9" w:semiHidden="1" w:unhideWhenUsed="1"/>
+    <w:lsdException w:name="toc 1" w:semiHidden="1" w:uiPriority="39" w:unhideWhenUsed="1"/>
+    <w:lsdException w:name="toc 2" w:semiHidden="1" w:uiPriority="39" w:unhideWhenUsed="1"/>
+    <w:lsdException w:name="toc 3" w:semiHidden="1" w:uiPriority="39" w:unhideWhenUsed="1"/>
+    <w:lsdException w:name="toc 4" w:semiHidden="1" w:unhideWhenUsed="1"/>
+    <w:lsdException w:name="toc 5" w:semiHidden="1" w:unhideWhenUsed="1"/>
+    <w:lsdException w:name="toc 6" w:semiHidden="1" w:unhideWhenUsed="1"/>
+    <w:lsdException w:name="toc 7" w:semiHidden="1" w:unhideWhenUsed="1"/>
+    <w:lsdException w:name="toc 8" w:semiHidden="1" w:unhideWhenUsed="1"/>
+    <w:lsdException w:name="toc 9" w:semiHidden="1" w:unhideWhenUsed="1"/>
+    <w:lsdException w:name="Normal Indent" w:semiHidden="1" w:unhideWhenUsed="1"/>
+    <w:lsdException w:name="footnote text" w:semiHidden="1" w:unhideWhenUsed="1"/>
+    <w:lsdException w:name="annotation text" w:semiHidden="1" w:unhideWhenUsed="1"/>
+    <w:lsdException w:name="header" w:semiHidden="1" w:unhideWhenUsed="1"/>
+    <w:lsdException w:name="footer" w:semiHidden="1" w:unhideWhenUsed="1"/>
+    <w:lsdException w:name="index heading" w:semiHidden="1" w:unhideWhenUsed="1"/>
+    <w:lsdException w:name="caption" w:semiHidden="1" w:unhideWhenUsed="1" w:qFormat="1"/>
+    <w:lsdException w:name="table of figures" w:semiHidden="1" w:unhideWhenUsed="1"/>
+    <w:lsdException w:name="envelope address" w:semiHidden="1" w:unhideWhenUsed="1"/>
+    <w:lsdException w:name="envelope return" w:semiHidden="1" w:unhideWhenUsed="1"/>
+    <w:lsdException w:name="footnote reference" w:semiHidden="1" w:unhideWhenUsed="1"/>
+    <w:lsdException w:name="annotation reference" w:semiHidden="1" w:unhideWhenUsed="1"/>
+    <w:lsdException w:name="line number" w:semiHidden="1" w:unhideWhenUsed="1"/>
+    <w:lsdException w:name="page number" w:semiHidden="1" w:unhideWhenUsed="1"/>
+    <w:lsdException w:name="endnote reference" w:semiHidden="1" w:unhideWhenUsed="1"/>
+    <w:lsdException w:name="endnote text" w:semiHidden="1" w:unhideWhenUsed="1"/>
+    <w:lsdException w:name="table of authorities" w:semiHidden="1" w:unhideWhenUsed="1"/>
+    <w:lsdException w:name="macro" w:semiHidden="1" w:unhideWhenUsed="1"/>
+    <w:lsdException w:name="toa heading" w:semiHidden="1" w:unhideWhenUsed="1"/>
+    <w:lsdException w:name="List" w:semiHidden="1" w:unhideWhenUsed="1"/>
+    <w:lsdException w:name="List Bullet" w:semiHidden="1" w:unhideWhenUsed="1"/>
+    <w:lsdException w:name="List 2" w:semiHidden="1" w:unhideWhenUsed="1"/>
+    <w:lsdException w:name="List 3" w:semiHidden="1" w:unhideWhenUsed="1"/>
+    <w:lsdException w:name="List Bullet 2" w:semiHidden="1" w:unhideWhenUsed="1"/>
+    <w:lsdException w:name="List Bullet 3" w:semiHidden="1" w:unhideWhenUsed="1"/>
+    <w:lsdException w:name="List Bullet 4" w:semiHidden="1" w:unhideWhenUsed="1"/>
+    <w:lsdException w:name="List Bullet 5" w:semiHidden="1" w:unhideWhenUsed="1"/>
+    <w:lsdException w:name="List Number 2" w:semiHidden="1" w:unhideWhenUsed="1"/>
+    <w:lsdException w:name="List Number 3" w:semiHidden="1" w:unhideWhenUsed="1"/>
+    <w:lsdException w:name="List Number 4" w:semiHidden="1" w:unhideWhenUsed="1"/>
+    <w:lsdException w:name="List Number 5" w:semiHidden="1" w:unhideWhenUsed="1"/>
+    <w:lsdException w:name="Title" w:qFormat="1"/>
+    <w:lsdException w:name="Closing" w:semiHidden="1" w:unhideWhenUsed="1"/>
+    <w:lsdException w:name="Signature" w:semiHidden="1" w:unhideWhenUsed="1"/>
+    <w:lsdException w:name="Default Paragraph Font" w:semiHidden="1" w:unhideWhenUsed="1"/>
+    <w:lsdException w:name="Body Text" w:semiHidden="1" w:unhideWhenUsed="1"/>
+    <w:lsdException w:name="Body Text Indent" w:semiHidden="1" w:unhideWhenUsed="1"/>
+    <w:lsdException w:name="List Continue" w:semiHidden="1" w:unhideWhenUsed="1"/>
+    <w:lsdException w:name="List Continue 2" w:semiHidden="1" w:unhideWhenUsed="1"/>
+    <w:lsdException w:name="List Continue 3" w:semiHidden="1" w:unhideWhenUsed="1"/>
+    <w:lsdException w:name="List Continue 4" w:semiHidden="1" w:unhideWhenUsed="1"/>
+    <w:lsdException w:name="List Continue 5" w:semiHidden="1" w:unhideWhenUsed="1"/>
+    <w:lsdException w:name="Message Header" w:semiHidden="1" w:unhideWhenUsed="1"/>
+    <w:lsdException w:name="Subtitle" w:qFormat="1"/>
+    <w:lsdException w:name="Body Text First Indent 2" w:semiHidden="1" w:unhideWhenUsed="1"/>
+    <w:lsdException w:name="Note Heading" w:semiHidden="1" w:unhideWhenUsed="1"/>
+    <w:lsdException w:name="Body Text 2" w:semiHidden="1" w:unhideWhenUsed="1"/>
+    <w:lsdException w:name="Body Text 3" w:semiHidden="1" w:unhideWhenUsed="1"/>
+    <w:lsdException w:name="Body Text Indent 2" w:semiHidden="1" w:unhideWhenUsed="1"/>
+    <w:lsdException w:name="Body Text Indent 3" w:semiHidden="1" w:unhideWhenUsed="1"/>
+    <w:lsdException w:name="Block Text" w:semiHidden="1" w:unhideWhenUsed="1"/>
+    <w:lsdException w:name="Hyperlink" w:semiHidden="1" w:uiPriority="99" w:unhideWhenUsed="1"/>
+    <w:lsdException w:name="FollowedHyperlink" w:semiHidden="1" w:unhideWhenUsed="1"/>
+    <w:lsdException w:name="Strong" w:uiPriority="22" w:qFormat="1"/>
+    <w:lsdException w:name="Emphasis" w:uiPriority="20" w:qFormat="1"/>
+    <w:lsdException w:name="Document Map" w:semiHidden="1" w:unhideWhenUsed="1"/>
+    <w:lsdException w:name="Plain Text" w:semiHidden="1" w:unhideWhenUsed="1"/>
+    <w:lsdException w:name="E-mail Signature" w:semiHidden="1" w:unhideWhenUsed="1"/>
+    <w:lsdException w:name="HTML Top of Form" w:semiHidden="1" w:unhideWhenUsed="1"/>
+    <w:lsdException w:name="HTML Bottom of Form" w:semiHidden="1" w:unhideWhenUsed="1"/>
+    <w:lsdException w:name="Normal (Web)" w:semiHidden="1" w:uiPriority="99" w:unhideWhenUsed="1"/>
+    <w:lsdException w:name="HTML Acronym" w:semiHidden="1" w:unhideWhenUsed="1"/>
+    <w:lsdException w:name="HTML Address" w:semiHidden="1" w:unhideWhenUsed="1"/>
+    <w:lsdException w:name="HTML Cite" w:semiHidden="1" w:unhideWhenUsed="1"/>
+    <w:lsdException w:name="HTML Code" w:semiHidden="1" w:unhideWhenUsed="1"/>
+    <w:lsdException w:name="HTML Definition" w:semiHidden="1" w:unhideWhenUsed="1"/>
+    <w:lsdException w:name="HTML Keyboard" w:semiHidden="1" w:unhideWhenUsed="1"/>
+    <w:lsdException w:name="HTML Preformatted" w:semiHidden="1" w:unhideWhenUsed="1"/>
+    <w:lsdException w:name="HTML Sample" w:semiHidden="1" w:unhideWhenUsed="1"/>
+    <w:lsdException w:name="HTML Typewriter" w:semiHidden="1" w:uiPriority="99" w:unhideWhenUsed="1"/>
+    <w:lsdException w:name="HTML Variable" w:semiHidden="1" w:unhideWhenUsed="1"/>
+    <w:lsdException w:name="Normal Table" w:semiHidden="1" w:unhideWhenUsed="1"/>
+    <w:lsdException w:name="annotation subject" w:semiHidden="1" w:unhideWhenUsed="1"/>
+    <w:lsdException w:name="No List" w:semiHidden="1" w:unhideWhenUsed="1"/>
+    <w:lsdException w:name="Outline List 1" w:semiHidden="1" w:unhideWhenUsed="1"/>
+    <w:lsdException w:name="Outline List 2" w:semiHidden="1" w:unhideWhenUsed="1"/>
+    <w:lsdException w:name="Outline List 3" w:semiHidden="1" w:unhideWhenUsed="1"/>
+    <w:lsdException w:name="Table Simple 1" w:semiHidden="1" w:unhideWhenUsed="1"/>
+    <w:lsdException w:name="Table Simple 2" w:semiHidden="1" w:unhideWhenUsed="1"/>
+    <w:lsdException w:name="Table Simple 3" w:semiHidden="1" w:unhideWhenUsed="1"/>
+    <w:lsdException w:name="Table Classic 1" w:semiHidden="1" w:unhideWhenUsed="1"/>
+    <w:lsdException w:name="Table Classic 2" w:semiHidden="1" w:unhideWhenUsed="1"/>
+    <w:lsdException w:name="Table Classic 3" w:semiHidden="1" w:unhideWhenUsed="1"/>
+    <w:lsdException w:name="Table Classic 4" w:semiHidden="1" w:unhideWhenUsed="1"/>
+    <w:lsdException w:name="Table Colorful 1" w:semiHidden="1" w:unhideWhenUsed="1"/>
+    <w:lsdException w:name="Table Colorful 2" w:semiHidden="1" w:unhideWhenUsed="1"/>
+    <w:lsdException w:name="Table Colorful 3" w:semiHidden="1" w:unhideWhenUsed="1"/>
+    <w:lsdException w:name="Table Columns 1" w:semiHidden="1" w:unhideWhenUsed="1"/>
+    <w:lsdException w:name="Table Columns 2" w:semiHidden="1" w:unhideWhenUsed="1"/>
+    <w:lsdException w:name="Table Columns 3" w:semiHidden="1" w:unhideWhenUsed="1"/>
+    <w:lsdException w:name="Table Columns 4" w:semiHidden="1" w:unhideWhenUsed="1"/>
+    <w:lsdException w:name="Table Columns 5" w:semiHidden="1" w:unhideWhenUsed="1"/>
+    <w:lsdException w:name="Table Grid 1" w:semiHidden="1" w:unhideWhenUsed="1"/>
+    <w:lsdException w:name="Table Grid 2" w:semiHidden="1" w:unhideWhenUsed="1"/>
+    <w:lsdException w:name="Table Grid 3" w:semiHidden="1" w:unhideWhenUsed="1"/>
+    <w:lsdException w:name="Table Grid 4" w:semiHidden="1" w:unhideWhenUsed="1"/>
+    <w:lsdException w:name="Table Grid 5" w:semiHidden="1" w:unhideWhenUsed="1"/>
+    <w:lsdException w:name="Table Grid 6" w:semiHidden="1" w:unhideWhenUsed="1"/>
+    <w:lsdException w:name="Table Grid 7" w:semiHidden="1" w:unhideWhenUsed="1"/>
+    <w:lsdException w:name="Table Grid 8" w:semiHidden="1" w:unhideWhenUsed="1"/>
+    <w:lsdException w:name="Table List 1" w:semiHidden="1" w:unhideWhenUsed="1"/>
+    <w:lsdException w:name="Table List 2" w:semiHidden="1" w:unhideWhenUsed="1"/>
+    <w:lsdException w:name="Table List 3" w:semiHidden="1" w:unhideWhenUsed="1"/>
+    <w:lsdException w:name="Table List 4" w:semiHidden="1" w:unhideWhenUsed="1"/>
+    <w:lsdException w:name="Table List 5" w:semiHidden="1" w:unhideWhenUsed="1"/>
+    <w:lsdException w:name="Table List 6" w:semiHidden="1" w:unhideWhenUsed="1"/>
+    <w:lsdException w:name="Table List 7" w:semiHidden="1" w:unhideWhenUsed="1"/>
+    <w:lsdException w:name="Table List 8" w:semiHidden="1" w:unhideWhenUsed="1"/>
+    <w:lsdException w:name="Table 3D effects 1" w:semiHidden="1" w:unhideWhenUsed="1"/>
+    <w:lsdException w:name="Table 3D effects 2" w:semiHidden="1" w:unhideWhenUsed="1"/>
+    <w:lsdException w:name="Table 3D effects 3" w:semiHidden="1" w:unhideWhenUsed="1"/>
+    <w:lsdException w:name="Table Contemporary" w:semiHidden="1" w:unhideWhenUsed="1"/>
+    <w:lsdException w:name="Table Elegant" w:semiHidden="1" w:unhideWhenUsed="1"/>
+    <w:lsdException w:name="Table Professional" w:semiHidden="1" w:unhideWhenUsed="1"/>
+    <w:lsdException w:name="Table Subtle 1" w:semiHidden="1" w:unhideWhenUsed="1"/>
+    <w:lsdException w:name="Table Subtle 2" w:semiHidden="1" w:unhideWhenUsed="1"/>
+    <w:lsdException w:name="Table Web 1" w:semiHidden="1" w:unhideWhenUsed="1"/>
+    <w:lsdException w:name="Table Web 2" w:semiHidden="1" w:unhideWhenUsed="1"/>
+    <w:lsdException w:name="Table Web 3" w:semiHidden="1" w:unhideWhenUsed="1"/>
+    <w:lsdException w:name="Balloon Text" w:semiHidden="1" w:unhideWhenUsed="1"/>
+    <w:lsdException w:name="Table Theme" w:semiHidden="1" w:unhideWhenUsed="1"/>
+    <w:lsdException w:name="Placeholder Text" w:semiHidden="1" w:uiPriority="99"/>
+    <w:lsdException w:name="No Spacing" w:uiPriority="1" w:qFormat="1"/>
+    <w:lsdException w:name="Light Shading" w:uiPriority="60"/>
+    <w:lsdException w:name="Light List" w:uiPriority="61"/>
+    <w:lsdException w:name="Light Grid" w:uiPriority="62"/>
+    <w:lsdException w:name="Medium Shading 1" w:uiPriority="63"/>
+    <w:lsdException w:name="Medium Shading 2" w:uiPriority="64"/>
+    <w:lsdException w:name="Medium List 1" w:uiPriority="65"/>
+    <w:lsdException w:name="Medium List 2" w:uiPriority="66"/>
+    <w:lsdException w:name="Medium Grid 1" w:uiPriority="67"/>
+    <w:lsdException w:name="Medium Grid 2" w:uiPriority="68"/>
+    <w:lsdException w:name="Medium Grid 3" w:uiPriority="69"/>
+    <w:lsdException w:name="Dark List" w:uiPriority="70"/>
+    <w:lsdException w:name="Colorful Shading" w:uiPriority="71"/>
+    <w:lsdException w:name="Colorful List" w:uiPriority="72"/>
+    <w:lsdException w:name="Colorful Grid" w:uiPriority="73"/>
+    <w:lsdException w:name="Light Shading Accent 1" w:uiPriority="60"/>
+    <w:lsdException w:name="Light List Accent 1" w:uiPriority="61"/>
+    <w:lsdException w:name="Light Grid Accent 1" w:uiPriority="62"/>
+    <w:lsdException w:name="Medium Shading 1 Accent 1" w:uiPriority="63"/>
+    <w:lsdException w:name="Medium Shading 2 Accent 1" w:uiPriority="64"/>
+    <w:lsdException w:name="Medium List 1 Accent 1" w:uiPriority="65"/>
+    <w:lsdException w:name="Revision" w:semiHidden="1" w:uiPriority="99"/>
+    <w:lsdException w:name="List Paragraph" w:uiPriority="34" w:qFormat="1"/>
+    <w:lsdException w:name="Quote" w:uiPriority="29" w:qFormat="1"/>
+    <w:lsdException w:name="Intense Quote" w:uiPriority="30" w:qFormat="1"/>
+    <w:lsdException w:name="Medium List 2 Accent 1" w:uiPriority="66"/>
+    <w:lsdException w:name="Medium Grid 1 Accent 1" w:uiPriority="67"/>
+    <w:lsdException w:name="Medium Grid 2 Accent 1" w:uiPriority="68"/>
+    <w:lsdException w:name="Medium Grid 3 Accent 1" w:uiPriority="69"/>
+    <w:lsdException w:name="Dark List Accent 1" w:uiPriority="70"/>
+    <w:lsdException w:name="Colorful Shading Accent 1" w:uiPriority="71"/>
+    <w:lsdException w:name="Colorful List Accent 1" w:uiPriority="72"/>
+    <w:lsdException w:name="Colorful Grid Accent 1" w:uiPriority="73"/>
+    <w:lsdException w:name="Light Shading Accent 2" w:uiPriority="60"/>
+    <w:lsdException w:name="Light List Accent 2" w:uiPriority="61"/>
+    <w:lsdException w:name="Light Grid Accent 2" w:uiPriority="62"/>
+    <w:lsdException w:name="Medium Shading 1 Accent 2" w:uiPriority="63"/>
+    <w:lsdException w:name="Medium Shading 2 Accent 2" w:uiPriority="64"/>
+    <w:lsdException w:name="Medium List 1 Accent 2" w:uiPriority="65"/>
+    <w:lsdException w:name="Medium List 2 Accent 2" w:uiPriority="66"/>
+    <w:lsdException w:name="Medium Grid 1 Accent 2" w:uiPriority="67"/>
+    <w:lsdException w:name="Medium Grid 2 Accent 2" w:uiPriority="68"/>
+    <w:lsdException w:name="Medium Grid 3 Accent 2" w:uiPriority="69"/>
+    <w:lsdException w:name="Dark List Accent 2" w:uiPriority="70"/>
+    <w:lsdException w:name="Colorful Shading Accent 2" w:uiPriority="71"/>
+    <w:lsdException w:name="Colorful List Accent 2" w:uiPriority="72"/>
+    <w:lsdException w:name="Colorful Grid Accent 2" w:uiPriority="73"/>
+    <w:lsdException w:name="Light Shading Accent 3" w:uiPriority="60"/>
+    <w:lsdException w:name="Light List Accent 3" w:uiPriority="61"/>
+    <w:lsdException w:name="Light Grid Accent 3" w:uiPriority="62"/>
+    <w:lsdException w:name="Medium Shading 1 Accent 3" w:uiPriority="63"/>
+    <w:lsdException w:name="Medium Shading 2 Accent 3" w:uiPriority="64"/>
+    <w:lsdException w:name="Medium List 1 Accent 3" w:uiPriority="65"/>
+    <w:lsdException w:name="Medium List 2 Accent 3" w:uiPriority="66"/>
+    <w:lsdException w:name="Medium Grid 1 Accent 3" w:uiPriority="67"/>
+    <w:lsdException w:name="Medium Grid 2 Accent 3" w:uiPriority="68"/>
+    <w:lsdException w:name="Medium Grid 3 Accent 3" w:uiPriority="69"/>
+    <w:lsdException w:name="Dark List Accent 3" w:uiPriority="70"/>
+    <w:lsdException w:name="Colorful Shading Accent 3" w:uiPriority="71"/>
+    <w:lsdException w:name="Colorful List Accent 3" w:uiPriority="72"/>
+    <w:lsdException w:name="Colorful Grid Accent 3" w:uiPriority="73"/>
+    <w:lsdException w:name="Light Shading Accent 4" w:uiPriority="60"/>
+    <w:lsdException w:name="Light List Accent 4" w:uiPriority="61"/>
+    <w:lsdException w:name="Light Grid Accent 4" w:uiPriority="62"/>
+    <w:lsdException w:name="Medium Shading 1 Accent 4" w:uiPriority="63"/>
+    <w:lsdException w:name="Medium Shading 2 Accent 4" w:uiPriority="64"/>
+    <w:lsdException w:name="Medium List 1 Accent 4" w:uiPriority="65"/>
+    <w:lsdException w:name="Medium List 2 Accent 4" w:uiPriority="66"/>
+    <w:lsdException w:name="Medium Grid 1 Accent 4" w:uiPriority="67"/>
+    <w:lsdException w:name="Medium Grid 2 Accent 4" w:uiPriority="68"/>
+    <w:lsdException w:name="Medium Grid 3 Accent 4" w:uiPriority="69"/>
+    <w:lsdException w:name="Dark List Accent 4" w:uiPriority="70"/>
+    <w:lsdException w:name="Colorful Shading Accent 4" w:uiPriority="71"/>
+    <w:lsdException w:name="Colorful List Accent 4" w:uiPriority="72"/>
+    <w:lsdException w:name="Colorful Grid Accent 4" w:uiPriority="73"/>
+    <w:lsdException w:name="Light Shading Accent 5" w:uiPriority="60"/>
+    <w:lsdException w:name="Light List Accent 5" w:uiPriority="61"/>
+    <w:lsdException w:name="Light Grid Accent 5" w:uiPriority="62"/>
+    <w:lsdException w:name="Medium Shading 1 Accent 5" w:uiPriority="63"/>
+    <w:lsdException w:name="Medium Shading 2 Accent 5" w:uiPriority="64"/>
+    <w:lsdException w:name="Medium List 1 Accent 5" w:uiPriority="65"/>
+    <w:lsdException w:name="Medium List 2 Accent 5" w:uiPriority="66"/>
+    <w:lsdException w:name="Medium Grid 1 Accent 5" w:uiPriority="67"/>
+    <w:lsdException w:name="Medium Grid 2 Accent 5" w:uiPriority="68"/>
+    <w:lsdException w:name="Medium Grid 3 Accent 5" w:uiPriority="69"/>
+    <w:lsdException w:name="Dark List Accent 5" w:uiPriority="70"/>
+    <w:lsdException w:name="Colorful Shading Accent 5" w:uiPriority="71"/>
+    <w:lsdException w:name="Colorful List Accent 5" w:uiPriority="72"/>
+    <w:lsdException w:name="Colorful Grid Accent 5" w:uiPriority="73"/>
+    <w:lsdException w:name="Light Shading Accent 6" w:uiPriority="60"/>
+    <w:lsdException w:name="Light List Accent 6" w:uiPriority="61"/>
+    <w:lsdException w:name="Light Grid Accent 6" w:uiPriority="62"/>
+    <w:lsdException w:name="Medium Shading 1 Accent 6" w:uiPriority="63"/>
+    <w:lsdException w:name="Medium Shading 2 Accent 6" w:uiPriority="64"/>
+    <w:lsdException w:name="Medium List 1 Accent 6" w:uiPriority="65"/>
+    <w:lsdException w:name="Medium List 2 Accent 6" w:uiPriority="66"/>
+    <w:lsdException w:name="Medium Grid 1 Accent 6" w:uiPriority="67"/>
+    <w:lsdException w:name="Medium Grid 2 Accent 6" w:uiPriority="68"/>
+    <w:lsdException w:name="Medium Grid 3 Accent 6" w:uiPriority="69"/>
+    <w:lsdException w:name="Dark List Accent 6" w:uiPriority="70"/>
+    <w:lsdException w:name="Colorful Shading Accent 6" w:uiPriority="71"/>
+    <w:lsdException w:name="Colorful List Accent 6" w:uiPriority="72"/>
+    <w:lsdException w:name="Colorful Grid Accent 6" w:uiPriority="73"/>
+    <w:lsdException w:name="Subtle Emphasis" w:uiPriority="19" w:qFormat="1"/>
+    <w:lsdException w:name="Intense Emphasis" w:uiPriority="21" w:qFormat="1"/>
+    <w:lsdException w:name="Subtle Reference" w:uiPriority="31" w:qFormat="1"/>
+    <w:lsdException w:name="Intense Reference" w:uiPriority="32" w:qFormat="1"/>
+    <w:lsdException w:name="Book Title" w:uiPriority="33" w:qFormat="1"/>
+    <w:lsdException w:name="Bibliography" w:semiHidden="1" w:uiPriority="37" w:unhideWhenUsed="1"/>
+    <w:lsdException w:name="TOC Heading" w:semiHidden="1" w:uiPriority="39" w:unhideWhenUsed="1" w:qFormat="1"/>
+    <w:lsdException w:name="Plain Table 1" w:uiPriority="41"/>
+    <w:lsdException w:name="Plain Table 2" w:uiPriority="42"/>
+    <w:lsdException w:name="Plain Table 3" w:uiPriority="43"/>
+    <w:lsdException w:name="Plain Table 4" w:uiPriority="44"/>
+    <w:lsdException w:name="Plain Table 5" w:uiPriority="45"/>
+    <w:lsdException w:name="Grid Table Light" w:uiPriority="40"/>
+    <w:lsdException w:name="Grid Table 1 Light" w:uiPriority="46"/>
+    <w:lsdException w:name="Grid Table 2" w:uiPriority="47"/>
+    <w:lsdException w:name="Grid Table 3" w:uiPriority="48"/>
+    <w:lsdException w:name="Grid Table 4" w:uiPriority="49"/>
+    <w:lsdException w:name="Grid Table 5 Dark" w:uiPriority="50"/>
+    <w:lsdException w:name="Grid Table 6 Colorful" w:uiPriority="51"/>
+    <w:lsdException w:name="Grid Table 7 Colorful" w:uiPriority="52"/>
+    <w:lsdException w:name="Grid Table 1 Light Accent 1" w:uiPriority="46"/>
+    <w:lsdException w:name="Grid Table 2 Accent 1" w:uiPriority="47"/>
+    <w:lsdException w:name="Grid Table 3 Accent 1" w:uiPriority="48"/>
+    <w:lsdException w:name="Grid Table 4 Accent 1" w:uiPriority="49"/>
+    <w:lsdException w:name="Grid Table 5 Dark Accent 1" w:uiPriority="50"/>
+    <w:lsdException w:name="Grid Table 6 Colorful Accent 1" w:uiPriority="51"/>
+    <w:lsdException w:name="Grid Table 7 Colorful Accent 1" w:uiPriority="52"/>
+    <w:lsdException w:name="Grid Table 1 Light Accent 2" w:uiPriority="46"/>
+    <w:lsdException w:name="Grid Table 2 Accent 2" w:uiPriority="47"/>
+    <w:lsdException w:name="Grid Table 3 Accent 2" w:uiPriority="48"/>
+    <w:lsdException w:name="Grid Table 4 Accent 2" w:uiPriority="49"/>
+    <w:lsdException w:name="Grid Table 5 Dark Accent 2" w:uiPriority="50"/>
+    <w:lsdException w:name="Grid Table 6 Colorful Accent 2" w:uiPriority="51"/>
+    <w:lsdException w:name="Grid Table 7 Colorful Accent 2" w:uiPriority="52"/>
+    <w:lsdException w:name="Grid Table 1 Light Accent 3" w:uiPriority="46"/>
+    <w:lsdException w:name="Grid Table 2 Accent 3" w:uiPriority="47"/>
+    <w:lsdException w:name="Grid Table 3 Accent 3" w:uiPriority="48"/>
+    <w:lsdException w:name="Grid Table 4 Accent 3" w:uiPriority="49"/>
+    <w:lsdException w:name="Grid Table 5 Dark Accent 3" w:uiPriority="50"/>
+    <w:lsdException w:name="Grid Table 6 Colorful Accent 3" w:uiPriority="51"/>
+    <w:lsdException w:name="Grid Table 7 Colorful Accent 3" w:uiPriority="52"/>
+    <w:lsdException w:name="Grid Table 1 Light Accent 4" w:uiPriority="46"/>
+    <w:lsdException w:name="Grid Table 2 Accent 4" w:uiPriority="47"/>
+    <w:lsdException w:name="Grid Table 3 Accent 4" w:uiPriority="48"/>
+    <w:lsdException w:name="Grid Table 4 Accent 4" w:uiPriority="49"/>
+    <w:lsdException w:name="Grid Table 5 Dark Accent 4" w:uiPriority="50"/>
+    <w:lsdException w:name="Grid Table 6 Colorful Accent 4" w:uiPriority="51"/>
+    <w:lsdException w:name="Grid Table 7 Colorful Accent 4" w:uiPriority="52"/>
+    <w:lsdException w:name="Grid Table 1 Light Accent 5" w:uiPriority="46"/>
+    <w:lsdException w:name="Grid Table 2 Accent 5" w:uiPriority="47"/>
+    <w:lsdException w:name="Grid Table 3 Accent 5" w:uiPriority="48"/>
+    <w:lsdException w:name="Grid Table 4 Accent 5" w:uiPriority="49"/>
+    <w:lsdException w:name="Grid Table 5 Dark Accent 5" w:uiPriority="50"/>
+    <w:lsdException w:name="Grid Table 6 Colorful Accent 5" w:uiPriority="51"/>
+    <w:lsdException w:name="Grid Table 7 Colorful Accent 5" w:uiPriority="52"/>
+    <w:lsdException w:name="Grid Table 1 Light Accent 6" w:uiPriority="46"/>
+    <w:lsdException w:name="Grid Table 2 Accent 6" w:uiPriority="47"/>
+    <w:lsdException w:name="Grid Table 3 Accent 6" w:uiPriority="48"/>
+    <w:lsdException w:name="Grid Table 4 Accent 6" w:uiPriority="49"/>
+    <w:lsdException w:name="Grid Table 5 Dark Accent 6" w:uiPriority="50"/>
+    <w:lsdException w:name="Grid Table 6 Colorful Accent 6" w:uiPriority="51"/>
+    <w:lsdException w:name="Grid Table 7 Colorful Accent 6" w:uiPriority="52"/>
+    <w:lsdException w:name="List Table 1 Light" w:uiPriority="46"/>
+    <w:lsdException w:name="List Table 2" w:uiPriority="47"/>
+    <w:lsdException w:name="List Table 3" w:uiPriority="48"/>
+    <w:lsdException w:name="List Table 4" w:uiPriority="49"/>
+    <w:lsdException w:name="List Table 5 Dark" w:uiPriority="50"/>
+    <w:lsdException w:name="List Table 6 Colorful" w:uiPriority="51"/>
+    <w:lsdException w:name="List Table 7 Colorful" w:uiPriority="52"/>
+    <w:lsdException w:name="List Table 1 Light Accent 1" w:uiPriority="46"/>
+    <w:lsdException w:name="List Table 2 Accent 1" w:uiPriority="47"/>
+    <w:lsdException w:name="List Table 3 Accent 1" w:uiPriority="48"/>
+    <w:lsdException w:name="List Table 4 Accent 1" w:uiPriority="49"/>
+    <w:lsdException w:name="List Table 5 Dark Accent 1" w:uiPriority="50"/>
+    <w:lsdException w:name="List Table 6 Colorful Accent 1" w:uiPriority="51"/>
+    <w:lsdException w:name="List Table 7 Colorful Accent 1" w:uiPriority="52"/>
+    <w:lsdException w:name="List Table 1 Light Accent 2" w:uiPriority="46"/>
+    <w:lsdException w:name="List Table 2 Accent 2" w:uiPriority="47"/>
+    <w:lsdException w:name="List Table 3 Accent 2" w:uiPriority="48"/>
+    <w:lsdException w:name="List Table 4 Accent 2" w:uiPriority="49"/>
+    <w:lsdException w:name="List Table 5 Dark Accent 2" w:uiPriority="50"/>
+    <w:lsdException w:name="List Table 6 Colorful Accent 2" w:uiPriority="51"/>
+    <w:lsdException w:name="List Table 7 Colorful Accent 2" w:uiPriority="52"/>
+    <w:lsdException w:name="List Table 1 Light Accent 3" w:uiPriority="46"/>
+    <w:lsdException w:name="List Table 2 Accent 3" w:uiPriority="47"/>
+    <w:lsdException w:name="List Table 3 Accent 3" w:uiPriority="48"/>
+    <w:lsdException w:name="List Table 4 Accent 3" w:uiPriority="49"/>
+    <w:lsdException w:name="List Table 5 Dark Accent 3" w:uiPriority="50"/>
+    <w:lsdException w:name="List Table 6 Colorful Accent 3" w:uiPriority="51"/>
+    <w:lsdException w:name="List Table 7 Colorful Accent 3" w:uiPriority="52"/>
+    <w:lsdException w:name="List Table 1 Light Accent 4" w:uiPriority="46"/>
+    <w:lsdException w:name="List Table 2 Accent 4" w:uiPriority="47"/>
+    <w:lsdException w:name="List Table 3 Accent 4" w:uiPriority="48"/>
+    <w:lsdException w:name="List Table 4 Accent 4" w:uiPriority="49"/>
+    <w:lsdException w:name="List Table 5 Dark Accent 4" w:uiPriority="50"/>
+    <w:lsdException w:name="List Table 6 Colorful Accent 4" w:uiPriority="51"/>
+    <w:lsdException w:name="List Table 7 Colorful Accent 4" w:uiPriority="52"/>
+    <w:lsdException w:name="List Table 1 Light Accent 5" w:uiPriority="46"/>
+    <w:lsdException w:name="List Table 2 Accent 5" w:uiPriority="47"/>
+    <w:lsdException w:name="List Table 3 Accent 5" w:uiPriority="48"/>
+    <w:lsdException w:name="List Table 4 Accent 5" w:uiPriority="49"/>
+    <w:lsdException w:name="List Table 5 Dark Accent 5" w:uiPriority="50"/>
+    <w:lsdException w:name="List Table 6 Colorful Accent 5" w:uiPriority="51"/>
+    <w:lsdException w:name="List Table 7 Colorful Accent 5" w:uiPriority="52"/>
+    <w:lsdException w:name="List Table 1 Light Accent 6" w:uiPriority="46"/>
+    <w:lsdException w:name="List Table 2 Accent 6" w:uiPriority="47"/>
+    <w:lsdException w:name="List Table 3 Accent 6" w:uiPriority="48"/>
+    <w:lsdException w:name="List Table 4 Accent 6" w:uiPriority="49"/>
+    <w:lsdException w:name="List Table 5 Dark Accent 6" w:uiPriority="50"/>
+    <w:lsdException w:name="List Table 6 Colorful Accent 6" w:uiPriority="51"/>
+    <w:lsdException w:name="List Table 7 Colorful Accent 6" w:uiPriority="52"/>
   </w:latentStyles>
   <w:style w:type="paragraph" w:default="1" w:styleId="Normal">
     <w:name w:val="Normal"/>
@@ -9003,7 +11028,7 @@
 </file>
 
 <file path=customXml/itemProps2.xml><?xml version="1.0" encoding="utf-8"?>
-<ds:datastoreItem xmlns:ds="http://schemas.openxmlformats.org/officeDocument/2006/customXml" ds:itemID="{63E36BE5-E60C-45B0-8256-FA1E2BD46B04}">
+<ds:datastoreItem xmlns:ds="http://schemas.openxmlformats.org/officeDocument/2006/customXml" ds:itemID="{E20234D2-CE1D-4C6E-8CEB-E438C38333DD}">
   <ds:schemaRefs>
     <ds:schemaRef ds:uri="http://schemas.openxmlformats.org/officeDocument/2006/bibliography"/>
   </ds:schemaRefs>

</xml_diff>